<commit_message>
Update my resume template with update
For others description tabs
</commit_message>
<xml_diff>
--- a/[Resume][Developer] Phuoc Thanh.docx
+++ b/[Resume][Developer] Phuoc Thanh.docx
@@ -1416,6 +1416,17 @@
           </w:p>
           <w:p>
             <w:pPr>
+              <w:spacing w:line="276" w:lineRule="auto"/>
+              <w:ind w:left="360"/>
+              <w:rPr>
+                <w:rFonts w:ascii="Arial" w:hAnsi="Arial" w:cs="Arial"/>
+                <w:sz w:val="10"/>
+                <w:szCs w:val="24"/>
+              </w:rPr>
+            </w:pPr>
+          </w:p>
+          <w:p>
+            <w:pPr>
               <w:pStyle w:val="ListParagraph"/>
               <w:numPr>
                 <w:ilvl w:val="0"/>
@@ -1648,8 +1659,6 @@
                     </w:rPr>
                     <w:t>06/2016 - 12/2020</w:t>
                   </w:r>
-                  <w:bookmarkStart w:id="0" w:name="_GoBack"/>
-                  <w:bookmarkEnd w:id="0"/>
                 </w:p>
               </w:tc>
               <w:tc>
@@ -1857,6 +1866,300 @@
               </w:rPr>
             </w:pPr>
           </w:p>
+          <w:p>
+            <w:pPr>
+              <w:spacing w:line="360" w:lineRule="auto"/>
+              <w:rPr>
+                <w:rFonts w:ascii="Arial" w:hAnsi="Arial" w:cs="Arial"/>
+                <w:b/>
+                <w:color w:val="4472C4" w:themeColor="accent1"/>
+                <w:sz w:val="24"/>
+                <w:szCs w:val="24"/>
+              </w:rPr>
+            </w:pPr>
+            <w:r>
+              <w:rPr>
+                <w:rFonts w:ascii="Arial" w:hAnsi="Arial" w:cs="Arial"/>
+                <w:b/>
+                <w:color w:val="4472C4" w:themeColor="accent1"/>
+                <w:sz w:val="24"/>
+                <w:szCs w:val="24"/>
+              </w:rPr>
+              <w:t>OTHERS</w:t>
+            </w:r>
+          </w:p>
+          <w:p>
+            <w:pPr>
+              <w:pStyle w:val="ListParagraph"/>
+              <w:numPr>
+                <w:ilvl w:val="0"/>
+                <w:numId w:val="13"/>
+              </w:numPr>
+              <w:spacing w:line="276" w:lineRule="auto"/>
+              <w:ind w:left="162" w:hanging="198"/>
+              <w:rPr>
+                <w:rFonts w:ascii="Arial" w:hAnsi="Arial" w:cs="Arial"/>
+                <w:szCs w:val="24"/>
+              </w:rPr>
+            </w:pPr>
+            <w:r>
+              <w:rPr>
+                <w:rFonts w:ascii="Arial" w:hAnsi="Arial" w:cs="Arial"/>
+                <w:szCs w:val="24"/>
+              </w:rPr>
+              <w:t xml:space="preserve">I am keen on reading books, IT blogs, Medium. My favorite </w:t>
+            </w:r>
+            <w:r>
+              <w:rPr>
+                <w:rFonts w:ascii="Arial" w:hAnsi="Arial" w:cs="Arial"/>
+                <w:szCs w:val="24"/>
+              </w:rPr>
+              <w:t>site</w:t>
+            </w:r>
+            <w:r>
+              <w:rPr>
+                <w:rFonts w:ascii="Arial" w:hAnsi="Arial" w:cs="Arial"/>
+                <w:szCs w:val="24"/>
+              </w:rPr>
+              <w:t xml:space="preserve"> for developer I could say that’s Dev.to</w:t>
+            </w:r>
+          </w:p>
+          <w:p>
+            <w:pPr>
+              <w:spacing w:line="276" w:lineRule="auto"/>
+              <w:ind w:left="360"/>
+              <w:rPr>
+                <w:rFonts w:ascii="Arial" w:hAnsi="Arial" w:cs="Arial"/>
+                <w:sz w:val="8"/>
+                <w:szCs w:val="24"/>
+              </w:rPr>
+            </w:pPr>
+          </w:p>
+          <w:p>
+            <w:pPr>
+              <w:pStyle w:val="ListParagraph"/>
+              <w:numPr>
+                <w:ilvl w:val="0"/>
+                <w:numId w:val="13"/>
+              </w:numPr>
+              <w:spacing w:line="276" w:lineRule="auto"/>
+              <w:ind w:left="162" w:hanging="198"/>
+              <w:rPr>
+                <w:rFonts w:ascii="Arial" w:hAnsi="Arial" w:cs="Arial"/>
+                <w:szCs w:val="24"/>
+              </w:rPr>
+            </w:pPr>
+            <w:r>
+              <w:rPr>
+                <w:rFonts w:ascii="Arial" w:hAnsi="Arial" w:cs="Arial"/>
+                <w:szCs w:val="24"/>
+              </w:rPr>
+              <w:t xml:space="preserve">I also practice my programming and solving problems skill on </w:t>
+            </w:r>
+            <w:proofErr w:type="spellStart"/>
+            <w:r>
+              <w:rPr>
+                <w:rFonts w:ascii="Arial" w:hAnsi="Arial" w:cs="Arial"/>
+                <w:szCs w:val="24"/>
+              </w:rPr>
+              <w:t>FreeCodecamp</w:t>
+            </w:r>
+            <w:proofErr w:type="spellEnd"/>
+            <w:r>
+              <w:rPr>
+                <w:rFonts w:ascii="Arial" w:hAnsi="Arial" w:cs="Arial"/>
+                <w:szCs w:val="24"/>
+              </w:rPr>
+              <w:t xml:space="preserve">, </w:t>
+            </w:r>
+            <w:proofErr w:type="spellStart"/>
+            <w:r>
+              <w:rPr>
+                <w:rFonts w:ascii="Arial" w:hAnsi="Arial" w:cs="Arial"/>
+                <w:szCs w:val="24"/>
+              </w:rPr>
+              <w:t>LeetCode</w:t>
+            </w:r>
+            <w:proofErr w:type="spellEnd"/>
+            <w:r>
+              <w:rPr>
+                <w:rFonts w:ascii="Arial" w:hAnsi="Arial" w:cs="Arial"/>
+                <w:szCs w:val="24"/>
+              </w:rPr>
+              <w:t xml:space="preserve"> in my free time.</w:t>
+            </w:r>
+          </w:p>
+          <w:p>
+            <w:pPr>
+              <w:spacing w:line="276" w:lineRule="auto"/>
+              <w:rPr>
+                <w:rFonts w:ascii="Arial" w:hAnsi="Arial" w:cs="Arial"/>
+                <w:sz w:val="8"/>
+                <w:szCs w:val="24"/>
+              </w:rPr>
+            </w:pPr>
+          </w:p>
+          <w:p>
+            <w:pPr>
+              <w:pStyle w:val="ListParagraph"/>
+              <w:numPr>
+                <w:ilvl w:val="0"/>
+                <w:numId w:val="13"/>
+              </w:numPr>
+              <w:spacing w:line="276" w:lineRule="auto"/>
+              <w:ind w:left="162" w:hanging="198"/>
+              <w:rPr>
+                <w:rFonts w:ascii="Arial" w:hAnsi="Arial" w:cs="Arial"/>
+                <w:szCs w:val="24"/>
+              </w:rPr>
+            </w:pPr>
+            <w:r>
+              <w:rPr>
+                <w:rFonts w:ascii="Arial" w:hAnsi="Arial" w:cs="Arial"/>
+                <w:szCs w:val="24"/>
+              </w:rPr>
+              <w:t>A few times a year</w:t>
+            </w:r>
+            <w:r>
+              <w:rPr>
+                <w:rFonts w:ascii="Arial" w:hAnsi="Arial" w:cs="Arial"/>
+                <w:szCs w:val="24"/>
+              </w:rPr>
+              <w:t xml:space="preserve">, I often attend to Technology </w:t>
+            </w:r>
+            <w:r>
+              <w:rPr>
+                <w:rFonts w:ascii="Arial" w:hAnsi="Arial" w:cs="Arial"/>
+                <w:szCs w:val="24"/>
+              </w:rPr>
+              <w:t>festival</w:t>
+            </w:r>
+            <w:r>
+              <w:rPr>
+                <w:rFonts w:ascii="Arial" w:hAnsi="Arial" w:cs="Arial"/>
+                <w:szCs w:val="24"/>
+              </w:rPr>
+              <w:t xml:space="preserve">, </w:t>
+            </w:r>
+            <w:r>
+              <w:rPr>
+                <w:rFonts w:ascii="Arial" w:hAnsi="Arial" w:cs="Arial"/>
+                <w:szCs w:val="24"/>
+              </w:rPr>
+              <w:t>online competition and c</w:t>
+            </w:r>
+            <w:r>
+              <w:rPr>
+                <w:rFonts w:ascii="Arial" w:hAnsi="Arial" w:cs="Arial"/>
+                <w:szCs w:val="24"/>
+              </w:rPr>
+              <w:t>ontest</w:t>
+            </w:r>
+            <w:r>
+              <w:rPr>
+                <w:rFonts w:ascii="Arial" w:hAnsi="Arial" w:cs="Arial"/>
+                <w:szCs w:val="24"/>
+              </w:rPr>
+              <w:t>s</w:t>
+            </w:r>
+            <w:r>
+              <w:rPr>
+                <w:rFonts w:ascii="Arial" w:hAnsi="Arial" w:cs="Arial"/>
+                <w:szCs w:val="24"/>
+              </w:rPr>
+              <w:t xml:space="preserve"> (AWS </w:t>
+            </w:r>
+            <w:proofErr w:type="spellStart"/>
+            <w:r>
+              <w:rPr>
+                <w:rFonts w:ascii="Arial" w:hAnsi="Arial" w:cs="Arial"/>
+                <w:szCs w:val="24"/>
+              </w:rPr>
+              <w:t>Hackday</w:t>
+            </w:r>
+            <w:proofErr w:type="spellEnd"/>
+            <w:r>
+              <w:rPr>
+                <w:rFonts w:ascii="Arial" w:hAnsi="Arial" w:cs="Arial"/>
+                <w:szCs w:val="24"/>
+              </w:rPr>
+              <w:t xml:space="preserve">, </w:t>
+            </w:r>
+            <w:proofErr w:type="spellStart"/>
+            <w:r>
+              <w:rPr>
+                <w:rFonts w:ascii="Arial" w:hAnsi="Arial" w:cs="Arial"/>
+                <w:szCs w:val="24"/>
+              </w:rPr>
+              <w:t>Zalo</w:t>
+            </w:r>
+            <w:proofErr w:type="spellEnd"/>
+            <w:r>
+              <w:rPr>
+                <w:rFonts w:ascii="Arial" w:hAnsi="Arial" w:cs="Arial"/>
+                <w:szCs w:val="24"/>
+              </w:rPr>
+              <w:t xml:space="preserve"> AI </w:t>
+            </w:r>
+            <w:proofErr w:type="spellStart"/>
+            <w:r>
+              <w:rPr>
+                <w:rFonts w:ascii="Arial" w:hAnsi="Arial" w:cs="Arial"/>
+                <w:szCs w:val="24"/>
+              </w:rPr>
+              <w:t>Hackathon</w:t>
+            </w:r>
+            <w:proofErr w:type="spellEnd"/>
+            <w:r>
+              <w:rPr>
+                <w:rFonts w:ascii="Arial" w:hAnsi="Arial" w:cs="Arial"/>
+                <w:szCs w:val="24"/>
+              </w:rPr>
+              <w:t xml:space="preserve">, ...) </w:t>
+            </w:r>
+          </w:p>
+          <w:p>
+            <w:pPr>
+              <w:spacing w:line="360" w:lineRule="auto"/>
+              <w:rPr>
+                <w:rFonts w:ascii="Arial" w:hAnsi="Arial" w:cs="Arial"/>
+                <w:szCs w:val="24"/>
+              </w:rPr>
+            </w:pPr>
+            <w:bookmarkStart w:id="0" w:name="_GoBack"/>
+            <w:bookmarkEnd w:id="0"/>
+          </w:p>
+          <w:p>
+            <w:pPr>
+              <w:spacing w:line="360" w:lineRule="auto"/>
+              <w:rPr>
+                <w:rFonts w:ascii="Arial" w:hAnsi="Arial" w:cs="Arial"/>
+                <w:szCs w:val="24"/>
+              </w:rPr>
+            </w:pPr>
+          </w:p>
+          <w:p>
+            <w:pPr>
+              <w:spacing w:line="360" w:lineRule="auto"/>
+              <w:rPr>
+                <w:rFonts w:ascii="Arial" w:hAnsi="Arial" w:cs="Arial"/>
+                <w:b/>
+                <w:color w:val="4472C4" w:themeColor="accent1"/>
+                <w:sz w:val="24"/>
+                <w:szCs w:val="24"/>
+              </w:rPr>
+            </w:pPr>
+          </w:p>
+          <w:p>
+            <w:pPr>
+              <w:spacing w:line="259" w:lineRule="auto"/>
+              <w:rPr>
+                <w:rFonts w:ascii="Arial" w:hAnsi="Arial" w:cs="Arial"/>
+                <w:sz w:val="24"/>
+                <w:szCs w:val="24"/>
+              </w:rPr>
+            </w:pPr>
+          </w:p>
         </w:tc>
         <w:tc>
           <w:tcPr>
@@ -1877,6 +2180,38 @@
               <w:rPr>
                 <w:rFonts w:ascii="Arial" w:hAnsi="Arial" w:cs="Arial"/>
                 <w:b/>
+                <w:color w:val="4472C4" w:themeColor="accent1"/>
+                <w:sz w:val="24"/>
+                <w:szCs w:val="24"/>
+              </w:rPr>
+              <w:t>SKILLS</w:t>
+            </w:r>
+            <w:r>
+              <w:rPr>
+                <w:rFonts w:ascii="Arial" w:hAnsi="Arial" w:cs="Arial"/>
+                <w:b/>
+                <w:color w:val="4472C4" w:themeColor="accent1"/>
+                <w:sz w:val="24"/>
+                <w:szCs w:val="24"/>
+              </w:rPr>
+              <w:t xml:space="preserve"> </w:t>
+            </w:r>
+          </w:p>
+          <w:p>
+            <w:pPr>
+              <w:spacing w:line="360" w:lineRule="auto"/>
+              <w:rPr>
+                <w:rFonts w:ascii="Arial" w:hAnsi="Arial" w:cs="Arial"/>
+                <w:b/>
+                <w:color w:val="4472C4" w:themeColor="accent1"/>
+                <w:sz w:val="24"/>
+                <w:szCs w:val="24"/>
+              </w:rPr>
+            </w:pPr>
+            <w:r>
+              <w:rPr>
+                <w:rFonts w:ascii="Arial" w:hAnsi="Arial" w:cs="Arial"/>
+                <w:b/>
                 <w:noProof/>
                 <w:color w:val="4472C4" w:themeColor="accent1"/>
                 <w:sz w:val="24"/>
@@ -1885,13 +2220,13 @@
               <mc:AlternateContent>
                 <mc:Choice Requires="wps">
                   <w:drawing>
-                    <wp:anchor distT="0" distB="0" distL="114300" distR="114300" simplePos="0" relativeHeight="251666432" behindDoc="0" locked="0" layoutInCell="1" allowOverlap="1" wp14:anchorId="4B921A6D" wp14:editId="77D88748">
+                    <wp:anchor distT="0" distB="0" distL="114300" distR="114300" simplePos="0" relativeHeight="251666432" behindDoc="0" locked="0" layoutInCell="1" allowOverlap="1" wp14:anchorId="4B921A6D" wp14:editId="09A95C8C">
                       <wp:simplePos x="0" y="0"/>
                       <wp:positionH relativeFrom="column">
                         <wp:posOffset>977900</wp:posOffset>
                       </wp:positionH>
                       <wp:positionV relativeFrom="paragraph">
-                        <wp:posOffset>248285</wp:posOffset>
+                        <wp:posOffset>10795</wp:posOffset>
                       </wp:positionV>
                       <wp:extent cx="546100" cy="292100"/>
                       <wp:effectExtent l="0" t="0" r="6350" b="0"/>
@@ -1974,7 +2309,7 @@
                 </mc:Choice>
                 <mc:Fallback>
                   <w:pict>
-                    <v:roundrect w14:anchorId="4B921A6D" id="Rounded Rectangle 12" o:spid="_x0000_s1027" style="position:absolute;margin-left:77pt;margin-top:19.55pt;width:43pt;height:23pt;z-index:251666432;visibility:visible;mso-wrap-style:square;mso-width-percent:0;mso-height-percent:0;mso-wrap-distance-left:9pt;mso-wrap-distance-top:0;mso-wrap-distance-right:9pt;mso-wrap-distance-bottom:0;mso-position-horizontal:absolute;mso-position-horizontal-relative:text;mso-position-vertical:absolute;mso-position-vertical-relative:text;mso-width-percent:0;mso-height-percent:0;mso-width-relative:margin;mso-height-relative:margin;v-text-anchor:middle" arcsize="10923f" o:gfxdata="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" fillcolor="#d9e2f3 [660]" stroked="f" strokeweight="1pt">
+                    <v:roundrect w14:anchorId="4B921A6D" id="Rounded Rectangle 12" o:spid="_x0000_s1027" style="position:absolute;margin-left:77pt;margin-top:.85pt;width:43pt;height:23pt;z-index:251666432;visibility:visible;mso-wrap-style:square;mso-width-percent:0;mso-height-percent:0;mso-wrap-distance-left:9pt;mso-wrap-distance-top:0;mso-wrap-distance-right:9pt;mso-wrap-distance-bottom:0;mso-position-horizontal:absolute;mso-position-horizontal-relative:text;mso-position-vertical:absolute;mso-position-vertical-relative:text;mso-width-percent:0;mso-height-percent:0;mso-width-relative:margin;mso-height-relative:margin;v-text-anchor:middle" arcsize="10923f" o:gfxdata="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" fillcolor="#d9e2f3 [660]" stroked="f" strokeweight="1pt">
                       <v:stroke joinstyle="miter"/>
                       <v:textbox>
                         <w:txbxContent>
@@ -2012,13 +2347,13 @@
               <mc:AlternateContent>
                 <mc:Choice Requires="wps">
                   <w:drawing>
-                    <wp:anchor distT="0" distB="0" distL="114300" distR="114300" simplePos="0" relativeHeight="251668480" behindDoc="0" locked="0" layoutInCell="1" allowOverlap="1" wp14:anchorId="68BFC85D" wp14:editId="3524B0F3">
+                    <wp:anchor distT="0" distB="0" distL="114300" distR="114300" simplePos="0" relativeHeight="251668480" behindDoc="0" locked="0" layoutInCell="1" allowOverlap="1" wp14:anchorId="68BFC85D" wp14:editId="114B1D22">
                       <wp:simplePos x="0" y="0"/>
                       <wp:positionH relativeFrom="column">
                         <wp:posOffset>1606550</wp:posOffset>
                       </wp:positionH>
                       <wp:positionV relativeFrom="paragraph">
-                        <wp:posOffset>248285</wp:posOffset>
+                        <wp:posOffset>10795</wp:posOffset>
                       </wp:positionV>
                       <wp:extent cx="603250" cy="292100"/>
                       <wp:effectExtent l="0" t="0" r="6350" b="0"/>
@@ -2090,7 +2425,7 @@
                 </mc:Choice>
                 <mc:Fallback>
                   <w:pict>
-                    <v:roundrect w14:anchorId="68BFC85D" id="Rounded Rectangle 13" o:spid="_x0000_s1028" style="position:absolute;margin-left:126.5pt;margin-top:19.55pt;width:47.5pt;height:23pt;z-index:251668480;visibility:visible;mso-wrap-style:square;mso-width-percent:0;mso-height-percent:0;mso-wrap-distance-left:9pt;mso-wrap-distance-top:0;mso-wrap-distance-right:9pt;mso-wrap-distance-bottom:0;mso-position-horizontal:absolute;mso-position-horizontal-relative:text;mso-position-vertical:absolute;mso-position-vertical-relative:text;mso-width-percent:0;mso-height-percent:0;mso-width-relative:margin;mso-height-relative:margin;v-text-anchor:middle" arcsize="10923f" o:gfxdata="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" fillcolor="#dae3f3" stroked="f" strokeweight="1pt">
+                    <v:roundrect w14:anchorId="68BFC85D" id="Rounded Rectangle 13" o:spid="_x0000_s1028" style="position:absolute;margin-left:126.5pt;margin-top:.85pt;width:47.5pt;height:23pt;z-index:251668480;visibility:visible;mso-wrap-style:square;mso-width-percent:0;mso-height-percent:0;mso-wrap-distance-left:9pt;mso-wrap-distance-top:0;mso-wrap-distance-right:9pt;mso-wrap-distance-bottom:0;mso-position-horizontal:absolute;mso-position-horizontal-relative:text;mso-position-vertical:absolute;mso-position-vertical-relative:text;mso-width-percent:0;mso-height-percent:0;mso-width-relative:margin;mso-height-relative:margin;v-text-anchor:middle" arcsize="10923f" o:gfxdata="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" fillcolor="#dae3f3" stroked="f" strokeweight="1pt">
                       <v:stroke joinstyle="miter"/>
                       <v:textbox>
                         <w:txbxContent>
@@ -2130,13 +2465,13 @@
               <mc:AlternateContent>
                 <mc:Choice Requires="wps">
                   <w:drawing>
-                    <wp:anchor distT="0" distB="0" distL="114300" distR="114300" simplePos="0" relativeHeight="251670528" behindDoc="0" locked="0" layoutInCell="1" allowOverlap="1" wp14:anchorId="7EA6EA77" wp14:editId="371A220F">
+                    <wp:anchor distT="0" distB="0" distL="114300" distR="114300" simplePos="0" relativeHeight="251670528" behindDoc="0" locked="0" layoutInCell="1" allowOverlap="1" wp14:anchorId="7EA6EA77" wp14:editId="2A72CDBA">
                       <wp:simplePos x="0" y="0"/>
                       <wp:positionH relativeFrom="column">
                         <wp:posOffset>-19050</wp:posOffset>
                       </wp:positionH>
                       <wp:positionV relativeFrom="paragraph">
-                        <wp:posOffset>248285</wp:posOffset>
+                        <wp:posOffset>10795</wp:posOffset>
                       </wp:positionV>
                       <wp:extent cx="914400" cy="304800"/>
                       <wp:effectExtent l="0" t="0" r="0" b="0"/>
@@ -2225,7 +2560,7 @@
                 </mc:Choice>
                 <mc:Fallback>
                   <w:pict>
-                    <v:roundrect w14:anchorId="7EA6EA77" id="Rounded Rectangle 14" o:spid="_x0000_s1029" style="position:absolute;margin-left:-1.5pt;margin-top:19.55pt;width:1in;height:24pt;z-index:251670528;visibility:visible;mso-wrap-style:square;mso-width-percent:0;mso-height-percent:0;mso-wrap-distance-left:9pt;mso-wrap-distance-top:0;mso-wrap-distance-right:9pt;mso-wrap-distance-bottom:0;mso-position-horizontal:absolute;mso-position-horizontal-relative:text;mso-position-vertical:absolute;mso-position-vertical-relative:text;mso-width-percent:0;mso-height-percent:0;mso-width-relative:margin;mso-height-relative:margin;v-text-anchor:middle" arcsize="10923f" o:gfxdata="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" fillcolor="#d9e2f3 [660]" stroked="f" strokeweight="1pt">
+                    <v:roundrect w14:anchorId="7EA6EA77" id="Rounded Rectangle 14" o:spid="_x0000_s1029" style="position:absolute;margin-left:-1.5pt;margin-top:.85pt;width:1in;height:24pt;z-index:251670528;visibility:visible;mso-wrap-style:square;mso-width-percent:0;mso-height-percent:0;mso-wrap-distance-left:9pt;mso-wrap-distance-top:0;mso-wrap-distance-right:9pt;mso-wrap-distance-bottom:0;mso-position-horizontal:absolute;mso-position-horizontal-relative:text;mso-position-vertical:absolute;mso-position-vertical-relative:text;mso-width-percent:0;mso-height-percent:0;mso-width-relative:margin;mso-height-relative:margin;v-text-anchor:middle" arcsize="10923f" o:gfxdata="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" fillcolor="#d9e2f3 [660]" stroked="f" strokeweight="1pt">
                       <v:stroke joinstyle="miter"/>
                       <v:textbox>
                         <w:txbxContent>
@@ -2269,13 +2604,13 @@
               <mc:AlternateContent>
                 <mc:Choice Requires="wps">
                   <w:drawing>
-                    <wp:anchor distT="0" distB="0" distL="114300" distR="114300" simplePos="0" relativeHeight="251672576" behindDoc="0" locked="0" layoutInCell="1" allowOverlap="1" wp14:anchorId="3C56F289" wp14:editId="67A581BC">
+                    <wp:anchor distT="0" distB="0" distL="114300" distR="114300" simplePos="0" relativeHeight="251672576" behindDoc="0" locked="0" layoutInCell="1" allowOverlap="1" wp14:anchorId="3C56F289" wp14:editId="29F4ABE2">
                       <wp:simplePos x="0" y="0"/>
                       <wp:positionH relativeFrom="column">
                         <wp:posOffset>2279650</wp:posOffset>
                       </wp:positionH>
                       <wp:positionV relativeFrom="paragraph">
-                        <wp:posOffset>251460</wp:posOffset>
+                        <wp:posOffset>13970</wp:posOffset>
                       </wp:positionV>
                       <wp:extent cx="692150" cy="266700"/>
                       <wp:effectExtent l="0" t="0" r="0" b="0"/>
@@ -2357,7 +2692,7 @@
                 </mc:Choice>
                 <mc:Fallback>
                   <w:pict>
-                    <v:roundrect w14:anchorId="3C56F289" id="Rounded Rectangle 15" o:spid="_x0000_s1030" style="position:absolute;margin-left:179.5pt;margin-top:19.8pt;width:54.5pt;height:21pt;z-index:251672576;visibility:visible;mso-wrap-style:square;mso-width-percent:0;mso-wrap-distance-left:9pt;mso-wrap-distance-top:0;mso-wrap-distance-right:9pt;mso-wrap-distance-bottom:0;mso-position-horizontal:absolute;mso-position-horizontal-relative:text;mso-position-vertical:absolute;mso-position-vertical-relative:text;mso-width-percent:0;mso-width-relative:margin;v-text-anchor:middle" arcsize="10923f" o:gfxdata="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" fillcolor="#d9e2f3 [660]" stroked="f" strokeweight="1pt">
+                    <v:roundrect w14:anchorId="3C56F289" id="Rounded Rectangle 15" o:spid="_x0000_s1030" style="position:absolute;margin-left:179.5pt;margin-top:1.1pt;width:54.5pt;height:21pt;z-index:251672576;visibility:visible;mso-wrap-style:square;mso-width-percent:0;mso-wrap-distance-left:9pt;mso-wrap-distance-top:0;mso-wrap-distance-right:9pt;mso-wrap-distance-bottom:0;mso-position-horizontal:absolute;mso-position-horizontal-relative:text;mso-position-vertical:absolute;mso-position-vertical-relative:text;mso-width-percent:0;mso-width-relative:margin;v-text-anchor:middle" arcsize="10923f" o:gfxdata="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" fillcolor="#d9e2f3 [660]" stroked="f" strokeweight="1pt">
                       <v:stroke joinstyle="miter"/>
                       <v:textbox>
                         <w:txbxContent>
@@ -2388,46 +2723,128 @@
               <w:rPr>
                 <w:rFonts w:ascii="Arial" w:hAnsi="Arial" w:cs="Arial"/>
                 <w:b/>
+                <w:noProof/>
                 <w:color w:val="4472C4" w:themeColor="accent1"/>
                 <w:sz w:val="24"/>
                 <w:szCs w:val="24"/>
               </w:rPr>
-              <w:t>SKILLS</w:t>
-            </w:r>
-            <w:r>
-              <w:rPr>
-                <w:rFonts w:ascii="Arial" w:hAnsi="Arial" w:cs="Arial"/>
-                <w:b/>
-                <w:color w:val="4472C4" w:themeColor="accent1"/>
-                <w:sz w:val="24"/>
-                <w:szCs w:val="24"/>
-              </w:rPr>
-              <w:t xml:space="preserve"> </w:t>
-            </w:r>
-          </w:p>
-          <w:p>
-            <w:pPr>
-              <w:spacing w:line="360" w:lineRule="auto"/>
-              <w:rPr>
-                <w:rFonts w:ascii="Arial" w:hAnsi="Arial" w:cs="Arial"/>
-                <w:b/>
-                <w:color w:val="4472C4" w:themeColor="accent1"/>
-                <w:sz w:val="24"/>
-                <w:szCs w:val="24"/>
-              </w:rPr>
-            </w:pPr>
-          </w:p>
-          <w:p>
-            <w:pPr>
-              <w:spacing w:line="360" w:lineRule="auto"/>
-              <w:rPr>
-                <w:rFonts w:ascii="Arial" w:hAnsi="Arial" w:cs="Arial"/>
-                <w:b/>
-                <w:color w:val="4472C4" w:themeColor="accent1"/>
-                <w:sz w:val="24"/>
-                <w:szCs w:val="24"/>
-              </w:rPr>
-            </w:pPr>
+              <mc:AlternateContent>
+                <mc:Choice Requires="wps">
+                  <w:drawing>
+                    <wp:anchor distT="0" distB="0" distL="114300" distR="114300" simplePos="0" relativeHeight="251688960" behindDoc="0" locked="0" layoutInCell="1" allowOverlap="1" wp14:anchorId="38111BEE" wp14:editId="248F5676">
+                      <wp:simplePos x="0" y="0"/>
+                      <wp:positionH relativeFrom="column">
+                        <wp:posOffset>1936750</wp:posOffset>
+                      </wp:positionH>
+                      <wp:positionV relativeFrom="paragraph">
+                        <wp:posOffset>357505</wp:posOffset>
+                      </wp:positionV>
+                      <wp:extent cx="469900" cy="266700"/>
+                      <wp:effectExtent l="0" t="0" r="6350" b="0"/>
+                      <wp:wrapNone/>
+                      <wp:docPr id="2" name="Rounded Rectangle 2"/>
+                      <wp:cNvGraphicFramePr/>
+                      <a:graphic xmlns:a="http://schemas.openxmlformats.org/drawingml/2006/main">
+                        <a:graphicData uri="http://schemas.microsoft.com/office/word/2010/wordprocessingShape">
+                          <wps:wsp>
+                            <wps:cNvSpPr/>
+                            <wps:spPr>
+                              <a:xfrm>
+                                <a:off x="0" y="0"/>
+                                <a:ext cx="469900" cy="266700"/>
+                              </a:xfrm>
+                              <a:prstGeom prst="roundRect">
+                                <a:avLst/>
+                              </a:prstGeom>
+                              <a:solidFill>
+                                <a:schemeClr val="accent1">
+                                  <a:lumMod val="20000"/>
+                                  <a:lumOff val="80000"/>
+                                </a:schemeClr>
+                              </a:solidFill>
+                              <a:ln>
+                                <a:noFill/>
+                              </a:ln>
+                            </wps:spPr>
+                            <wps:style>
+                              <a:lnRef idx="2">
+                                <a:schemeClr val="accent1">
+                                  <a:shade val="50000"/>
+                                </a:schemeClr>
+                              </a:lnRef>
+                              <a:fillRef idx="1">
+                                <a:schemeClr val="accent1"/>
+                              </a:fillRef>
+                              <a:effectRef idx="0">
+                                <a:schemeClr val="accent1"/>
+                              </a:effectRef>
+                              <a:fontRef idx="minor">
+                                <a:schemeClr val="lt1"/>
+                              </a:fontRef>
+                            </wps:style>
+                            <wps:txbx>
+                              <w:txbxContent>
+                                <w:p>
+                                  <w:pPr>
+                                    <w:jc w:val="center"/>
+                                    <w:rPr>
+                                      <w:color w:val="C45911" w:themeColor="accent2" w:themeShade="BF"/>
+                                    </w:rPr>
+                                  </w:pPr>
+                                  <w:r>
+                                    <w:rPr>
+                                      <w:color w:val="C45911" w:themeColor="accent2" w:themeShade="BF"/>
+                                    </w:rPr>
+                                    <w:t>Java</w:t>
+                                  </w:r>
+                                </w:p>
+                              </w:txbxContent>
+                            </wps:txbx>
+                            <wps:bodyPr rot="0" spcFirstLastPara="0" vertOverflow="overflow" horzOverflow="overflow" vert="horz" wrap="square" lIns="91440" tIns="45720" rIns="91440" bIns="45720" numCol="1" spcCol="0" rtlCol="0" fromWordArt="0" anchor="ctr" anchorCtr="0" forceAA="0" compatLnSpc="1">
+                              <a:prstTxWarp prst="textNoShape">
+                                <a:avLst/>
+                              </a:prstTxWarp>
+                              <a:noAutofit/>
+                            </wps:bodyPr>
+                          </wps:wsp>
+                        </a:graphicData>
+                      </a:graphic>
+                      <wp14:sizeRelH relativeFrom="margin">
+                        <wp14:pctWidth>0</wp14:pctWidth>
+                      </wp14:sizeRelH>
+                      <wp14:sizeRelV relativeFrom="margin">
+                        <wp14:pctHeight>0</wp14:pctHeight>
+                      </wp14:sizeRelV>
+                    </wp:anchor>
+                  </w:drawing>
+                </mc:Choice>
+                <mc:Fallback>
+                  <w:pict>
+                    <v:roundrect w14:anchorId="38111BEE" id="Rounded Rectangle 2" o:spid="_x0000_s1031" style="position:absolute;margin-left:152.5pt;margin-top:28.15pt;width:37pt;height:21pt;z-index:251688960;visibility:visible;mso-wrap-style:square;mso-width-percent:0;mso-height-percent:0;mso-wrap-distance-left:9pt;mso-wrap-distance-top:0;mso-wrap-distance-right:9pt;mso-wrap-distance-bottom:0;mso-position-horizontal:absolute;mso-position-horizontal-relative:text;mso-position-vertical:absolute;mso-position-vertical-relative:text;mso-width-percent:0;mso-height-percent:0;mso-width-relative:margin;mso-height-relative:margin;v-text-anchor:middle" arcsize="10923f" o:gfxdata="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" fillcolor="#d9e2f3 [660]" stroked="f" strokeweight="1pt">
+                      <v:stroke joinstyle="miter"/>
+                      <v:textbox>
+                        <w:txbxContent>
+                          <w:p>
+                            <w:pPr>
+                              <w:jc w:val="center"/>
+                              <w:rPr>
+                                <w:color w:val="C45911" w:themeColor="accent2" w:themeShade="BF"/>
+                              </w:rPr>
+                            </w:pPr>
+                            <w:r>
+                              <w:rPr>
+                                <w:color w:val="C45911" w:themeColor="accent2" w:themeShade="BF"/>
+                              </w:rPr>
+                              <w:t>Java</w:t>
+                            </w:r>
+                          </w:p>
+                        </w:txbxContent>
+                      </v:textbox>
+                    </v:roundrect>
+                  </w:pict>
+                </mc:Fallback>
+              </mc:AlternateContent>
+            </w:r>
             <w:r>
               <w:rPr>
                 <w:rFonts w:ascii="Arial" w:hAnsi="Arial" w:cs="Arial"/>
@@ -2440,13 +2857,13 @@
               <mc:AlternateContent>
                 <mc:Choice Requires="wps">
                   <w:drawing>
-                    <wp:anchor distT="0" distB="0" distL="114300" distR="114300" simplePos="0" relativeHeight="251676672" behindDoc="0" locked="0" layoutInCell="1" allowOverlap="1" wp14:anchorId="4C85F0A8" wp14:editId="5081BD6A">
+                    <wp:anchor distT="0" distB="0" distL="114300" distR="114300" simplePos="0" relativeHeight="251676672" behindDoc="0" locked="0" layoutInCell="1" allowOverlap="1" wp14:anchorId="4C85F0A8" wp14:editId="206A2EBA">
                       <wp:simplePos x="0" y="0"/>
                       <wp:positionH relativeFrom="column">
                         <wp:posOffset>1250950</wp:posOffset>
                       </wp:positionH>
                       <wp:positionV relativeFrom="paragraph">
-                        <wp:posOffset>62230</wp:posOffset>
+                        <wp:posOffset>350520</wp:posOffset>
                       </wp:positionV>
                       <wp:extent cx="628650" cy="279400"/>
                       <wp:effectExtent l="0" t="0" r="0" b="6350"/>
@@ -2531,7 +2948,7 @@
                 </mc:Choice>
                 <mc:Fallback>
                   <w:pict>
-                    <v:roundrect w14:anchorId="4C85F0A8" id="Rounded Rectangle 17" o:spid="_x0000_s1031" style="position:absolute;margin-left:98.5pt;margin-top:4.9pt;width:49.5pt;height:22pt;z-index:251676672;visibility:visible;mso-wrap-style:square;mso-width-percent:0;mso-height-percent:0;mso-wrap-distance-left:9pt;mso-wrap-distance-top:0;mso-wrap-distance-right:9pt;mso-wrap-distance-bottom:0;mso-position-horizontal:absolute;mso-position-horizontal-relative:text;mso-position-vertical:absolute;mso-position-vertical-relative:text;mso-width-percent:0;mso-height-percent:0;mso-width-relative:margin;mso-height-relative:margin;v-text-anchor:middle" arcsize="10923f" o:gfxdata="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" fillcolor="#d9e2f3 [660]" stroked="f" strokeweight="1pt">
+                    <v:roundrect w14:anchorId="4C85F0A8" id="Rounded Rectangle 17" o:spid="_x0000_s1032" style="position:absolute;margin-left:98.5pt;margin-top:27.6pt;width:49.5pt;height:22pt;z-index:251676672;visibility:visible;mso-wrap-style:square;mso-width-percent:0;mso-height-percent:0;mso-wrap-distance-left:9pt;mso-wrap-distance-top:0;mso-wrap-distance-right:9pt;mso-wrap-distance-bottom:0;mso-position-horizontal:absolute;mso-position-horizontal-relative:text;mso-position-vertical:absolute;mso-position-vertical-relative:text;mso-width-percent:0;mso-height-percent:0;mso-width-relative:margin;mso-height-relative:margin;v-text-anchor:middle" arcsize="10923f" o:gfxdata="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" fillcolor="#d9e2f3 [660]" stroked="f" strokeweight="1pt">
                       <v:stroke joinstyle="miter"/>
                       <v:textbox>
                         <w:txbxContent>
@@ -2570,139 +2987,13 @@
               <mc:AlternateContent>
                 <mc:Choice Requires="wps">
                   <w:drawing>
-                    <wp:anchor distT="0" distB="0" distL="114300" distR="114300" simplePos="0" relativeHeight="251678720" behindDoc="0" locked="0" layoutInCell="1" allowOverlap="1" wp14:anchorId="1FB00577" wp14:editId="6DFAFB25">
-                      <wp:simplePos x="0" y="0"/>
-                      <wp:positionH relativeFrom="column">
-                        <wp:posOffset>1949450</wp:posOffset>
-                      </wp:positionH>
-                      <wp:positionV relativeFrom="paragraph">
-                        <wp:posOffset>55880</wp:posOffset>
-                      </wp:positionV>
-                      <wp:extent cx="469900" cy="266700"/>
-                      <wp:effectExtent l="0" t="0" r="6350" b="0"/>
-                      <wp:wrapNone/>
-                      <wp:docPr id="18" name="Rounded Rectangle 18"/>
-                      <wp:cNvGraphicFramePr/>
-                      <a:graphic xmlns:a="http://schemas.openxmlformats.org/drawingml/2006/main">
-                        <a:graphicData uri="http://schemas.microsoft.com/office/word/2010/wordprocessingShape">
-                          <wps:wsp>
-                            <wps:cNvSpPr/>
-                            <wps:spPr>
-                              <a:xfrm>
-                                <a:off x="0" y="0"/>
-                                <a:ext cx="469900" cy="266700"/>
-                              </a:xfrm>
-                              <a:prstGeom prst="roundRect">
-                                <a:avLst/>
-                              </a:prstGeom>
-                              <a:solidFill>
-                                <a:schemeClr val="accent1">
-                                  <a:lumMod val="20000"/>
-                                  <a:lumOff val="80000"/>
-                                </a:schemeClr>
-                              </a:solidFill>
-                              <a:ln>
-                                <a:noFill/>
-                              </a:ln>
-                            </wps:spPr>
-                            <wps:style>
-                              <a:lnRef idx="2">
-                                <a:schemeClr val="accent1">
-                                  <a:shade val="50000"/>
-                                </a:schemeClr>
-                              </a:lnRef>
-                              <a:fillRef idx="1">
-                                <a:schemeClr val="accent1"/>
-                              </a:fillRef>
-                              <a:effectRef idx="0">
-                                <a:schemeClr val="accent1"/>
-                              </a:effectRef>
-                              <a:fontRef idx="minor">
-                                <a:schemeClr val="lt1"/>
-                              </a:fontRef>
-                            </wps:style>
-                            <wps:txbx>
-                              <w:txbxContent>
-                                <w:p>
-                                  <w:pPr>
-                                    <w:jc w:val="center"/>
-                                    <w:rPr>
-                                      <w:color w:val="C45911" w:themeColor="accent2" w:themeShade="BF"/>
-                                    </w:rPr>
-                                  </w:pPr>
-                                  <w:r>
-                                    <w:rPr>
-                                      <w:color w:val="C45911" w:themeColor="accent2" w:themeShade="BF"/>
-                                    </w:rPr>
-                                    <w:t>SQL</w:t>
-                                  </w:r>
-                                </w:p>
-                              </w:txbxContent>
-                            </wps:txbx>
-                            <wps:bodyPr rot="0" spcFirstLastPara="0" vertOverflow="overflow" horzOverflow="overflow" vert="horz" wrap="square" lIns="91440" tIns="45720" rIns="91440" bIns="45720" numCol="1" spcCol="0" rtlCol="0" fromWordArt="0" anchor="ctr" anchorCtr="0" forceAA="0" compatLnSpc="1">
-                              <a:prstTxWarp prst="textNoShape">
-                                <a:avLst/>
-                              </a:prstTxWarp>
-                              <a:noAutofit/>
-                            </wps:bodyPr>
-                          </wps:wsp>
-                        </a:graphicData>
-                      </a:graphic>
-                      <wp14:sizeRelH relativeFrom="margin">
-                        <wp14:pctWidth>0</wp14:pctWidth>
-                      </wp14:sizeRelH>
-                      <wp14:sizeRelV relativeFrom="margin">
-                        <wp14:pctHeight>0</wp14:pctHeight>
-                      </wp14:sizeRelV>
-                    </wp:anchor>
-                  </w:drawing>
-                </mc:Choice>
-                <mc:Fallback>
-                  <w:pict>
-                    <v:roundrect w14:anchorId="1FB00577" id="Rounded Rectangle 18" o:spid="_x0000_s1032" style="position:absolute;margin-left:153.5pt;margin-top:4.4pt;width:37pt;height:21pt;z-index:251678720;visibility:visible;mso-wrap-style:square;mso-width-percent:0;mso-height-percent:0;mso-wrap-distance-left:9pt;mso-wrap-distance-top:0;mso-wrap-distance-right:9pt;mso-wrap-distance-bottom:0;mso-position-horizontal:absolute;mso-position-horizontal-relative:text;mso-position-vertical:absolute;mso-position-vertical-relative:text;mso-width-percent:0;mso-height-percent:0;mso-width-relative:margin;mso-height-relative:margin;v-text-anchor:middle" arcsize="10923f" o:gfxdata="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" fillcolor="#d9e2f3 [660]" stroked="f" strokeweight="1pt">
-                      <v:stroke joinstyle="miter"/>
-                      <v:textbox>
-                        <w:txbxContent>
-                          <w:p>
-                            <w:pPr>
-                              <w:jc w:val="center"/>
-                              <w:rPr>
-                                <w:color w:val="C45911" w:themeColor="accent2" w:themeShade="BF"/>
-                              </w:rPr>
-                            </w:pPr>
-                            <w:r>
-                              <w:rPr>
-                                <w:color w:val="C45911" w:themeColor="accent2" w:themeShade="BF"/>
-                              </w:rPr>
-                              <w:t>SQL</w:t>
-                            </w:r>
-                          </w:p>
-                        </w:txbxContent>
-                      </v:textbox>
-                    </v:roundrect>
-                  </w:pict>
-                </mc:Fallback>
-              </mc:AlternateContent>
-            </w:r>
-            <w:r>
-              <w:rPr>
-                <w:rFonts w:ascii="Arial" w:hAnsi="Arial" w:cs="Arial"/>
-                <w:b/>
-                <w:noProof/>
-                <w:color w:val="4472C4" w:themeColor="accent1"/>
-                <w:sz w:val="24"/>
-                <w:szCs w:val="24"/>
-              </w:rPr>
-              <mc:AlternateContent>
-                <mc:Choice Requires="wps">
-                  <w:drawing>
-                    <wp:anchor distT="0" distB="0" distL="114300" distR="114300" simplePos="0" relativeHeight="251680768" behindDoc="0" locked="0" layoutInCell="1" allowOverlap="1" wp14:anchorId="1A95CB7B" wp14:editId="2940D537">
+                    <wp:anchor distT="0" distB="0" distL="114300" distR="114300" simplePos="0" relativeHeight="251680768" behindDoc="0" locked="0" layoutInCell="1" allowOverlap="1" wp14:anchorId="1A95CB7B" wp14:editId="246A6324">
                       <wp:simplePos x="0" y="0"/>
                       <wp:positionH relativeFrom="column">
                         <wp:posOffset>-6350</wp:posOffset>
                       </wp:positionH>
                       <wp:positionV relativeFrom="paragraph">
-                        <wp:posOffset>62230</wp:posOffset>
+                        <wp:posOffset>350520</wp:posOffset>
                       </wp:positionV>
                       <wp:extent cx="469900" cy="279400"/>
                       <wp:effectExtent l="0" t="0" r="6350" b="6350"/>
@@ -2785,7 +3076,7 @@
                 </mc:Choice>
                 <mc:Fallback>
                   <w:pict>
-                    <v:roundrect w14:anchorId="1A95CB7B" id="Rounded Rectangle 19" o:spid="_x0000_s1033" style="position:absolute;margin-left:-.5pt;margin-top:4.9pt;width:37pt;height:22pt;z-index:251680768;visibility:visible;mso-wrap-style:square;mso-width-percent:0;mso-height-percent:0;mso-wrap-distance-left:9pt;mso-wrap-distance-top:0;mso-wrap-distance-right:9pt;mso-wrap-distance-bottom:0;mso-position-horizontal:absolute;mso-position-horizontal-relative:text;mso-position-vertical:absolute;mso-position-vertical-relative:text;mso-width-percent:0;mso-height-percent:0;mso-width-relative:margin;mso-height-relative:margin;v-text-anchor:middle" arcsize="10923f" o:gfxdata="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" fillcolor="#d9e2f3 [660]" stroked="f" strokeweight="1pt">
+                    <v:roundrect w14:anchorId="1A95CB7B" id="Rounded Rectangle 19" o:spid="_x0000_s1033" style="position:absolute;margin-left:-.5pt;margin-top:27.6pt;width:37pt;height:22pt;z-index:251680768;visibility:visible;mso-wrap-style:square;mso-width-percent:0;mso-height-percent:0;mso-wrap-distance-left:9pt;mso-wrap-distance-top:0;mso-wrap-distance-right:9pt;mso-wrap-distance-bottom:0;mso-position-horizontal:absolute;mso-position-horizontal-relative:text;mso-position-vertical:absolute;mso-position-vertical-relative:text;mso-width-percent:0;mso-height-percent:0;mso-width-relative:margin;mso-height-relative:margin;v-text-anchor:middle" arcsize="10923f" o:gfxdata="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" fillcolor="#d9e2f3 [660]" stroked="f" strokeweight="1pt">
                       <v:stroke joinstyle="miter"/>
                       <v:textbox>
                         <w:txbxContent>
@@ -2822,13 +3113,13 @@
               <mc:AlternateContent>
                 <mc:Choice Requires="wps">
                   <w:drawing>
-                    <wp:anchor distT="0" distB="0" distL="114300" distR="114300" simplePos="0" relativeHeight="251674624" behindDoc="0" locked="0" layoutInCell="1" allowOverlap="1" wp14:anchorId="5CF32201" wp14:editId="37407A18">
+                    <wp:anchor distT="0" distB="0" distL="114300" distR="114300" simplePos="0" relativeHeight="251674624" behindDoc="0" locked="0" layoutInCell="1" allowOverlap="1" wp14:anchorId="5CF32201" wp14:editId="7FB02AE4">
                       <wp:simplePos x="0" y="0"/>
                       <wp:positionH relativeFrom="column">
                         <wp:posOffset>527050</wp:posOffset>
                       </wp:positionH>
                       <wp:positionV relativeFrom="paragraph">
-                        <wp:posOffset>62230</wp:posOffset>
+                        <wp:posOffset>350520</wp:posOffset>
                       </wp:positionV>
                       <wp:extent cx="647700" cy="292100"/>
                       <wp:effectExtent l="0" t="0" r="0" b="0"/>
@@ -2911,7 +3202,7 @@
                 </mc:Choice>
                 <mc:Fallback>
                   <w:pict>
-                    <v:roundrect w14:anchorId="5CF32201" id="Rounded Rectangle 16" o:spid="_x0000_s1034" style="position:absolute;margin-left:41.5pt;margin-top:4.9pt;width:51pt;height:23pt;z-index:251674624;visibility:visible;mso-wrap-style:square;mso-width-percent:0;mso-height-percent:0;mso-wrap-distance-left:9pt;mso-wrap-distance-top:0;mso-wrap-distance-right:9pt;mso-wrap-distance-bottom:0;mso-position-horizontal:absolute;mso-position-horizontal-relative:text;mso-position-vertical:absolute;mso-position-vertical-relative:text;mso-width-percent:0;mso-height-percent:0;mso-width-relative:margin;mso-height-relative:margin;v-text-anchor:middle" arcsize="10923f" o:gfxdata="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" fillcolor="#d9e2f3 [660]" stroked="f" strokeweight="1pt">
+                    <v:roundrect w14:anchorId="5CF32201" id="Rounded Rectangle 16" o:spid="_x0000_s1034" style="position:absolute;margin-left:41.5pt;margin-top:27.6pt;width:51pt;height:23pt;z-index:251674624;visibility:visible;mso-wrap-style:square;mso-width-percent:0;mso-height-percent:0;mso-wrap-distance-left:9pt;mso-wrap-distance-top:0;mso-wrap-distance-right:9pt;mso-wrap-distance-bottom:0;mso-position-horizontal:absolute;mso-position-horizontal-relative:text;mso-position-vertical:absolute;mso-position-vertical-relative:text;mso-width-percent:0;mso-height-percent:0;mso-width-relative:margin;mso-height-relative:margin;v-text-anchor:middle" arcsize="10923f" o:gfxdata="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" fillcolor="#d9e2f3 [660]" stroked="f" strokeweight="1pt">
                       <v:stroke joinstyle="miter"/>
                       <v:textbox>
                         <w:txbxContent>
@@ -2936,18 +3227,6 @@
                 </mc:Fallback>
               </mc:AlternateContent>
             </w:r>
-          </w:p>
-          <w:p>
-            <w:pPr>
-              <w:spacing w:line="360" w:lineRule="auto"/>
-              <w:rPr>
-                <w:rFonts w:ascii="Arial" w:hAnsi="Arial" w:cs="Arial"/>
-                <w:b/>
-                <w:color w:val="4472C4" w:themeColor="accent1"/>
-                <w:sz w:val="24"/>
-                <w:szCs w:val="24"/>
-              </w:rPr>
-            </w:pPr>
             <w:r>
               <w:rPr>
                 <w:rFonts w:ascii="Arial" w:hAnsi="Arial" w:cs="Arial"/>
@@ -2960,13 +3239,13 @@
               <mc:AlternateContent>
                 <mc:Choice Requires="wps">
                   <w:drawing>
-                    <wp:anchor distT="0" distB="0" distL="114300" distR="114300" simplePos="0" relativeHeight="251682816" behindDoc="0" locked="0" layoutInCell="1" allowOverlap="1" wp14:anchorId="6AF90AD3" wp14:editId="350B8D65">
+                    <wp:anchor distT="0" distB="0" distL="114300" distR="114300" simplePos="0" relativeHeight="251682816" behindDoc="0" locked="0" layoutInCell="1" allowOverlap="1" wp14:anchorId="6AF90AD3" wp14:editId="6BCF02ED">
                       <wp:simplePos x="0" y="0"/>
                       <wp:positionH relativeFrom="column">
-                        <wp:posOffset>-6350</wp:posOffset>
+                        <wp:posOffset>685800</wp:posOffset>
                       </wp:positionH>
                       <wp:positionV relativeFrom="paragraph">
-                        <wp:posOffset>135255</wp:posOffset>
+                        <wp:posOffset>699135</wp:posOffset>
                       </wp:positionV>
                       <wp:extent cx="800100" cy="304800"/>
                       <wp:effectExtent l="0" t="0" r="0" b="0"/>
@@ -3051,7 +3330,7 @@
                 </mc:Choice>
                 <mc:Fallback>
                   <w:pict>
-                    <v:roundrect w14:anchorId="6AF90AD3" id="Rounded Rectangle 20" o:spid="_x0000_s1035" style="position:absolute;margin-left:-.5pt;margin-top:10.65pt;width:63pt;height:24pt;z-index:251682816;visibility:visible;mso-wrap-style:square;mso-width-percent:0;mso-height-percent:0;mso-wrap-distance-left:9pt;mso-wrap-distance-top:0;mso-wrap-distance-right:9pt;mso-wrap-distance-bottom:0;mso-position-horizontal:absolute;mso-position-horizontal-relative:text;mso-position-vertical:absolute;mso-position-vertical-relative:text;mso-width-percent:0;mso-height-percent:0;mso-width-relative:margin;mso-height-relative:margin;v-text-anchor:middle" arcsize="10923f" o:gfxdata="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" fillcolor="#d9e2f3 [660]" stroked="f" strokeweight="1pt">
+                    <v:roundrect w14:anchorId="6AF90AD3" id="Rounded Rectangle 20" o:spid="_x0000_s1035" style="position:absolute;margin-left:54pt;margin-top:55.05pt;width:63pt;height:24pt;z-index:251682816;visibility:visible;mso-wrap-style:square;mso-width-percent:0;mso-height-percent:0;mso-wrap-distance-left:9pt;mso-wrap-distance-top:0;mso-wrap-distance-right:9pt;mso-wrap-distance-bottom:0;mso-position-horizontal:absolute;mso-position-horizontal-relative:text;mso-position-vertical:absolute;mso-position-vertical-relative:text;mso-width-percent:0;mso-height-percent:0;mso-width-relative:margin;mso-height-relative:margin;v-text-anchor:middle" arcsize="10923f" o:gfxdata="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" fillcolor="#d9e2f3 [660]" stroked="f" strokeweight="1pt">
                       <v:stroke joinstyle="miter"/>
                       <v:textbox>
                         <w:txbxContent>
@@ -3078,6 +3357,18 @@
                 </mc:Fallback>
               </mc:AlternateContent>
             </w:r>
+          </w:p>
+          <w:p>
+            <w:pPr>
+              <w:spacing w:line="360" w:lineRule="auto"/>
+              <w:rPr>
+                <w:rFonts w:ascii="Arial" w:hAnsi="Arial" w:cs="Arial"/>
+                <w:b/>
+                <w:color w:val="4472C4" w:themeColor="accent1"/>
+                <w:sz w:val="24"/>
+                <w:szCs w:val="24"/>
+              </w:rPr>
+            </w:pPr>
             <w:r>
               <w:rPr>
                 <w:rFonts w:ascii="Arial" w:hAnsi="Arial" w:cs="Arial"/>
@@ -3090,16 +3381,154 @@
               <mc:AlternateContent>
                 <mc:Choice Requires="wps">
                   <w:drawing>
-                    <wp:anchor distT="0" distB="0" distL="114300" distR="114300" simplePos="0" relativeHeight="251684864" behindDoc="0" locked="0" layoutInCell="1" allowOverlap="1" wp14:anchorId="700836A7" wp14:editId="3AC1BA0E">
+                    <wp:anchor distT="0" distB="0" distL="114300" distR="114300" simplePos="0" relativeHeight="251691008" behindDoc="0" locked="0" layoutInCell="1" allowOverlap="1" wp14:anchorId="6EF1630F" wp14:editId="7528A271">
                       <wp:simplePos x="0" y="0"/>
                       <wp:positionH relativeFrom="column">
-                        <wp:posOffset>863600</wp:posOffset>
+                        <wp:posOffset>2470150</wp:posOffset>
                       </wp:positionH>
                       <wp:positionV relativeFrom="paragraph">
-                        <wp:posOffset>135890</wp:posOffset>
+                        <wp:posOffset>97155</wp:posOffset>
                       </wp:positionV>
-                      <wp:extent cx="431800" cy="266700"/>
+                      <wp:extent cx="469900" cy="266700"/>
                       <wp:effectExtent l="0" t="0" r="6350" b="0"/>
+                      <wp:wrapNone/>
+                      <wp:docPr id="3" name="Rounded Rectangle 3"/>
+                      <wp:cNvGraphicFramePr/>
+                      <a:graphic xmlns:a="http://schemas.openxmlformats.org/drawingml/2006/main">
+                        <a:graphicData uri="http://schemas.microsoft.com/office/word/2010/wordprocessingShape">
+                          <wps:wsp>
+                            <wps:cNvSpPr/>
+                            <wps:spPr>
+                              <a:xfrm>
+                                <a:off x="0" y="0"/>
+                                <a:ext cx="469900" cy="266700"/>
+                              </a:xfrm>
+                              <a:prstGeom prst="roundRect">
+                                <a:avLst/>
+                              </a:prstGeom>
+                              <a:solidFill>
+                                <a:schemeClr val="accent1">
+                                  <a:lumMod val="20000"/>
+                                  <a:lumOff val="80000"/>
+                                </a:schemeClr>
+                              </a:solidFill>
+                              <a:ln>
+                                <a:noFill/>
+                              </a:ln>
+                            </wps:spPr>
+                            <wps:style>
+                              <a:lnRef idx="2">
+                                <a:schemeClr val="accent1">
+                                  <a:shade val="50000"/>
+                                </a:schemeClr>
+                              </a:lnRef>
+                              <a:fillRef idx="1">
+                                <a:schemeClr val="accent1"/>
+                              </a:fillRef>
+                              <a:effectRef idx="0">
+                                <a:schemeClr val="accent1"/>
+                              </a:effectRef>
+                              <a:fontRef idx="minor">
+                                <a:schemeClr val="lt1"/>
+                              </a:fontRef>
+                            </wps:style>
+                            <wps:txbx>
+                              <w:txbxContent>
+                                <w:p>
+                                  <w:pPr>
+                                    <w:jc w:val="center"/>
+                                    <w:rPr>
+                                      <w:color w:val="C45911" w:themeColor="accent2" w:themeShade="BF"/>
+                                    </w:rPr>
+                                  </w:pPr>
+                                  <w:r>
+                                    <w:rPr>
+                                      <w:color w:val="C45911" w:themeColor="accent2" w:themeShade="BF"/>
+                                    </w:rPr>
+                                    <w:t>SQL</w:t>
+                                  </w:r>
+                                </w:p>
+                              </w:txbxContent>
+                            </wps:txbx>
+                            <wps:bodyPr rot="0" spcFirstLastPara="0" vertOverflow="overflow" horzOverflow="overflow" vert="horz" wrap="square" lIns="91440" tIns="45720" rIns="91440" bIns="45720" numCol="1" spcCol="0" rtlCol="0" fromWordArt="0" anchor="ctr" anchorCtr="0" forceAA="0" compatLnSpc="1">
+                              <a:prstTxWarp prst="textNoShape">
+                                <a:avLst/>
+                              </a:prstTxWarp>
+                              <a:noAutofit/>
+                            </wps:bodyPr>
+                          </wps:wsp>
+                        </a:graphicData>
+                      </a:graphic>
+                      <wp14:sizeRelH relativeFrom="margin">
+                        <wp14:pctWidth>0</wp14:pctWidth>
+                      </wp14:sizeRelH>
+                      <wp14:sizeRelV relativeFrom="margin">
+                        <wp14:pctHeight>0</wp14:pctHeight>
+                      </wp14:sizeRelV>
+                    </wp:anchor>
+                  </w:drawing>
+                </mc:Choice>
+                <mc:Fallback>
+                  <w:pict>
+                    <v:roundrect w14:anchorId="6EF1630F" id="Rounded Rectangle 3" o:spid="_x0000_s1036" style="position:absolute;margin-left:194.5pt;margin-top:7.65pt;width:37pt;height:21pt;z-index:251691008;visibility:visible;mso-wrap-style:square;mso-width-percent:0;mso-height-percent:0;mso-wrap-distance-left:9pt;mso-wrap-distance-top:0;mso-wrap-distance-right:9pt;mso-wrap-distance-bottom:0;mso-position-horizontal:absolute;mso-position-horizontal-relative:text;mso-position-vertical:absolute;mso-position-vertical-relative:text;mso-width-percent:0;mso-height-percent:0;mso-width-relative:margin;mso-height-relative:margin;v-text-anchor:middle" arcsize="10923f" o:gfxdata="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" fillcolor="#d9e2f3 [660]" stroked="f" strokeweight="1pt">
+                      <v:stroke joinstyle="miter"/>
+                      <v:textbox>
+                        <w:txbxContent>
+                          <w:p>
+                            <w:pPr>
+                              <w:jc w:val="center"/>
+                              <w:rPr>
+                                <w:color w:val="C45911" w:themeColor="accent2" w:themeShade="BF"/>
+                              </w:rPr>
+                            </w:pPr>
+                            <w:r>
+                              <w:rPr>
+                                <w:color w:val="C45911" w:themeColor="accent2" w:themeShade="BF"/>
+                              </w:rPr>
+                              <w:t>SQL</w:t>
+                            </w:r>
+                          </w:p>
+                        </w:txbxContent>
+                      </v:textbox>
+                    </v:roundrect>
+                  </w:pict>
+                </mc:Fallback>
+              </mc:AlternateContent>
+            </w:r>
+          </w:p>
+          <w:p>
+            <w:pPr>
+              <w:spacing w:line="360" w:lineRule="auto"/>
+              <w:rPr>
+                <w:rFonts w:ascii="Arial" w:hAnsi="Arial" w:cs="Arial"/>
+                <w:b/>
+                <w:color w:val="4472C4" w:themeColor="accent1"/>
+                <w:sz w:val="24"/>
+                <w:szCs w:val="24"/>
+              </w:rPr>
+            </w:pPr>
+            <w:r>
+              <w:rPr>
+                <w:rFonts w:ascii="Arial" w:hAnsi="Arial" w:cs="Arial"/>
+                <w:b/>
+                <w:noProof/>
+                <w:color w:val="4472C4" w:themeColor="accent1"/>
+                <w:sz w:val="24"/>
+                <w:szCs w:val="24"/>
+              </w:rPr>
+              <mc:AlternateContent>
+                <mc:Choice Requires="wps">
+                  <w:drawing>
+                    <wp:anchor distT="0" distB="0" distL="114300" distR="114300" simplePos="0" relativeHeight="251693056" behindDoc="0" locked="0" layoutInCell="1" allowOverlap="1" wp14:anchorId="00A823CE" wp14:editId="3A042378">
+                      <wp:simplePos x="0" y="0"/>
+                      <wp:positionH relativeFrom="column">
+                        <wp:posOffset>1536700</wp:posOffset>
+                      </wp:positionH>
+                      <wp:positionV relativeFrom="paragraph">
+                        <wp:posOffset>187325</wp:posOffset>
+                      </wp:positionV>
+                      <wp:extent cx="457200" cy="292100"/>
+                      <wp:effectExtent l="0" t="0" r="0" b="0"/>
                       <wp:wrapNone/>
                       <wp:docPr id="21" name="Rounded Rectangle 21"/>
                       <wp:cNvGraphicFramePr/>
@@ -3110,7 +3539,7 @@
                             <wps:spPr>
                               <a:xfrm>
                                 <a:off x="0" y="0"/>
-                                <a:ext cx="431800" cy="266700"/>
+                                <a:ext cx="457200" cy="292100"/>
                               </a:xfrm>
                               <a:prstGeom prst="roundRect">
                                 <a:avLst/>
@@ -3173,12 +3602,15 @@
                       <wp14:sizeRelH relativeFrom="margin">
                         <wp14:pctWidth>0</wp14:pctWidth>
                       </wp14:sizeRelH>
+                      <wp14:sizeRelV relativeFrom="margin">
+                        <wp14:pctHeight>0</wp14:pctHeight>
+                      </wp14:sizeRelV>
                     </wp:anchor>
                   </w:drawing>
                 </mc:Choice>
                 <mc:Fallback>
                   <w:pict>
-                    <v:roundrect w14:anchorId="700836A7" id="Rounded Rectangle 21" o:spid="_x0000_s1036" style="position:absolute;margin-left:68pt;margin-top:10.7pt;width:34pt;height:21pt;z-index:251684864;visibility:visible;mso-wrap-style:square;mso-width-percent:0;mso-wrap-distance-left:9pt;mso-wrap-distance-top:0;mso-wrap-distance-right:9pt;mso-wrap-distance-bottom:0;mso-position-horizontal:absolute;mso-position-horizontal-relative:text;mso-position-vertical:absolute;mso-position-vertical-relative:text;mso-width-percent:0;mso-width-relative:margin;v-text-anchor:middle" arcsize="10923f" o:gfxdata="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" fillcolor="#d9e2f3 [660]" stroked="f" strokeweight="1pt">
+                    <v:roundrect w14:anchorId="00A823CE" id="Rounded Rectangle 21" o:spid="_x0000_s1037" style="position:absolute;margin-left:121pt;margin-top:14.75pt;width:36pt;height:23pt;z-index:251693056;visibility:visible;mso-wrap-style:square;mso-width-percent:0;mso-height-percent:0;mso-wrap-distance-left:9pt;mso-wrap-distance-top:0;mso-wrap-distance-right:9pt;mso-wrap-distance-bottom:0;mso-position-horizontal:absolute;mso-position-horizontal-relative:text;mso-position-vertical:absolute;mso-position-vertical-relative:text;mso-width-percent:0;mso-height-percent:0;mso-width-relative:margin;mso-height-relative:margin;v-text-anchor:middle" arcsize="10923f" o:gfxdata="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" fillcolor="#d9e2f3 [660]" stroked="f" strokeweight="1pt">
                       <v:stroke joinstyle="miter"/>
                       <v:textbox>
                         <w:txbxContent>
@@ -3205,6 +3637,262 @@
                 </mc:Fallback>
               </mc:AlternateContent>
             </w:r>
+            <w:r>
+              <w:rPr>
+                <w:rFonts w:ascii="Arial" w:hAnsi="Arial" w:cs="Arial"/>
+                <w:b/>
+                <w:noProof/>
+                <w:color w:val="4472C4" w:themeColor="accent1"/>
+                <w:sz w:val="24"/>
+                <w:szCs w:val="24"/>
+              </w:rPr>
+              <mc:AlternateContent>
+                <mc:Choice Requires="wps">
+                  <w:drawing>
+                    <wp:anchor distT="0" distB="0" distL="114300" distR="114300" simplePos="0" relativeHeight="251695104" behindDoc="0" locked="0" layoutInCell="1" allowOverlap="1" wp14:anchorId="714259AE" wp14:editId="5DFA1FD5">
+                      <wp:simplePos x="0" y="0"/>
+                      <wp:positionH relativeFrom="column">
+                        <wp:posOffset>2070100</wp:posOffset>
+                      </wp:positionH>
+                      <wp:positionV relativeFrom="paragraph">
+                        <wp:posOffset>189865</wp:posOffset>
+                      </wp:positionV>
+                      <wp:extent cx="869950" cy="292100"/>
+                      <wp:effectExtent l="0" t="0" r="6350" b="0"/>
+                      <wp:wrapNone/>
+                      <wp:docPr id="4" name="Rounded Rectangle 4"/>
+                      <wp:cNvGraphicFramePr/>
+                      <a:graphic xmlns:a="http://schemas.openxmlformats.org/drawingml/2006/main">
+                        <a:graphicData uri="http://schemas.microsoft.com/office/word/2010/wordprocessingShape">
+                          <wps:wsp>
+                            <wps:cNvSpPr/>
+                            <wps:spPr>
+                              <a:xfrm>
+                                <a:off x="0" y="0"/>
+                                <a:ext cx="869950" cy="292100"/>
+                              </a:xfrm>
+                              <a:prstGeom prst="roundRect">
+                                <a:avLst/>
+                              </a:prstGeom>
+                              <a:solidFill>
+                                <a:schemeClr val="accent1">
+                                  <a:lumMod val="20000"/>
+                                  <a:lumOff val="80000"/>
+                                </a:schemeClr>
+                              </a:solidFill>
+                              <a:ln>
+                                <a:noFill/>
+                              </a:ln>
+                            </wps:spPr>
+                            <wps:style>
+                              <a:lnRef idx="2">
+                                <a:schemeClr val="accent1">
+                                  <a:shade val="50000"/>
+                                </a:schemeClr>
+                              </a:lnRef>
+                              <a:fillRef idx="1">
+                                <a:schemeClr val="accent1"/>
+                              </a:fillRef>
+                              <a:effectRef idx="0">
+                                <a:schemeClr val="accent1"/>
+                              </a:effectRef>
+                              <a:fontRef idx="minor">
+                                <a:schemeClr val="lt1"/>
+                              </a:fontRef>
+                            </wps:style>
+                            <wps:txbx>
+                              <w:txbxContent>
+                                <w:p>
+                                  <w:pPr>
+                                    <w:jc w:val="center"/>
+                                    <w:rPr>
+                                      <w:color w:val="C45911" w:themeColor="accent2" w:themeShade="BF"/>
+                                    </w:rPr>
+                                  </w:pPr>
+                                  <w:proofErr w:type="spellStart"/>
+                                  <w:r>
+                                    <w:rPr>
+                                      <w:color w:val="C45911" w:themeColor="accent2" w:themeShade="BF"/>
+                                    </w:rPr>
+                                    <w:t>TypeScript</w:t>
+                                  </w:r>
+                                  <w:proofErr w:type="spellEnd"/>
+                                </w:p>
+                              </w:txbxContent>
+                            </wps:txbx>
+                            <wps:bodyPr rot="0" spcFirstLastPara="0" vertOverflow="overflow" horzOverflow="overflow" vert="horz" wrap="square" lIns="91440" tIns="45720" rIns="91440" bIns="45720" numCol="1" spcCol="0" rtlCol="0" fromWordArt="0" anchor="ctr" anchorCtr="0" forceAA="0" compatLnSpc="1">
+                              <a:prstTxWarp prst="textNoShape">
+                                <a:avLst/>
+                              </a:prstTxWarp>
+                              <a:noAutofit/>
+                            </wps:bodyPr>
+                          </wps:wsp>
+                        </a:graphicData>
+                      </a:graphic>
+                      <wp14:sizeRelH relativeFrom="margin">
+                        <wp14:pctWidth>0</wp14:pctWidth>
+                      </wp14:sizeRelH>
+                      <wp14:sizeRelV relativeFrom="margin">
+                        <wp14:pctHeight>0</wp14:pctHeight>
+                      </wp14:sizeRelV>
+                    </wp:anchor>
+                  </w:drawing>
+                </mc:Choice>
+                <mc:Fallback>
+                  <w:pict>
+                    <v:roundrect w14:anchorId="714259AE" id="Rounded Rectangle 4" o:spid="_x0000_s1038" style="position:absolute;margin-left:163pt;margin-top:14.95pt;width:68.5pt;height:23pt;z-index:251695104;visibility:visible;mso-wrap-style:square;mso-width-percent:0;mso-height-percent:0;mso-wrap-distance-left:9pt;mso-wrap-distance-top:0;mso-wrap-distance-right:9pt;mso-wrap-distance-bottom:0;mso-position-horizontal:absolute;mso-position-horizontal-relative:text;mso-position-vertical:absolute;mso-position-vertical-relative:text;mso-width-percent:0;mso-height-percent:0;mso-width-relative:margin;mso-height-relative:margin;v-text-anchor:middle" arcsize="10923f" o:gfxdata="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" fillcolor="#d9e2f3 [660]" stroked="f" strokeweight="1pt">
+                      <v:stroke joinstyle="miter"/>
+                      <v:textbox>
+                        <w:txbxContent>
+                          <w:p>
+                            <w:pPr>
+                              <w:jc w:val="center"/>
+                              <w:rPr>
+                                <w:color w:val="C45911" w:themeColor="accent2" w:themeShade="BF"/>
+                              </w:rPr>
+                            </w:pPr>
+                            <w:proofErr w:type="spellStart"/>
+                            <w:r>
+                              <w:rPr>
+                                <w:color w:val="C45911" w:themeColor="accent2" w:themeShade="BF"/>
+                              </w:rPr>
+                              <w:t>TypeScript</w:t>
+                            </w:r>
+                            <w:proofErr w:type="spellEnd"/>
+                          </w:p>
+                        </w:txbxContent>
+                      </v:textbox>
+                    </v:roundrect>
+                  </w:pict>
+                </mc:Fallback>
+              </mc:AlternateContent>
+            </w:r>
+            <w:r>
+              <w:rPr>
+                <w:rFonts w:ascii="Arial" w:hAnsi="Arial" w:cs="Arial"/>
+                <w:b/>
+                <w:noProof/>
+                <w:color w:val="4472C4" w:themeColor="accent1"/>
+                <w:sz w:val="24"/>
+                <w:szCs w:val="24"/>
+              </w:rPr>
+              <mc:AlternateContent>
+                <mc:Choice Requires="wps">
+                  <w:drawing>
+                    <wp:anchor distT="0" distB="0" distL="114300" distR="114300" simplePos="0" relativeHeight="251686912" behindDoc="0" locked="0" layoutInCell="1" allowOverlap="1" wp14:anchorId="7010ED58" wp14:editId="0B32668D">
+                      <wp:simplePos x="0" y="0"/>
+                      <wp:positionH relativeFrom="column">
+                        <wp:posOffset>6350</wp:posOffset>
+                      </wp:positionH>
+                      <wp:positionV relativeFrom="paragraph">
+                        <wp:posOffset>177165</wp:posOffset>
+                      </wp:positionV>
+                      <wp:extent cx="609600" cy="292100"/>
+                      <wp:effectExtent l="0" t="0" r="0" b="0"/>
+                      <wp:wrapNone/>
+                      <wp:docPr id="18" name="Rounded Rectangle 18"/>
+                      <wp:cNvGraphicFramePr/>
+                      <a:graphic xmlns:a="http://schemas.openxmlformats.org/drawingml/2006/main">
+                        <a:graphicData uri="http://schemas.microsoft.com/office/word/2010/wordprocessingShape">
+                          <wps:wsp>
+                            <wps:cNvSpPr/>
+                            <wps:spPr>
+                              <a:xfrm>
+                                <a:off x="0" y="0"/>
+                                <a:ext cx="609600" cy="292100"/>
+                              </a:xfrm>
+                              <a:prstGeom prst="roundRect">
+                                <a:avLst/>
+                              </a:prstGeom>
+                              <a:solidFill>
+                                <a:schemeClr val="accent1">
+                                  <a:lumMod val="20000"/>
+                                  <a:lumOff val="80000"/>
+                                </a:schemeClr>
+                              </a:solidFill>
+                              <a:ln>
+                                <a:noFill/>
+                              </a:ln>
+                            </wps:spPr>
+                            <wps:style>
+                              <a:lnRef idx="2">
+                                <a:schemeClr val="accent1">
+                                  <a:shade val="50000"/>
+                                </a:schemeClr>
+                              </a:lnRef>
+                              <a:fillRef idx="1">
+                                <a:schemeClr val="accent1"/>
+                              </a:fillRef>
+                              <a:effectRef idx="0">
+                                <a:schemeClr val="accent1"/>
+                              </a:effectRef>
+                              <a:fontRef idx="minor">
+                                <a:schemeClr val="lt1"/>
+                              </a:fontRef>
+                            </wps:style>
+                            <wps:txbx>
+                              <w:txbxContent>
+                                <w:p>
+                                  <w:pPr>
+                                    <w:jc w:val="center"/>
+                                    <w:rPr>
+                                      <w:color w:val="C45911" w:themeColor="accent2" w:themeShade="BF"/>
+                                    </w:rPr>
+                                  </w:pPr>
+                                  <w:r>
+                                    <w:rPr>
+                                      <w:color w:val="C45911" w:themeColor="accent2" w:themeShade="BF"/>
+                                    </w:rPr>
+                                    <w:t>C/C++</w:t>
+                                  </w:r>
+                                </w:p>
+                              </w:txbxContent>
+                            </wps:txbx>
+                            <wps:bodyPr rot="0" spcFirstLastPara="0" vertOverflow="overflow" horzOverflow="overflow" vert="horz" wrap="square" lIns="91440" tIns="45720" rIns="91440" bIns="45720" numCol="1" spcCol="0" rtlCol="0" fromWordArt="0" anchor="ctr" anchorCtr="0" forceAA="0" compatLnSpc="1">
+                              <a:prstTxWarp prst="textNoShape">
+                                <a:avLst/>
+                              </a:prstTxWarp>
+                              <a:noAutofit/>
+                            </wps:bodyPr>
+                          </wps:wsp>
+                        </a:graphicData>
+                      </a:graphic>
+                      <wp14:sizeRelH relativeFrom="margin">
+                        <wp14:pctWidth>0</wp14:pctWidth>
+                      </wp14:sizeRelH>
+                      <wp14:sizeRelV relativeFrom="margin">
+                        <wp14:pctHeight>0</wp14:pctHeight>
+                      </wp14:sizeRelV>
+                    </wp:anchor>
+                  </w:drawing>
+                </mc:Choice>
+                <mc:Fallback>
+                  <w:pict>
+                    <v:roundrect w14:anchorId="7010ED58" id="Rounded Rectangle 18" o:spid="_x0000_s1039" style="position:absolute;margin-left:.5pt;margin-top:13.95pt;width:48pt;height:23pt;z-index:251686912;visibility:visible;mso-wrap-style:square;mso-width-percent:0;mso-height-percent:0;mso-wrap-distance-left:9pt;mso-wrap-distance-top:0;mso-wrap-distance-right:9pt;mso-wrap-distance-bottom:0;mso-position-horizontal:absolute;mso-position-horizontal-relative:text;mso-position-vertical:absolute;mso-position-vertical-relative:text;mso-width-percent:0;mso-height-percent:0;mso-width-relative:margin;mso-height-relative:margin;v-text-anchor:middle" arcsize="10923f" o:gfxdata="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" fillcolor="#d9e2f3 [660]" stroked="f" strokeweight="1pt">
+                      <v:stroke joinstyle="miter"/>
+                      <v:textbox>
+                        <w:txbxContent>
+                          <w:p>
+                            <w:pPr>
+                              <w:jc w:val="center"/>
+                              <w:rPr>
+                                <w:color w:val="C45911" w:themeColor="accent2" w:themeShade="BF"/>
+                              </w:rPr>
+                            </w:pPr>
+                            <w:r>
+                              <w:rPr>
+                                <w:color w:val="C45911" w:themeColor="accent2" w:themeShade="BF"/>
+                              </w:rPr>
+                              <w:t>C/C++</w:t>
+                            </w:r>
+                          </w:p>
+                        </w:txbxContent>
+                      </v:textbox>
+                    </v:roundrect>
+                  </w:pict>
+                </mc:Fallback>
+              </mc:AlternateContent>
+            </w:r>
           </w:p>
           <w:p>
             <w:pPr>
@@ -3277,6 +3965,16 @@
                 <w:sz w:val="24"/>
                 <w:szCs w:val="24"/>
               </w:rPr>
+              <w:t xml:space="preserve"> </w:t>
+            </w:r>
+            <w:r>
+              <w:rPr>
+                <w:rFonts w:ascii="Arial" w:hAnsi="Arial" w:cs="Arial"/>
+                <w:b/>
+                <w:color w:val="4472C4" w:themeColor="accent1"/>
+                <w:sz w:val="24"/>
+                <w:szCs w:val="24"/>
+              </w:rPr>
               <w:t>PROJECTS</w:t>
             </w:r>
           </w:p>
@@ -3288,7 +3986,6 @@
                 <w:color w:val="3B3838" w:themeColor="background2" w:themeShade="40"/>
                 <w:sz w:val="20"/>
                 <w:szCs w:val="24"/>
-                <w:u w:val="single"/>
               </w:rPr>
             </w:pPr>
             <w:r>
@@ -3298,7 +3995,25 @@
                 <w:sz w:val="20"/>
                 <w:szCs w:val="24"/>
               </w:rPr>
-              <w:t xml:space="preserve">In my free time I work on some projects checkout: </w:t>
+              <w:t>In my free time I work on some projects</w:t>
+            </w:r>
+            <w:r>
+              <w:rPr>
+                <w:rFonts w:ascii="Arial" w:hAnsi="Arial" w:cs="Arial"/>
+                <w:color w:val="808080" w:themeColor="background1" w:themeShade="80"/>
+                <w:sz w:val="20"/>
+                <w:szCs w:val="24"/>
+              </w:rPr>
+              <w:t>,</w:t>
+            </w:r>
+            <w:r>
+              <w:rPr>
+                <w:rFonts w:ascii="Arial" w:hAnsi="Arial" w:cs="Arial"/>
+                <w:color w:val="808080" w:themeColor="background1" w:themeShade="80"/>
+                <w:sz w:val="20"/>
+                <w:szCs w:val="24"/>
+              </w:rPr>
+              <w:t xml:space="preserve"> checkout: </w:t>
             </w:r>
             <w:r>
               <w:rPr>
@@ -3310,6 +4025,27 @@
               </w:rPr>
               <w:t>github.com/greatMonster11</w:t>
             </w:r>
+            <w:r>
+              <w:rPr>
+                <w:rFonts w:ascii="Arial" w:hAnsi="Arial" w:cs="Arial"/>
+                <w:color w:val="3B3838" w:themeColor="background2" w:themeShade="40"/>
+                <w:sz w:val="20"/>
+                <w:szCs w:val="24"/>
+              </w:rPr>
+              <w:t xml:space="preserve"> </w:t>
+            </w:r>
+          </w:p>
+          <w:p>
+            <w:pPr>
+              <w:spacing w:line="276" w:lineRule="auto"/>
+              <w:rPr>
+                <w:rFonts w:ascii="Arial" w:hAnsi="Arial" w:cs="Arial"/>
+                <w:color w:val="3B3838" w:themeColor="background2" w:themeShade="40"/>
+                <w:sz w:val="10"/>
+                <w:szCs w:val="24"/>
+                <w:u w:val="single"/>
+              </w:rPr>
+            </w:pPr>
           </w:p>
           <w:p>
             <w:pPr>
@@ -3345,108 +4081,14 @@
           </w:p>
           <w:p>
             <w:pPr>
-              <w:pStyle w:val="ListParagraph"/>
-              <w:numPr>
-                <w:ilvl w:val="0"/>
-                <w:numId w:val="12"/>
-              </w:numPr>
-              <w:tabs>
-                <w:tab w:val="clear" w:pos="720"/>
-              </w:tabs>
               <w:spacing w:line="276" w:lineRule="auto"/>
-              <w:ind w:left="162" w:hanging="180"/>
-              <w:rPr>
-                <w:rFonts w:ascii="Arial" w:hAnsi="Arial" w:cs="Arial"/>
+              <w:ind w:left="360"/>
+              <w:rPr>
+                <w:rFonts w:ascii="Arial" w:hAnsi="Arial" w:cs="Arial"/>
+                <w:sz w:val="6"/>
                 <w:szCs w:val="24"/>
               </w:rPr>
             </w:pPr>
-            <w:r>
-              <w:rPr>
-                <w:rFonts w:ascii="Arial" w:hAnsi="Arial" w:cs="Arial"/>
-                <w:szCs w:val="24"/>
-              </w:rPr>
-              <w:t>E-commerce clone inspired by Amazon</w:t>
-            </w:r>
-            <w:r>
-              <w:rPr>
-                <w:rFonts w:ascii="Arial" w:hAnsi="Arial" w:cs="Arial"/>
-                <w:szCs w:val="24"/>
-              </w:rPr>
-              <w:t xml:space="preserve">, processing payment with </w:t>
-            </w:r>
-            <w:r>
-              <w:rPr>
-                <w:rFonts w:ascii="Arial" w:hAnsi="Arial" w:cs="Arial"/>
-                <w:szCs w:val="24"/>
-              </w:rPr>
-              <w:t xml:space="preserve">PayPal’s </w:t>
-            </w:r>
-            <w:proofErr w:type="spellStart"/>
-            <w:proofErr w:type="gramStart"/>
-            <w:r>
-              <w:rPr>
-                <w:rFonts w:ascii="Arial" w:hAnsi="Arial" w:cs="Arial"/>
-                <w:szCs w:val="24"/>
-              </w:rPr>
-              <w:t>api</w:t>
-            </w:r>
-            <w:proofErr w:type="spellEnd"/>
-            <w:proofErr w:type="gramEnd"/>
-            <w:r>
-              <w:rPr>
-                <w:rFonts w:ascii="Arial" w:hAnsi="Arial" w:cs="Arial"/>
-                <w:szCs w:val="24"/>
-              </w:rPr>
-              <w:t xml:space="preserve"> (React, </w:t>
-            </w:r>
-            <w:proofErr w:type="spellStart"/>
-            <w:r>
-              <w:rPr>
-                <w:rFonts w:ascii="Arial" w:hAnsi="Arial" w:cs="Arial"/>
-                <w:szCs w:val="24"/>
-              </w:rPr>
-              <w:t>Redux</w:t>
-            </w:r>
-            <w:proofErr w:type="spellEnd"/>
-            <w:r>
-              <w:rPr>
-                <w:rFonts w:ascii="Arial" w:hAnsi="Arial" w:cs="Arial"/>
-                <w:szCs w:val="24"/>
-              </w:rPr>
-              <w:t xml:space="preserve">, </w:t>
-            </w:r>
-            <w:proofErr w:type="spellStart"/>
-            <w:r>
-              <w:rPr>
-                <w:rFonts w:ascii="Arial" w:hAnsi="Arial" w:cs="Arial"/>
-                <w:szCs w:val="24"/>
-              </w:rPr>
-              <w:t>NodeJS</w:t>
-            </w:r>
-            <w:proofErr w:type="spellEnd"/>
-            <w:r>
-              <w:rPr>
-                <w:rFonts w:ascii="Arial" w:hAnsi="Arial" w:cs="Arial"/>
-                <w:szCs w:val="24"/>
-              </w:rPr>
-              <w:t xml:space="preserve">, Express, </w:t>
-            </w:r>
-            <w:proofErr w:type="spellStart"/>
-            <w:r>
-              <w:rPr>
-                <w:rFonts w:ascii="Arial" w:hAnsi="Arial" w:cs="Arial"/>
-                <w:szCs w:val="24"/>
-              </w:rPr>
-              <w:t>MongoDB</w:t>
-            </w:r>
-            <w:proofErr w:type="spellEnd"/>
-            <w:r>
-              <w:rPr>
-                <w:rFonts w:ascii="Arial" w:hAnsi="Arial" w:cs="Arial"/>
-                <w:szCs w:val="24"/>
-              </w:rPr>
-              <w:t>).</w:t>
-            </w:r>
           </w:p>
           <w:p>
             <w:pPr>
@@ -3470,30 +4112,57 @@
                 <w:rFonts w:ascii="Arial" w:hAnsi="Arial" w:cs="Arial"/>
                 <w:szCs w:val="24"/>
               </w:rPr>
-              <w:t xml:space="preserve">Case study project on </w:t>
-            </w:r>
-            <w:r>
-              <w:rPr>
-                <w:rFonts w:ascii="Arial" w:hAnsi="Arial" w:cs="Arial"/>
-                <w:szCs w:val="24"/>
-              </w:rPr>
-              <w:t xml:space="preserve">DBMS </w:t>
-            </w:r>
-            <w:r>
-              <w:rPr>
-                <w:rFonts w:ascii="Arial" w:hAnsi="Arial" w:cs="Arial"/>
-                <w:szCs w:val="24"/>
-              </w:rPr>
-              <w:t>subject: a</w:t>
-            </w:r>
-            <w:r>
-              <w:rPr>
-                <w:rFonts w:ascii="Arial" w:hAnsi="Arial" w:cs="Arial"/>
-                <w:szCs w:val="24"/>
-              </w:rPr>
-              <w:t>n online movie ticket booking, with check out by QR scan (</w:t>
+              <w:t>E-commerce clone inspired by Amazon</w:t>
+            </w:r>
+            <w:r>
+              <w:rPr>
+                <w:rFonts w:ascii="Arial" w:hAnsi="Arial" w:cs="Arial"/>
+                <w:szCs w:val="24"/>
+              </w:rPr>
+              <w:t xml:space="preserve">, processing payment with </w:t>
+            </w:r>
+            <w:r>
+              <w:rPr>
+                <w:rFonts w:ascii="Arial" w:hAnsi="Arial" w:cs="Arial"/>
+                <w:szCs w:val="24"/>
+              </w:rPr>
+              <w:t xml:space="preserve">PayPal’s </w:t>
             </w:r>
             <w:proofErr w:type="spellStart"/>
+            <w:proofErr w:type="gramStart"/>
+            <w:r>
+              <w:rPr>
+                <w:rFonts w:ascii="Arial" w:hAnsi="Arial" w:cs="Arial"/>
+                <w:szCs w:val="24"/>
+              </w:rPr>
+              <w:t>api</w:t>
+            </w:r>
+            <w:proofErr w:type="spellEnd"/>
+            <w:proofErr w:type="gramEnd"/>
+            <w:r>
+              <w:rPr>
+                <w:rFonts w:ascii="Arial" w:hAnsi="Arial" w:cs="Arial"/>
+                <w:szCs w:val="24"/>
+              </w:rPr>
+              <w:t xml:space="preserve"> (React, </w:t>
+            </w:r>
+            <w:proofErr w:type="spellStart"/>
+            <w:r>
+              <w:rPr>
+                <w:rFonts w:ascii="Arial" w:hAnsi="Arial" w:cs="Arial"/>
+                <w:szCs w:val="24"/>
+              </w:rPr>
+              <w:t>Redux</w:t>
+            </w:r>
+            <w:proofErr w:type="spellEnd"/>
+            <w:r>
+              <w:rPr>
+                <w:rFonts w:ascii="Arial" w:hAnsi="Arial" w:cs="Arial"/>
+                <w:szCs w:val="24"/>
+              </w:rPr>
+              <w:t xml:space="preserve">, </w:t>
+            </w:r>
+            <w:proofErr w:type="spellStart"/>
             <w:r>
               <w:rPr>
                 <w:rFonts w:ascii="Arial" w:hAnsi="Arial" w:cs="Arial"/>
@@ -3507,29 +4176,35 @@
                 <w:rFonts w:ascii="Arial" w:hAnsi="Arial" w:cs="Arial"/>
                 <w:szCs w:val="24"/>
               </w:rPr>
-              <w:t>, R</w:t>
-            </w:r>
-            <w:r>
-              <w:rPr>
-                <w:rFonts w:ascii="Arial" w:hAnsi="Arial" w:cs="Arial"/>
-                <w:szCs w:val="24"/>
-              </w:rPr>
-              <w:t>eact, MySQL, Firebase</w:t>
-            </w:r>
-            <w:r>
-              <w:rPr>
-                <w:rFonts w:ascii="Arial" w:hAnsi="Arial" w:cs="Arial"/>
-                <w:szCs w:val="24"/>
-              </w:rPr>
-              <w:t>)</w:t>
-            </w:r>
-            <w:r>
-              <w:rPr>
-                <w:rFonts w:ascii="Arial" w:hAnsi="Arial" w:cs="Arial"/>
-                <w:szCs w:val="24"/>
-              </w:rPr>
-              <w:t>.</w:t>
-            </w:r>
+              <w:t xml:space="preserve">, Express, </w:t>
+            </w:r>
+            <w:proofErr w:type="spellStart"/>
+            <w:r>
+              <w:rPr>
+                <w:rFonts w:ascii="Arial" w:hAnsi="Arial" w:cs="Arial"/>
+                <w:szCs w:val="24"/>
+              </w:rPr>
+              <w:t>MongoDB</w:t>
+            </w:r>
+            <w:proofErr w:type="spellEnd"/>
+            <w:r>
+              <w:rPr>
+                <w:rFonts w:ascii="Arial" w:hAnsi="Arial" w:cs="Arial"/>
+                <w:szCs w:val="24"/>
+              </w:rPr>
+              <w:t>).</w:t>
+            </w:r>
+          </w:p>
+          <w:p>
+            <w:pPr>
+              <w:spacing w:line="276" w:lineRule="auto"/>
+              <w:ind w:left="360"/>
+              <w:rPr>
+                <w:rFonts w:ascii="Arial" w:hAnsi="Arial" w:cs="Arial"/>
+                <w:sz w:val="10"/>
+                <w:szCs w:val="24"/>
+              </w:rPr>
+            </w:pPr>
           </w:p>
           <w:p>
             <w:pPr>
@@ -3548,12 +4223,106 @@
                 <w:szCs w:val="24"/>
               </w:rPr>
             </w:pPr>
+            <w:r>
+              <w:rPr>
+                <w:rFonts w:ascii="Arial" w:hAnsi="Arial" w:cs="Arial"/>
+                <w:szCs w:val="24"/>
+              </w:rPr>
+              <w:t xml:space="preserve">Case study project on </w:t>
+            </w:r>
+            <w:r>
+              <w:rPr>
+                <w:rFonts w:ascii="Arial" w:hAnsi="Arial" w:cs="Arial"/>
+                <w:szCs w:val="24"/>
+              </w:rPr>
+              <w:t xml:space="preserve">DBMS </w:t>
+            </w:r>
+            <w:r>
+              <w:rPr>
+                <w:rFonts w:ascii="Arial" w:hAnsi="Arial" w:cs="Arial"/>
+                <w:szCs w:val="24"/>
+              </w:rPr>
+              <w:t>subject: a</w:t>
+            </w:r>
+            <w:r>
+              <w:rPr>
+                <w:rFonts w:ascii="Arial" w:hAnsi="Arial" w:cs="Arial"/>
+                <w:szCs w:val="24"/>
+              </w:rPr>
+              <w:t>n online movie ticket booking, with check out by QR scan (</w:t>
+            </w:r>
             <w:proofErr w:type="spellStart"/>
             <w:r>
               <w:rPr>
                 <w:rFonts w:ascii="Arial" w:hAnsi="Arial" w:cs="Arial"/>
                 <w:szCs w:val="24"/>
               </w:rPr>
+              <w:t>NodeJS</w:t>
+            </w:r>
+            <w:proofErr w:type="spellEnd"/>
+            <w:r>
+              <w:rPr>
+                <w:rFonts w:ascii="Arial" w:hAnsi="Arial" w:cs="Arial"/>
+                <w:szCs w:val="24"/>
+              </w:rPr>
+              <w:t>, R</w:t>
+            </w:r>
+            <w:r>
+              <w:rPr>
+                <w:rFonts w:ascii="Arial" w:hAnsi="Arial" w:cs="Arial"/>
+                <w:szCs w:val="24"/>
+              </w:rPr>
+              <w:t>eact, MySQL, Firebase</w:t>
+            </w:r>
+            <w:r>
+              <w:rPr>
+                <w:rFonts w:ascii="Arial" w:hAnsi="Arial" w:cs="Arial"/>
+                <w:szCs w:val="24"/>
+              </w:rPr>
+              <w:t>)</w:t>
+            </w:r>
+            <w:r>
+              <w:rPr>
+                <w:rFonts w:ascii="Arial" w:hAnsi="Arial" w:cs="Arial"/>
+                <w:szCs w:val="24"/>
+              </w:rPr>
+              <w:t>.</w:t>
+            </w:r>
+          </w:p>
+          <w:p>
+            <w:pPr>
+              <w:spacing w:line="276" w:lineRule="auto"/>
+              <w:ind w:left="360"/>
+              <w:rPr>
+                <w:rFonts w:ascii="Arial" w:hAnsi="Arial" w:cs="Arial"/>
+                <w:sz w:val="8"/>
+                <w:szCs w:val="24"/>
+              </w:rPr>
+            </w:pPr>
+          </w:p>
+          <w:p>
+            <w:pPr>
+              <w:pStyle w:val="ListParagraph"/>
+              <w:numPr>
+                <w:ilvl w:val="0"/>
+                <w:numId w:val="12"/>
+              </w:numPr>
+              <w:tabs>
+                <w:tab w:val="clear" w:pos="720"/>
+              </w:tabs>
+              <w:spacing w:line="276" w:lineRule="auto"/>
+              <w:ind w:left="162" w:hanging="180"/>
+              <w:rPr>
+                <w:rFonts w:ascii="Arial" w:hAnsi="Arial" w:cs="Arial"/>
+                <w:szCs w:val="24"/>
+              </w:rPr>
+            </w:pPr>
+            <w:proofErr w:type="spellStart"/>
+            <w:r>
+              <w:rPr>
+                <w:rFonts w:ascii="Arial" w:hAnsi="Arial" w:cs="Arial"/>
+                <w:szCs w:val="24"/>
+              </w:rPr>
               <w:t>Py</w:t>
             </w:r>
             <w:proofErr w:type="spellEnd"/>
@@ -3645,6 +4414,17 @@
               </w:rPr>
               <w:t>, Python).</w:t>
             </w:r>
+          </w:p>
+          <w:p>
+            <w:pPr>
+              <w:spacing w:line="276" w:lineRule="auto"/>
+              <w:ind w:left="360"/>
+              <w:rPr>
+                <w:rFonts w:ascii="Arial" w:hAnsi="Arial" w:cs="Arial"/>
+                <w:sz w:val="8"/>
+                <w:szCs w:val="24"/>
+              </w:rPr>
+            </w:pPr>
           </w:p>
           <w:p>
             <w:pPr>
@@ -3997,21 +4777,21 @@
         <v:path o:extrusionok="f" gradientshapeok="t" o:connecttype="rect"/>
         <o:lock v:ext="edit" aspectratio="t"/>
       </v:shapetype>
-      <v:shape id="_x0000_i1460" type="#_x0000_t75" style="width:24pt;height:24pt;visibility:visible;mso-wrap-style:square" o:bullet="t">
+      <v:shape id="_x0000_i1089" type="#_x0000_t75" style="width:24pt;height:24pt;visibility:visible;mso-wrap-style:square" o:bullet="t">
         <v:imagedata r:id="rId1" o:title=""/>
       </v:shape>
     </w:pict>
   </w:numPicBullet>
   <w:numPicBullet w:numPicBulletId="1">
     <w:pict>
-      <v:shape id="_x0000_i1461" type="#_x0000_t75" style="width:408.5pt;height:408.5pt;visibility:visible;mso-wrap-style:square" o:bullet="t">
+      <v:shape id="_x0000_i1090" type="#_x0000_t75" style="width:408.5pt;height:408.5pt;visibility:visible;mso-wrap-style:square" o:bullet="t">
         <v:imagedata r:id="rId2" o:title=""/>
       </v:shape>
     </w:pict>
   </w:numPicBullet>
   <w:numPicBullet w:numPicBulletId="2">
     <w:pict>
-      <v:shape id="_x0000_i1462" type="#_x0000_t75" style="width:12pt;height:12pt;visibility:visible;mso-wrap-style:square" o:bullet="t">
+      <v:shape id="_x0000_i1091" type="#_x0000_t75" style="width:12pt;height:12pt;visibility:visible;mso-wrap-style:square" o:bullet="t">
         <v:imagedata r:id="rId3" o:title=""/>
       </v:shape>
     </w:pict>
@@ -4476,6 +5256,119 @@
     </w:lvl>
   </w:abstractNum>
   <w:abstractNum w:abstractNumId="4">
+    <w:nsid w:val="21E763E9"/>
+    <w:multiLevelType w:val="hybridMultilevel"/>
+    <w:tmpl w:val="57802C24"/>
+    <w:lvl w:ilvl="0" w:tplc="04090001">
+      <w:start w:val="1"/>
+      <w:numFmt w:val="bullet"/>
+      <w:lvlText w:val=""/>
+      <w:lvlJc w:val="left"/>
+      <w:pPr>
+        <w:ind w:left="720" w:hanging="360"/>
+      </w:pPr>
+      <w:rPr>
+        <w:rFonts w:ascii="Symbol" w:hAnsi="Symbol" w:hint="default"/>
+      </w:rPr>
+    </w:lvl>
+    <w:lvl w:ilvl="1" w:tplc="04090003" w:tentative="1">
+      <w:start w:val="1"/>
+      <w:numFmt w:val="bullet"/>
+      <w:lvlText w:val="o"/>
+      <w:lvlJc w:val="left"/>
+      <w:pPr>
+        <w:ind w:left="1440" w:hanging="360"/>
+      </w:pPr>
+      <w:rPr>
+        <w:rFonts w:ascii="Courier New" w:hAnsi="Courier New" w:cs="Courier New" w:hint="default"/>
+      </w:rPr>
+    </w:lvl>
+    <w:lvl w:ilvl="2" w:tplc="04090005" w:tentative="1">
+      <w:start w:val="1"/>
+      <w:numFmt w:val="bullet"/>
+      <w:lvlText w:val=""/>
+      <w:lvlJc w:val="left"/>
+      <w:pPr>
+        <w:ind w:left="2160" w:hanging="360"/>
+      </w:pPr>
+      <w:rPr>
+        <w:rFonts w:ascii="Wingdings" w:hAnsi="Wingdings" w:hint="default"/>
+      </w:rPr>
+    </w:lvl>
+    <w:lvl w:ilvl="3" w:tplc="04090001" w:tentative="1">
+      <w:start w:val="1"/>
+      <w:numFmt w:val="bullet"/>
+      <w:lvlText w:val=""/>
+      <w:lvlJc w:val="left"/>
+      <w:pPr>
+        <w:ind w:left="2880" w:hanging="360"/>
+      </w:pPr>
+      <w:rPr>
+        <w:rFonts w:ascii="Symbol" w:hAnsi="Symbol" w:hint="default"/>
+      </w:rPr>
+    </w:lvl>
+    <w:lvl w:ilvl="4" w:tplc="04090003" w:tentative="1">
+      <w:start w:val="1"/>
+      <w:numFmt w:val="bullet"/>
+      <w:lvlText w:val="o"/>
+      <w:lvlJc w:val="left"/>
+      <w:pPr>
+        <w:ind w:left="3600" w:hanging="360"/>
+      </w:pPr>
+      <w:rPr>
+        <w:rFonts w:ascii="Courier New" w:hAnsi="Courier New" w:cs="Courier New" w:hint="default"/>
+      </w:rPr>
+    </w:lvl>
+    <w:lvl w:ilvl="5" w:tplc="04090005" w:tentative="1">
+      <w:start w:val="1"/>
+      <w:numFmt w:val="bullet"/>
+      <w:lvlText w:val=""/>
+      <w:lvlJc w:val="left"/>
+      <w:pPr>
+        <w:ind w:left="4320" w:hanging="360"/>
+      </w:pPr>
+      <w:rPr>
+        <w:rFonts w:ascii="Wingdings" w:hAnsi="Wingdings" w:hint="default"/>
+      </w:rPr>
+    </w:lvl>
+    <w:lvl w:ilvl="6" w:tplc="04090001" w:tentative="1">
+      <w:start w:val="1"/>
+      <w:numFmt w:val="bullet"/>
+      <w:lvlText w:val=""/>
+      <w:lvlJc w:val="left"/>
+      <w:pPr>
+        <w:ind w:left="5040" w:hanging="360"/>
+      </w:pPr>
+      <w:rPr>
+        <w:rFonts w:ascii="Symbol" w:hAnsi="Symbol" w:hint="default"/>
+      </w:rPr>
+    </w:lvl>
+    <w:lvl w:ilvl="7" w:tplc="04090003" w:tentative="1">
+      <w:start w:val="1"/>
+      <w:numFmt w:val="bullet"/>
+      <w:lvlText w:val="o"/>
+      <w:lvlJc w:val="left"/>
+      <w:pPr>
+        <w:ind w:left="5760" w:hanging="360"/>
+      </w:pPr>
+      <w:rPr>
+        <w:rFonts w:ascii="Courier New" w:hAnsi="Courier New" w:cs="Courier New" w:hint="default"/>
+      </w:rPr>
+    </w:lvl>
+    <w:lvl w:ilvl="8" w:tplc="04090005" w:tentative="1">
+      <w:start w:val="1"/>
+      <w:numFmt w:val="bullet"/>
+      <w:lvlText w:val=""/>
+      <w:lvlJc w:val="left"/>
+      <w:pPr>
+        <w:ind w:left="6480" w:hanging="360"/>
+      </w:pPr>
+      <w:rPr>
+        <w:rFonts w:ascii="Wingdings" w:hAnsi="Wingdings" w:hint="default"/>
+      </w:rPr>
+    </w:lvl>
+  </w:abstractNum>
+  <w:abstractNum w:abstractNumId="5">
     <w:nsid w:val="2284478A"/>
     <w:multiLevelType w:val="hybridMultilevel"/>
     <w:tmpl w:val="8D74347C"/>
@@ -4617,7 +5510,7 @@
       </w:rPr>
     </w:lvl>
   </w:abstractNum>
-  <w:abstractNum w:abstractNumId="5">
+  <w:abstractNum w:abstractNumId="6">
     <w:nsid w:val="31D451B3"/>
     <w:multiLevelType w:val="hybridMultilevel"/>
     <w:tmpl w:val="111E032E"/>
@@ -4730,7 +5623,7 @@
       </w:rPr>
     </w:lvl>
   </w:abstractNum>
-  <w:abstractNum w:abstractNumId="6">
+  <w:abstractNum w:abstractNumId="7">
     <w:nsid w:val="37D63CB1"/>
     <w:multiLevelType w:val="hybridMultilevel"/>
     <w:tmpl w:val="240AF118"/>
@@ -4871,7 +5764,7 @@
       </w:rPr>
     </w:lvl>
   </w:abstractNum>
-  <w:abstractNum w:abstractNumId="7">
+  <w:abstractNum w:abstractNumId="8">
     <w:nsid w:val="3B6B3573"/>
     <w:multiLevelType w:val="hybridMultilevel"/>
     <w:tmpl w:val="6A28E498"/>
@@ -4988,7 +5881,7 @@
       </w:rPr>
     </w:lvl>
   </w:abstractNum>
-  <w:abstractNum w:abstractNumId="8">
+  <w:abstractNum w:abstractNumId="9">
     <w:nsid w:val="43043405"/>
     <w:multiLevelType w:val="hybridMultilevel"/>
     <w:tmpl w:val="C824C2F2"/>
@@ -5101,7 +5994,7 @@
       </w:rPr>
     </w:lvl>
   </w:abstractNum>
-  <w:abstractNum w:abstractNumId="9">
+  <w:abstractNum w:abstractNumId="10">
     <w:nsid w:val="4D2A7A4B"/>
     <w:multiLevelType w:val="hybridMultilevel"/>
     <w:tmpl w:val="E9981BF0"/>
@@ -5214,7 +6107,7 @@
       </w:rPr>
     </w:lvl>
   </w:abstractNum>
-  <w:abstractNum w:abstractNumId="10">
+  <w:abstractNum w:abstractNumId="11">
     <w:nsid w:val="63D5256C"/>
     <w:multiLevelType w:val="hybridMultilevel"/>
     <w:tmpl w:val="A38CD9F4"/>
@@ -5327,7 +6220,7 @@
       </w:rPr>
     </w:lvl>
   </w:abstractNum>
-  <w:abstractNum w:abstractNumId="11">
+  <w:abstractNum w:abstractNumId="12">
     <w:nsid w:val="6C8E54CE"/>
     <w:multiLevelType w:val="hybridMultilevel"/>
     <w:tmpl w:val="66960822"/>
@@ -5475,34 +6368,37 @@
     <w:abstractNumId w:val="1"/>
   </w:num>
   <w:num w:numId="3">
+    <w:abstractNumId w:val="10"/>
+  </w:num>
+  <w:num w:numId="4">
     <w:abstractNumId w:val="9"/>
   </w:num>
-  <w:num w:numId="4">
-    <w:abstractNumId w:val="8"/>
+  <w:num w:numId="5">
+    <w:abstractNumId w:val="6"/>
   </w:num>
-  <w:num w:numId="5">
+  <w:num w:numId="6">
+    <w:abstractNumId w:val="11"/>
+  </w:num>
+  <w:num w:numId="7">
     <w:abstractNumId w:val="5"/>
   </w:num>
-  <w:num w:numId="6">
-    <w:abstractNumId w:val="10"/>
-  </w:num>
-  <w:num w:numId="7">
-    <w:abstractNumId w:val="4"/>
-  </w:num>
   <w:num w:numId="8">
-    <w:abstractNumId w:val="11"/>
+    <w:abstractNumId w:val="12"/>
   </w:num>
   <w:num w:numId="9">
-    <w:abstractNumId w:val="6"/>
+    <w:abstractNumId w:val="7"/>
   </w:num>
   <w:num w:numId="10">
-    <w:abstractNumId w:val="7"/>
+    <w:abstractNumId w:val="8"/>
   </w:num>
   <w:num w:numId="11">
     <w:abstractNumId w:val="2"/>
   </w:num>
   <w:num w:numId="12">
     <w:abstractNumId w:val="3"/>
+  </w:num>
+  <w:num w:numId="13">
+    <w:abstractNumId w:val="4"/>
   </w:num>
 </w:numbering>
 </file>

</xml_diff>

<commit_message>
Update spacing and add link to github
</commit_message>
<xml_diff>
--- a/[Resume][Developer] Phuoc Thanh.docx
+++ b/[Resume][Developer] Phuoc Thanh.docx
@@ -132,7 +132,7 @@
                           <w:tbl>
                             <w:tblPr>
                               <w:tblStyle w:val="TableGrid"/>
-                              <w:tblW w:w="11669" w:type="dxa"/>
+                              <w:tblW w:w="11365" w:type="dxa"/>
                               <w:tblInd w:w="90" w:type="dxa"/>
                               <w:tblBorders>
                                 <w:top w:val="none" w:sz="0" w:space="0" w:color="auto"/>
@@ -146,9 +146,9 @@
                             </w:tblPr>
                             <w:tblGrid>
                               <w:gridCol w:w="4230"/>
-                              <w:gridCol w:w="2135"/>
-                              <w:gridCol w:w="2545"/>
-                              <w:gridCol w:w="2759"/>
+                              <w:gridCol w:w="2250"/>
+                              <w:gridCol w:w="2815"/>
+                              <w:gridCol w:w="2070"/>
                             </w:tblGrid>
                             <w:tr>
                               <w:trPr>
@@ -242,7 +242,7 @@
                               </w:tc>
                               <w:tc>
                                 <w:tcPr>
-                                  <w:tcW w:w="2135" w:type="dxa"/>
+                                  <w:tcW w:w="2250" w:type="dxa"/>
                                   <w:vAlign w:val="center"/>
                                 </w:tcPr>
                                 <w:p>
@@ -328,7 +328,7 @@
                               </w:tc>
                               <w:tc>
                                 <w:tcPr>
-                                  <w:tcW w:w="2545" w:type="dxa"/>
+                                  <w:tcW w:w="2815" w:type="dxa"/>
                                   <w:vAlign w:val="center"/>
                                 </w:tcPr>
                                 <w:p>
@@ -434,7 +434,7 @@
                               </w:tc>
                               <w:tc>
                                 <w:tcPr>
-                                  <w:tcW w:w="2759" w:type="dxa"/>
+                                  <w:tcW w:w="2070" w:type="dxa"/>
                                   <w:vAlign w:val="center"/>
                                 </w:tcPr>
                                 <w:p>
@@ -558,7 +558,7 @@
                     <w:tbl>
                       <w:tblPr>
                         <w:tblStyle w:val="TableGrid"/>
-                        <w:tblW w:w="11669" w:type="dxa"/>
+                        <w:tblW w:w="11365" w:type="dxa"/>
                         <w:tblInd w:w="90" w:type="dxa"/>
                         <w:tblBorders>
                           <w:top w:val="none" w:sz="0" w:space="0" w:color="auto"/>
@@ -572,9 +572,9 @@
                       </w:tblPr>
                       <w:tblGrid>
                         <w:gridCol w:w="4230"/>
-                        <w:gridCol w:w="2135"/>
-                        <w:gridCol w:w="2545"/>
-                        <w:gridCol w:w="2759"/>
+                        <w:gridCol w:w="2250"/>
+                        <w:gridCol w:w="2815"/>
+                        <w:gridCol w:w="2070"/>
                       </w:tblGrid>
                       <w:tr>
                         <w:trPr>
@@ -668,7 +668,7 @@
                         </w:tc>
                         <w:tc>
                           <w:tcPr>
-                            <w:tcW w:w="2135" w:type="dxa"/>
+                            <w:tcW w:w="2250" w:type="dxa"/>
                             <w:vAlign w:val="center"/>
                           </w:tcPr>
                           <w:p>
@@ -754,7 +754,7 @@
                         </w:tc>
                         <w:tc>
                           <w:tcPr>
-                            <w:tcW w:w="2545" w:type="dxa"/>
+                            <w:tcW w:w="2815" w:type="dxa"/>
                             <w:vAlign w:val="center"/>
                           </w:tcPr>
                           <w:p>
@@ -860,7 +860,7 @@
                         </w:tc>
                         <w:tc>
                           <w:tcPr>
-                            <w:tcW w:w="2759" w:type="dxa"/>
+                            <w:tcW w:w="2070" w:type="dxa"/>
                             <w:vAlign w:val="center"/>
                           </w:tcPr>
                           <w:p>
@@ -1137,6 +1137,8 @@
               </w:rPr>
               <w:t>evelopment Intern</w:t>
             </w:r>
+            <w:bookmarkStart w:id="0" w:name="_GoBack"/>
+            <w:bookmarkEnd w:id="0"/>
           </w:p>
           <w:tbl>
             <w:tblPr>
@@ -1161,7 +1163,7 @@
                 <w:p>
                   <w:pPr>
                     <w:spacing w:line="276" w:lineRule="auto"/>
-                    <w:ind w:left="-131"/>
+                    <w:ind w:left="-126"/>
                     <w:rPr>
                       <w:rFonts w:ascii="Arial" w:hAnsi="Arial" w:cs="Arial"/>
                       <w:color w:val="7F7F7F" w:themeColor="text1" w:themeTint="80"/>
@@ -1169,6 +1171,15 @@
                       <w:szCs w:val="24"/>
                     </w:rPr>
                   </w:pPr>
+                  <w:r>
+                    <w:rPr>
+                      <w:rFonts w:ascii="Arial" w:hAnsi="Arial" w:cs="Arial"/>
+                      <w:color w:val="7F7F7F" w:themeColor="text1" w:themeTint="80"/>
+                      <w:sz w:val="10"/>
+                      <w:szCs w:val="24"/>
+                    </w:rPr>
+                    <w:t xml:space="preserve"> </w:t>
+                  </w:r>
                   <w:proofErr w:type="spellStart"/>
                   <w:r>
                     <w:rPr>
@@ -1720,7 +1731,35 @@
                       <w:color w:val="7F7F7F" w:themeColor="text1" w:themeTint="80"/>
                       <w:szCs w:val="24"/>
                     </w:rPr>
-                    <w:t>4.0</w:t>
+                    <w:t>4.</w:t>
+                  </w:r>
+                  <w:r>
+                    <w:rPr>
+                      <w:rFonts w:ascii="Arial" w:hAnsi="Arial" w:cs="Arial"/>
+                      <w:i/>
+                      <w:color w:val="7F7F7F" w:themeColor="text1" w:themeTint="80"/>
+                      <w:szCs w:val="24"/>
+                    </w:rPr>
+                    <w:t>0</w:t>
+                  </w:r>
+                  <w:r>
+                    <w:rPr>
+                      <w:rFonts w:ascii="Arial" w:hAnsi="Arial" w:cs="Arial"/>
+                      <w:i/>
+                      <w:color w:val="FFFFFF" w:themeColor="background1"/>
+                      <w:sz w:val="4"/>
+                      <w:szCs w:val="24"/>
+                    </w:rPr>
+                    <w:t>0</w:t>
+                  </w:r>
+                  <w:r>
+                    <w:rPr>
+                      <w:rFonts w:ascii="Arial" w:hAnsi="Arial" w:cs="Arial"/>
+                      <w:i/>
+                      <w:color w:val="7F7F7F" w:themeColor="text1" w:themeTint="80"/>
+                      <w:szCs w:val="24"/>
+                    </w:rPr>
+                    <w:t xml:space="preserve">  </w:t>
                   </w:r>
                 </w:p>
               </w:tc>
@@ -1735,6 +1774,14 @@
                 <w:szCs w:val="24"/>
               </w:rPr>
             </w:pPr>
+            <w:r>
+              <w:rPr>
+                <w:rFonts w:ascii="Arial" w:hAnsi="Arial" w:cs="Arial"/>
+                <w:sz w:val="24"/>
+                <w:szCs w:val="24"/>
+              </w:rPr>
+              <w:t xml:space="preserve">  </w:t>
+            </w:r>
           </w:p>
           <w:p>
             <w:pPr>
@@ -2126,8 +2173,6 @@
                 <w:szCs w:val="24"/>
               </w:rPr>
             </w:pPr>
-            <w:bookmarkStart w:id="0" w:name="_GoBack"/>
-            <w:bookmarkEnd w:id="0"/>
           </w:p>
           <w:p>
             <w:pPr>
@@ -2731,263 +2776,7 @@
               <mc:AlternateContent>
                 <mc:Choice Requires="wps">
                   <w:drawing>
-                    <wp:anchor distT="0" distB="0" distL="114300" distR="114300" simplePos="0" relativeHeight="251688960" behindDoc="0" locked="0" layoutInCell="1" allowOverlap="1" wp14:anchorId="38111BEE" wp14:editId="248F5676">
-                      <wp:simplePos x="0" y="0"/>
-                      <wp:positionH relativeFrom="column">
-                        <wp:posOffset>1936750</wp:posOffset>
-                      </wp:positionH>
-                      <wp:positionV relativeFrom="paragraph">
-                        <wp:posOffset>357505</wp:posOffset>
-                      </wp:positionV>
-                      <wp:extent cx="469900" cy="266700"/>
-                      <wp:effectExtent l="0" t="0" r="6350" b="0"/>
-                      <wp:wrapNone/>
-                      <wp:docPr id="2" name="Rounded Rectangle 2"/>
-                      <wp:cNvGraphicFramePr/>
-                      <a:graphic xmlns:a="http://schemas.openxmlformats.org/drawingml/2006/main">
-                        <a:graphicData uri="http://schemas.microsoft.com/office/word/2010/wordprocessingShape">
-                          <wps:wsp>
-                            <wps:cNvSpPr/>
-                            <wps:spPr>
-                              <a:xfrm>
-                                <a:off x="0" y="0"/>
-                                <a:ext cx="469900" cy="266700"/>
-                              </a:xfrm>
-                              <a:prstGeom prst="roundRect">
-                                <a:avLst/>
-                              </a:prstGeom>
-                              <a:solidFill>
-                                <a:schemeClr val="accent1">
-                                  <a:lumMod val="20000"/>
-                                  <a:lumOff val="80000"/>
-                                </a:schemeClr>
-                              </a:solidFill>
-                              <a:ln>
-                                <a:noFill/>
-                              </a:ln>
-                            </wps:spPr>
-                            <wps:style>
-                              <a:lnRef idx="2">
-                                <a:schemeClr val="accent1">
-                                  <a:shade val="50000"/>
-                                </a:schemeClr>
-                              </a:lnRef>
-                              <a:fillRef idx="1">
-                                <a:schemeClr val="accent1"/>
-                              </a:fillRef>
-                              <a:effectRef idx="0">
-                                <a:schemeClr val="accent1"/>
-                              </a:effectRef>
-                              <a:fontRef idx="minor">
-                                <a:schemeClr val="lt1"/>
-                              </a:fontRef>
-                            </wps:style>
-                            <wps:txbx>
-                              <w:txbxContent>
-                                <w:p>
-                                  <w:pPr>
-                                    <w:jc w:val="center"/>
-                                    <w:rPr>
-                                      <w:color w:val="C45911" w:themeColor="accent2" w:themeShade="BF"/>
-                                    </w:rPr>
-                                  </w:pPr>
-                                  <w:r>
-                                    <w:rPr>
-                                      <w:color w:val="C45911" w:themeColor="accent2" w:themeShade="BF"/>
-                                    </w:rPr>
-                                    <w:t>Java</w:t>
-                                  </w:r>
-                                </w:p>
-                              </w:txbxContent>
-                            </wps:txbx>
-                            <wps:bodyPr rot="0" spcFirstLastPara="0" vertOverflow="overflow" horzOverflow="overflow" vert="horz" wrap="square" lIns="91440" tIns="45720" rIns="91440" bIns="45720" numCol="1" spcCol="0" rtlCol="0" fromWordArt="0" anchor="ctr" anchorCtr="0" forceAA="0" compatLnSpc="1">
-                              <a:prstTxWarp prst="textNoShape">
-                                <a:avLst/>
-                              </a:prstTxWarp>
-                              <a:noAutofit/>
-                            </wps:bodyPr>
-                          </wps:wsp>
-                        </a:graphicData>
-                      </a:graphic>
-                      <wp14:sizeRelH relativeFrom="margin">
-                        <wp14:pctWidth>0</wp14:pctWidth>
-                      </wp14:sizeRelH>
-                      <wp14:sizeRelV relativeFrom="margin">
-                        <wp14:pctHeight>0</wp14:pctHeight>
-                      </wp14:sizeRelV>
-                    </wp:anchor>
-                  </w:drawing>
-                </mc:Choice>
-                <mc:Fallback>
-                  <w:pict>
-                    <v:roundrect w14:anchorId="38111BEE" id="Rounded Rectangle 2" o:spid="_x0000_s1031" style="position:absolute;margin-left:152.5pt;margin-top:28.15pt;width:37pt;height:21pt;z-index:251688960;visibility:visible;mso-wrap-style:square;mso-width-percent:0;mso-height-percent:0;mso-wrap-distance-left:9pt;mso-wrap-distance-top:0;mso-wrap-distance-right:9pt;mso-wrap-distance-bottom:0;mso-position-horizontal:absolute;mso-position-horizontal-relative:text;mso-position-vertical:absolute;mso-position-vertical-relative:text;mso-width-percent:0;mso-height-percent:0;mso-width-relative:margin;mso-height-relative:margin;v-text-anchor:middle" arcsize="10923f" o:gfxdata="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" fillcolor="#d9e2f3 [660]" stroked="f" strokeweight="1pt">
-                      <v:stroke joinstyle="miter"/>
-                      <v:textbox>
-                        <w:txbxContent>
-                          <w:p>
-                            <w:pPr>
-                              <w:jc w:val="center"/>
-                              <w:rPr>
-                                <w:color w:val="C45911" w:themeColor="accent2" w:themeShade="BF"/>
-                              </w:rPr>
-                            </w:pPr>
-                            <w:r>
-                              <w:rPr>
-                                <w:color w:val="C45911" w:themeColor="accent2" w:themeShade="BF"/>
-                              </w:rPr>
-                              <w:t>Java</w:t>
-                            </w:r>
-                          </w:p>
-                        </w:txbxContent>
-                      </v:textbox>
-                    </v:roundrect>
-                  </w:pict>
-                </mc:Fallback>
-              </mc:AlternateContent>
-            </w:r>
-            <w:r>
-              <w:rPr>
-                <w:rFonts w:ascii="Arial" w:hAnsi="Arial" w:cs="Arial"/>
-                <w:b/>
-                <w:noProof/>
-                <w:color w:val="4472C4" w:themeColor="accent1"/>
-                <w:sz w:val="24"/>
-                <w:szCs w:val="24"/>
-              </w:rPr>
-              <mc:AlternateContent>
-                <mc:Choice Requires="wps">
-                  <w:drawing>
-                    <wp:anchor distT="0" distB="0" distL="114300" distR="114300" simplePos="0" relativeHeight="251676672" behindDoc="0" locked="0" layoutInCell="1" allowOverlap="1" wp14:anchorId="4C85F0A8" wp14:editId="206A2EBA">
-                      <wp:simplePos x="0" y="0"/>
-                      <wp:positionH relativeFrom="column">
-                        <wp:posOffset>1250950</wp:posOffset>
-                      </wp:positionH>
-                      <wp:positionV relativeFrom="paragraph">
-                        <wp:posOffset>350520</wp:posOffset>
-                      </wp:positionV>
-                      <wp:extent cx="628650" cy="279400"/>
-                      <wp:effectExtent l="0" t="0" r="0" b="6350"/>
-                      <wp:wrapNone/>
-                      <wp:docPr id="17" name="Rounded Rectangle 17"/>
-                      <wp:cNvGraphicFramePr/>
-                      <a:graphic xmlns:a="http://schemas.openxmlformats.org/drawingml/2006/main">
-                        <a:graphicData uri="http://schemas.microsoft.com/office/word/2010/wordprocessingShape">
-                          <wps:wsp>
-                            <wps:cNvSpPr/>
-                            <wps:spPr>
-                              <a:xfrm>
-                                <a:off x="0" y="0"/>
-                                <a:ext cx="628650" cy="279400"/>
-                              </a:xfrm>
-                              <a:prstGeom prst="roundRect">
-                                <a:avLst/>
-                              </a:prstGeom>
-                              <a:solidFill>
-                                <a:schemeClr val="accent1">
-                                  <a:lumMod val="20000"/>
-                                  <a:lumOff val="80000"/>
-                                </a:schemeClr>
-                              </a:solidFill>
-                              <a:ln>
-                                <a:noFill/>
-                              </a:ln>
-                            </wps:spPr>
-                            <wps:style>
-                              <a:lnRef idx="2">
-                                <a:schemeClr val="accent1">
-                                  <a:shade val="50000"/>
-                                </a:schemeClr>
-                              </a:lnRef>
-                              <a:fillRef idx="1">
-                                <a:schemeClr val="accent1"/>
-                              </a:fillRef>
-                              <a:effectRef idx="0">
-                                <a:schemeClr val="accent1"/>
-                              </a:effectRef>
-                              <a:fontRef idx="minor">
-                                <a:schemeClr val="lt1"/>
-                              </a:fontRef>
-                            </wps:style>
-                            <wps:txbx>
-                              <w:txbxContent>
-                                <w:p>
-                                  <w:pPr>
-                                    <w:jc w:val="center"/>
-                                    <w:rPr>
-                                      <w:color w:val="C45911" w:themeColor="accent2" w:themeShade="BF"/>
-                                    </w:rPr>
-                                  </w:pPr>
-                                  <w:proofErr w:type="spellStart"/>
-                                  <w:r>
-                                    <w:rPr>
-                                      <w:color w:val="C45911" w:themeColor="accent2" w:themeShade="BF"/>
-                                    </w:rPr>
-                                    <w:t>Golang</w:t>
-                                  </w:r>
-                                  <w:proofErr w:type="spellEnd"/>
-                                </w:p>
-                              </w:txbxContent>
-                            </wps:txbx>
-                            <wps:bodyPr rot="0" spcFirstLastPara="0" vertOverflow="overflow" horzOverflow="overflow" vert="horz" wrap="square" lIns="91440" tIns="45720" rIns="91440" bIns="45720" numCol="1" spcCol="0" rtlCol="0" fromWordArt="0" anchor="ctr" anchorCtr="0" forceAA="0" compatLnSpc="1">
-                              <a:prstTxWarp prst="textNoShape">
-                                <a:avLst/>
-                              </a:prstTxWarp>
-                              <a:noAutofit/>
-                            </wps:bodyPr>
-                          </wps:wsp>
-                        </a:graphicData>
-                      </a:graphic>
-                      <wp14:sizeRelH relativeFrom="margin">
-                        <wp14:pctWidth>0</wp14:pctWidth>
-                      </wp14:sizeRelH>
-                      <wp14:sizeRelV relativeFrom="margin">
-                        <wp14:pctHeight>0</wp14:pctHeight>
-                      </wp14:sizeRelV>
-                    </wp:anchor>
-                  </w:drawing>
-                </mc:Choice>
-                <mc:Fallback>
-                  <w:pict>
-                    <v:roundrect w14:anchorId="4C85F0A8" id="Rounded Rectangle 17" o:spid="_x0000_s1032" style="position:absolute;margin-left:98.5pt;margin-top:27.6pt;width:49.5pt;height:22pt;z-index:251676672;visibility:visible;mso-wrap-style:square;mso-width-percent:0;mso-height-percent:0;mso-wrap-distance-left:9pt;mso-wrap-distance-top:0;mso-wrap-distance-right:9pt;mso-wrap-distance-bottom:0;mso-position-horizontal:absolute;mso-position-horizontal-relative:text;mso-position-vertical:absolute;mso-position-vertical-relative:text;mso-width-percent:0;mso-height-percent:0;mso-width-relative:margin;mso-height-relative:margin;v-text-anchor:middle" arcsize="10923f" o:gfxdata="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" fillcolor="#d9e2f3 [660]" stroked="f" strokeweight="1pt">
-                      <v:stroke joinstyle="miter"/>
-                      <v:textbox>
-                        <w:txbxContent>
-                          <w:p>
-                            <w:pPr>
-                              <w:jc w:val="center"/>
-                              <w:rPr>
-                                <w:color w:val="C45911" w:themeColor="accent2" w:themeShade="BF"/>
-                              </w:rPr>
-                            </w:pPr>
-                            <w:proofErr w:type="spellStart"/>
-                            <w:r>
-                              <w:rPr>
-                                <w:color w:val="C45911" w:themeColor="accent2" w:themeShade="BF"/>
-                              </w:rPr>
-                              <w:t>Golang</w:t>
-                            </w:r>
-                            <w:proofErr w:type="spellEnd"/>
-                          </w:p>
-                        </w:txbxContent>
-                      </v:textbox>
-                    </v:roundrect>
-                  </w:pict>
-                </mc:Fallback>
-              </mc:AlternateContent>
-            </w:r>
-            <w:r>
-              <w:rPr>
-                <w:rFonts w:ascii="Arial" w:hAnsi="Arial" w:cs="Arial"/>
-                <w:b/>
-                <w:noProof/>
-                <w:color w:val="4472C4" w:themeColor="accent1"/>
-                <w:sz w:val="24"/>
-                <w:szCs w:val="24"/>
-              </w:rPr>
-              <mc:AlternateContent>
-                <mc:Choice Requires="wps">
-                  <w:drawing>
-                    <wp:anchor distT="0" distB="0" distL="114300" distR="114300" simplePos="0" relativeHeight="251680768" behindDoc="0" locked="0" layoutInCell="1" allowOverlap="1" wp14:anchorId="1A95CB7B" wp14:editId="246A6324">
+                    <wp:anchor distT="0" distB="0" distL="114300" distR="114300" simplePos="0" relativeHeight="251680768" behindDoc="0" locked="0" layoutInCell="1" allowOverlap="1" wp14:anchorId="1A95CB7B" wp14:editId="00E66303">
                       <wp:simplePos x="0" y="0"/>
                       <wp:positionH relativeFrom="column">
                         <wp:posOffset>-6350</wp:posOffset>
@@ -3076,7 +2865,7 @@
                 </mc:Choice>
                 <mc:Fallback>
                   <w:pict>
-                    <v:roundrect w14:anchorId="1A95CB7B" id="Rounded Rectangle 19" o:spid="_x0000_s1033" style="position:absolute;margin-left:-.5pt;margin-top:27.6pt;width:37pt;height:22pt;z-index:251680768;visibility:visible;mso-wrap-style:square;mso-width-percent:0;mso-height-percent:0;mso-wrap-distance-left:9pt;mso-wrap-distance-top:0;mso-wrap-distance-right:9pt;mso-wrap-distance-bottom:0;mso-position-horizontal:absolute;mso-position-horizontal-relative:text;mso-position-vertical:absolute;mso-position-vertical-relative:text;mso-width-percent:0;mso-height-percent:0;mso-width-relative:margin;mso-height-relative:margin;v-text-anchor:middle" arcsize="10923f" o:gfxdata="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" fillcolor="#d9e2f3 [660]" stroked="f" strokeweight="1pt">
+                    <v:roundrect w14:anchorId="1A95CB7B" id="Rounded Rectangle 19" o:spid="_x0000_s1031" style="position:absolute;margin-left:-.5pt;margin-top:27.6pt;width:37pt;height:22pt;z-index:251680768;visibility:visible;mso-wrap-style:square;mso-width-percent:0;mso-height-percent:0;mso-wrap-distance-left:9pt;mso-wrap-distance-top:0;mso-wrap-distance-right:9pt;mso-wrap-distance-bottom:0;mso-position-horizontal:absolute;mso-position-horizontal-relative:text;mso-position-vertical:absolute;mso-position-vertical-relative:text;mso-width-percent:0;mso-height-percent:0;mso-width-relative:margin;mso-height-relative:margin;v-text-anchor:middle" arcsize="10923f" o:gfxdata="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" fillcolor="#d9e2f3 [660]" stroked="f" strokeweight="1pt">
                       <v:stroke joinstyle="miter"/>
                       <v:textbox>
                         <w:txbxContent>
@@ -3381,16 +3170,16 @@
               <mc:AlternateContent>
                 <mc:Choice Requires="wps">
                   <w:drawing>
-                    <wp:anchor distT="0" distB="0" distL="114300" distR="114300" simplePos="0" relativeHeight="251691008" behindDoc="0" locked="0" layoutInCell="1" allowOverlap="1" wp14:anchorId="6EF1630F" wp14:editId="7528A271">
+                    <wp:anchor distT="0" distB="0" distL="114300" distR="114300" simplePos="0" relativeHeight="251691008" behindDoc="0" locked="0" layoutInCell="1" allowOverlap="1" wp14:anchorId="6EF1630F" wp14:editId="498DE6AE">
                       <wp:simplePos x="0" y="0"/>
                       <wp:positionH relativeFrom="column">
-                        <wp:posOffset>2470150</wp:posOffset>
+                        <wp:posOffset>2469333</wp:posOffset>
                       </wp:positionH>
                       <wp:positionV relativeFrom="paragraph">
-                        <wp:posOffset>97155</wp:posOffset>
+                        <wp:posOffset>90113</wp:posOffset>
                       </wp:positionV>
-                      <wp:extent cx="469900" cy="266700"/>
-                      <wp:effectExtent l="0" t="0" r="6350" b="0"/>
+                      <wp:extent cx="469900" cy="303292"/>
+                      <wp:effectExtent l="0" t="0" r="6350" b="1905"/>
                       <wp:wrapNone/>
                       <wp:docPr id="3" name="Rounded Rectangle 3"/>
                       <wp:cNvGraphicFramePr/>
@@ -3401,7 +3190,7 @@
                             <wps:spPr>
                               <a:xfrm>
                                 <a:off x="0" y="0"/>
-                                <a:ext cx="469900" cy="266700"/>
+                                <a:ext cx="469900" cy="303292"/>
                               </a:xfrm>
                               <a:prstGeom prst="roundRect">
                                 <a:avLst/>
@@ -3470,7 +3259,7 @@
                 </mc:Choice>
                 <mc:Fallback>
                   <w:pict>
-                    <v:roundrect w14:anchorId="6EF1630F" id="Rounded Rectangle 3" o:spid="_x0000_s1036" style="position:absolute;margin-left:194.5pt;margin-top:7.65pt;width:37pt;height:21pt;z-index:251691008;visibility:visible;mso-wrap-style:square;mso-width-percent:0;mso-height-percent:0;mso-wrap-distance-left:9pt;mso-wrap-distance-top:0;mso-wrap-distance-right:9pt;mso-wrap-distance-bottom:0;mso-position-horizontal:absolute;mso-position-horizontal-relative:text;mso-position-vertical:absolute;mso-position-vertical-relative:text;mso-width-percent:0;mso-height-percent:0;mso-width-relative:margin;mso-height-relative:margin;v-text-anchor:middle" arcsize="10923f" o:gfxdata="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" fillcolor="#d9e2f3 [660]" stroked="f" strokeweight="1pt">
+                    <v:roundrect w14:anchorId="6EF1630F" id="Rounded Rectangle 3" o:spid="_x0000_s1034" style="position:absolute;margin-left:194.45pt;margin-top:7.1pt;width:37pt;height:23.9pt;z-index:251691008;visibility:visible;mso-wrap-style:square;mso-width-percent:0;mso-height-percent:0;mso-wrap-distance-left:9pt;mso-wrap-distance-top:0;mso-wrap-distance-right:9pt;mso-wrap-distance-bottom:0;mso-position-horizontal:absolute;mso-position-horizontal-relative:text;mso-position-vertical:absolute;mso-position-vertical-relative:text;mso-width-percent:0;mso-height-percent:0;mso-width-relative:margin;mso-height-relative:margin;v-text-anchor:middle" arcsize="10923f" o:gfxdata="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" fillcolor="#d9e2f3 [660]" stroked="f" strokeweight="1pt">
                       <v:stroke joinstyle="miter"/>
                       <v:textbox>
                         <w:txbxContent>
@@ -3487,6 +3276,262 @@
                               </w:rPr>
                               <w:t>SQL</w:t>
                             </w:r>
+                          </w:p>
+                        </w:txbxContent>
+                      </v:textbox>
+                    </v:roundrect>
+                  </w:pict>
+                </mc:Fallback>
+              </mc:AlternateContent>
+            </w:r>
+            <w:r>
+              <w:rPr>
+                <w:rFonts w:ascii="Arial" w:hAnsi="Arial" w:cs="Arial"/>
+                <w:b/>
+                <w:noProof/>
+                <w:color w:val="4472C4" w:themeColor="accent1"/>
+                <w:sz w:val="24"/>
+                <w:szCs w:val="24"/>
+              </w:rPr>
+              <mc:AlternateContent>
+                <mc:Choice Requires="wps">
+                  <w:drawing>
+                    <wp:anchor distT="0" distB="0" distL="114300" distR="114300" simplePos="0" relativeHeight="251688960" behindDoc="0" locked="0" layoutInCell="1" allowOverlap="1" wp14:anchorId="38111BEE" wp14:editId="19D5B764">
+                      <wp:simplePos x="0" y="0"/>
+                      <wp:positionH relativeFrom="column">
+                        <wp:posOffset>1935178</wp:posOffset>
+                      </wp:positionH>
+                      <wp:positionV relativeFrom="paragraph">
+                        <wp:posOffset>94640</wp:posOffset>
+                      </wp:positionV>
+                      <wp:extent cx="469900" cy="289711"/>
+                      <wp:effectExtent l="0" t="0" r="6350" b="0"/>
+                      <wp:wrapNone/>
+                      <wp:docPr id="2" name="Rounded Rectangle 2"/>
+                      <wp:cNvGraphicFramePr/>
+                      <a:graphic xmlns:a="http://schemas.openxmlformats.org/drawingml/2006/main">
+                        <a:graphicData uri="http://schemas.microsoft.com/office/word/2010/wordprocessingShape">
+                          <wps:wsp>
+                            <wps:cNvSpPr/>
+                            <wps:spPr>
+                              <a:xfrm>
+                                <a:off x="0" y="0"/>
+                                <a:ext cx="469900" cy="289711"/>
+                              </a:xfrm>
+                              <a:prstGeom prst="roundRect">
+                                <a:avLst/>
+                              </a:prstGeom>
+                              <a:solidFill>
+                                <a:schemeClr val="accent1">
+                                  <a:lumMod val="20000"/>
+                                  <a:lumOff val="80000"/>
+                                </a:schemeClr>
+                              </a:solidFill>
+                              <a:ln>
+                                <a:noFill/>
+                              </a:ln>
+                            </wps:spPr>
+                            <wps:style>
+                              <a:lnRef idx="2">
+                                <a:schemeClr val="accent1">
+                                  <a:shade val="50000"/>
+                                </a:schemeClr>
+                              </a:lnRef>
+                              <a:fillRef idx="1">
+                                <a:schemeClr val="accent1"/>
+                              </a:fillRef>
+                              <a:effectRef idx="0">
+                                <a:schemeClr val="accent1"/>
+                              </a:effectRef>
+                              <a:fontRef idx="minor">
+                                <a:schemeClr val="lt1"/>
+                              </a:fontRef>
+                            </wps:style>
+                            <wps:txbx>
+                              <w:txbxContent>
+                                <w:p>
+                                  <w:pPr>
+                                    <w:jc w:val="center"/>
+                                    <w:rPr>
+                                      <w:color w:val="C45911" w:themeColor="accent2" w:themeShade="BF"/>
+                                    </w:rPr>
+                                  </w:pPr>
+                                  <w:r>
+                                    <w:rPr>
+                                      <w:color w:val="C45911" w:themeColor="accent2" w:themeShade="BF"/>
+                                    </w:rPr>
+                                    <w:t>Java</w:t>
+                                  </w:r>
+                                </w:p>
+                              </w:txbxContent>
+                            </wps:txbx>
+                            <wps:bodyPr rot="0" spcFirstLastPara="0" vertOverflow="overflow" horzOverflow="overflow" vert="horz" wrap="square" lIns="91440" tIns="45720" rIns="91440" bIns="45720" numCol="1" spcCol="0" rtlCol="0" fromWordArt="0" anchor="ctr" anchorCtr="0" forceAA="0" compatLnSpc="1">
+                              <a:prstTxWarp prst="textNoShape">
+                                <a:avLst/>
+                              </a:prstTxWarp>
+                              <a:noAutofit/>
+                            </wps:bodyPr>
+                          </wps:wsp>
+                        </a:graphicData>
+                      </a:graphic>
+                      <wp14:sizeRelH relativeFrom="margin">
+                        <wp14:pctWidth>0</wp14:pctWidth>
+                      </wp14:sizeRelH>
+                      <wp14:sizeRelV relativeFrom="margin">
+                        <wp14:pctHeight>0</wp14:pctHeight>
+                      </wp14:sizeRelV>
+                    </wp:anchor>
+                  </w:drawing>
+                </mc:Choice>
+                <mc:Fallback>
+                  <w:pict>
+                    <v:roundrect w14:anchorId="38111BEE" id="Rounded Rectangle 2" o:spid="_x0000_s1035" style="position:absolute;margin-left:152.4pt;margin-top:7.45pt;width:37pt;height:22.8pt;z-index:251688960;visibility:visible;mso-wrap-style:square;mso-width-percent:0;mso-height-percent:0;mso-wrap-distance-left:9pt;mso-wrap-distance-top:0;mso-wrap-distance-right:9pt;mso-wrap-distance-bottom:0;mso-position-horizontal:absolute;mso-position-horizontal-relative:text;mso-position-vertical:absolute;mso-position-vertical-relative:text;mso-width-percent:0;mso-height-percent:0;mso-width-relative:margin;mso-height-relative:margin;v-text-anchor:middle" arcsize="10923f" o:gfxdata="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" fillcolor="#d9e2f3 [660]" stroked="f" strokeweight="1pt">
+                      <v:stroke joinstyle="miter"/>
+                      <v:textbox>
+                        <w:txbxContent>
+                          <w:p>
+                            <w:pPr>
+                              <w:jc w:val="center"/>
+                              <w:rPr>
+                                <w:color w:val="C45911" w:themeColor="accent2" w:themeShade="BF"/>
+                              </w:rPr>
+                            </w:pPr>
+                            <w:r>
+                              <w:rPr>
+                                <w:color w:val="C45911" w:themeColor="accent2" w:themeShade="BF"/>
+                              </w:rPr>
+                              <w:t>Java</w:t>
+                            </w:r>
+                          </w:p>
+                        </w:txbxContent>
+                      </v:textbox>
+                    </v:roundrect>
+                  </w:pict>
+                </mc:Fallback>
+              </mc:AlternateContent>
+            </w:r>
+            <w:r>
+              <w:rPr>
+                <w:rFonts w:ascii="Arial" w:hAnsi="Arial" w:cs="Arial"/>
+                <w:b/>
+                <w:noProof/>
+                <w:color w:val="4472C4" w:themeColor="accent1"/>
+                <w:sz w:val="24"/>
+                <w:szCs w:val="24"/>
+              </w:rPr>
+              <mc:AlternateContent>
+                <mc:Choice Requires="wps">
+                  <w:drawing>
+                    <wp:anchor distT="0" distB="0" distL="114300" distR="114300" simplePos="0" relativeHeight="251676672" behindDoc="0" locked="0" layoutInCell="1" allowOverlap="1" wp14:anchorId="4C85F0A8" wp14:editId="6AF5E719">
+                      <wp:simplePos x="0" y="0"/>
+                      <wp:positionH relativeFrom="column">
+                        <wp:posOffset>1251642</wp:posOffset>
+                      </wp:positionH>
+                      <wp:positionV relativeFrom="paragraph">
+                        <wp:posOffset>85587</wp:posOffset>
+                      </wp:positionV>
+                      <wp:extent cx="628650" cy="292100"/>
+                      <wp:effectExtent l="0" t="0" r="0" b="0"/>
+                      <wp:wrapNone/>
+                      <wp:docPr id="17" name="Rounded Rectangle 17"/>
+                      <wp:cNvGraphicFramePr/>
+                      <a:graphic xmlns:a="http://schemas.openxmlformats.org/drawingml/2006/main">
+                        <a:graphicData uri="http://schemas.microsoft.com/office/word/2010/wordprocessingShape">
+                          <wps:wsp>
+                            <wps:cNvSpPr/>
+                            <wps:spPr>
+                              <a:xfrm>
+                                <a:off x="0" y="0"/>
+                                <a:ext cx="628650" cy="292100"/>
+                              </a:xfrm>
+                              <a:prstGeom prst="roundRect">
+                                <a:avLst/>
+                              </a:prstGeom>
+                              <a:solidFill>
+                                <a:schemeClr val="accent1">
+                                  <a:lumMod val="20000"/>
+                                  <a:lumOff val="80000"/>
+                                </a:schemeClr>
+                              </a:solidFill>
+                              <a:ln>
+                                <a:noFill/>
+                              </a:ln>
+                            </wps:spPr>
+                            <wps:style>
+                              <a:lnRef idx="2">
+                                <a:schemeClr val="accent1">
+                                  <a:shade val="50000"/>
+                                </a:schemeClr>
+                              </a:lnRef>
+                              <a:fillRef idx="1">
+                                <a:schemeClr val="accent1"/>
+                              </a:fillRef>
+                              <a:effectRef idx="0">
+                                <a:schemeClr val="accent1"/>
+                              </a:effectRef>
+                              <a:fontRef idx="minor">
+                                <a:schemeClr val="lt1"/>
+                              </a:fontRef>
+                            </wps:style>
+                            <wps:txbx>
+                              <w:txbxContent>
+                                <w:p>
+                                  <w:pPr>
+                                    <w:jc w:val="center"/>
+                                    <w:rPr>
+                                      <w:color w:val="C45911" w:themeColor="accent2" w:themeShade="BF"/>
+                                    </w:rPr>
+                                  </w:pPr>
+                                  <w:proofErr w:type="spellStart"/>
+                                  <w:r>
+                                    <w:rPr>
+                                      <w:color w:val="C45911" w:themeColor="accent2" w:themeShade="BF"/>
+                                    </w:rPr>
+                                    <w:t>Golang</w:t>
+                                  </w:r>
+                                  <w:proofErr w:type="spellEnd"/>
+                                </w:p>
+                              </w:txbxContent>
+                            </wps:txbx>
+                            <wps:bodyPr rot="0" spcFirstLastPara="0" vertOverflow="overflow" horzOverflow="overflow" vert="horz" wrap="square" lIns="91440" tIns="45720" rIns="91440" bIns="45720" numCol="1" spcCol="0" rtlCol="0" fromWordArt="0" anchor="ctr" anchorCtr="0" forceAA="0" compatLnSpc="1">
+                              <a:prstTxWarp prst="textNoShape">
+                                <a:avLst/>
+                              </a:prstTxWarp>
+                              <a:noAutofit/>
+                            </wps:bodyPr>
+                          </wps:wsp>
+                        </a:graphicData>
+                      </a:graphic>
+                      <wp14:sizeRelH relativeFrom="margin">
+                        <wp14:pctWidth>0</wp14:pctWidth>
+                      </wp14:sizeRelH>
+                      <wp14:sizeRelV relativeFrom="margin">
+                        <wp14:pctHeight>0</wp14:pctHeight>
+                      </wp14:sizeRelV>
+                    </wp:anchor>
+                  </w:drawing>
+                </mc:Choice>
+                <mc:Fallback>
+                  <w:pict>
+                    <v:roundrect w14:anchorId="4C85F0A8" id="Rounded Rectangle 17" o:spid="_x0000_s1036" style="position:absolute;margin-left:98.55pt;margin-top:6.75pt;width:49.5pt;height:23pt;z-index:251676672;visibility:visible;mso-wrap-style:square;mso-width-percent:0;mso-height-percent:0;mso-wrap-distance-left:9pt;mso-wrap-distance-top:0;mso-wrap-distance-right:9pt;mso-wrap-distance-bottom:0;mso-position-horizontal:absolute;mso-position-horizontal-relative:text;mso-position-vertical:absolute;mso-position-vertical-relative:text;mso-width-percent:0;mso-height-percent:0;mso-width-relative:margin;mso-height-relative:margin;v-text-anchor:middle" arcsize="10923f" o:gfxdata="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" fillcolor="#d9e2f3 [660]" stroked="f" strokeweight="1pt">
+                      <v:stroke joinstyle="miter"/>
+                      <v:textbox>
+                        <w:txbxContent>
+                          <w:p>
+                            <w:pPr>
+                              <w:jc w:val="center"/>
+                              <w:rPr>
+                                <w:color w:val="C45911" w:themeColor="accent2" w:themeShade="BF"/>
+                              </w:rPr>
+                            </w:pPr>
+                            <w:proofErr w:type="spellStart"/>
+                            <w:r>
+                              <w:rPr>
+                                <w:color w:val="C45911" w:themeColor="accent2" w:themeShade="BF"/>
+                              </w:rPr>
+                              <w:t>Golang</w:t>
+                            </w:r>
+                            <w:proofErr w:type="spellEnd"/>
                           </w:p>
                         </w:txbxContent>
                       </v:textbox>
@@ -4015,16 +4060,38 @@
               </w:rPr>
               <w:t xml:space="preserve"> checkout: </w:t>
             </w:r>
-            <w:r>
-              <w:rPr>
-                <w:rFonts w:ascii="Arial" w:hAnsi="Arial" w:cs="Arial"/>
-                <w:color w:val="3B3838" w:themeColor="background2" w:themeShade="40"/>
-                <w:sz w:val="20"/>
-                <w:szCs w:val="24"/>
-                <w:u w:val="single"/>
-              </w:rPr>
-              <w:t>github.com/greatMonster11</w:t>
-            </w:r>
+            <w:hyperlink r:id="rId9" w:history="1">
+              <w:r>
+                <w:rPr>
+                  <w:rStyle w:val="Hyperlink"/>
+                  <w:rFonts w:ascii="Arial" w:hAnsi="Arial" w:cs="Arial"/>
+                  <w:color w:val="3B3838" w:themeColor="background2" w:themeShade="40"/>
+                  <w:sz w:val="20"/>
+                  <w:szCs w:val="24"/>
+                </w:rPr>
+                <w:t>github.com/greatMo</w:t>
+              </w:r>
+              <w:r>
+                <w:rPr>
+                  <w:rStyle w:val="Hyperlink"/>
+                  <w:rFonts w:ascii="Arial" w:hAnsi="Arial" w:cs="Arial"/>
+                  <w:color w:val="3B3838" w:themeColor="background2" w:themeShade="40"/>
+                  <w:sz w:val="20"/>
+                  <w:szCs w:val="24"/>
+                </w:rPr>
+                <w:t>n</w:t>
+              </w:r>
+              <w:r>
+                <w:rPr>
+                  <w:rStyle w:val="Hyperlink"/>
+                  <w:rFonts w:ascii="Arial" w:hAnsi="Arial" w:cs="Arial"/>
+                  <w:color w:val="3B3838" w:themeColor="background2" w:themeShade="40"/>
+                  <w:sz w:val="20"/>
+                  <w:szCs w:val="24"/>
+                </w:rPr>
+                <w:t>ster11</w:t>
+              </w:r>
+            </w:hyperlink>
             <w:r>
               <w:rPr>
                 <w:rFonts w:ascii="Arial" w:hAnsi="Arial" w:cs="Arial"/>
@@ -4777,21 +4844,21 @@
         <v:path o:extrusionok="f" gradientshapeok="t" o:connecttype="rect"/>
         <o:lock v:ext="edit" aspectratio="t"/>
       </v:shapetype>
-      <v:shape id="_x0000_i1089" type="#_x0000_t75" style="width:24pt;height:24pt;visibility:visible;mso-wrap-style:square" o:bullet="t">
+      <v:shape id="_x0000_i1050" type="#_x0000_t75" style="width:23.9pt;height:23.9pt;visibility:visible;mso-wrap-style:square" o:bullet="t">
         <v:imagedata r:id="rId1" o:title=""/>
       </v:shape>
     </w:pict>
   </w:numPicBullet>
   <w:numPicBullet w:numPicBulletId="1">
     <w:pict>
-      <v:shape id="_x0000_i1090" type="#_x0000_t75" style="width:408.5pt;height:408.5pt;visibility:visible;mso-wrap-style:square" o:bullet="t">
+      <v:shape id="_x0000_i1051" type="#_x0000_t75" style="width:408.5pt;height:408.5pt;visibility:visible;mso-wrap-style:square" o:bullet="t">
         <v:imagedata r:id="rId2" o:title=""/>
       </v:shape>
     </w:pict>
   </w:numPicBullet>
   <w:numPicBullet w:numPicBulletId="2">
     <w:pict>
-      <v:shape id="_x0000_i1091" type="#_x0000_t75" style="width:12pt;height:12pt;visibility:visible;mso-wrap-style:square" o:bullet="t">
+      <v:shape id="_x0000_i1052" type="#_x0000_t75" style="width:12.1pt;height:12.1pt;visibility:visible;mso-wrap-style:square" o:bullet="t">
         <v:imagedata r:id="rId3" o:title=""/>
       </v:shape>
     </w:pict>
@@ -6928,6 +6995,18 @@
       <w:contextualSpacing/>
     </w:pPr>
   </w:style>
+  <w:style w:type="character" w:styleId="FollowedHyperlink">
+    <w:name w:val="FollowedHyperlink"/>
+    <w:basedOn w:val="DefaultParagraphFont"/>
+    <w:uiPriority w:val="99"/>
+    <w:semiHidden/>
+    <w:unhideWhenUsed/>
+    <w:rsid w:val="000C2CA4"/>
+    <w:rPr>
+      <w:color w:val="954F72" w:themeColor="followedHyperlink"/>
+      <w:u w:val="single"/>
+    </w:rPr>
+  </w:style>
 </w:styles>
 </file>
 

</xml_diff>

<commit_message>
Update typo for better review
</commit_message>
<xml_diff>
--- a/[Resume][Developer] Phuoc Thanh.docx
+++ b/[Resume][Developer] Phuoc Thanh.docx
@@ -238,8 +238,6 @@
                                     </w:rPr>
                                     <w:t>nguyenphuocthanhtn2015@gmail</w:t>
                                   </w:r>
-                                  <w:bookmarkStart w:id="0" w:name="_GoBack"/>
-                                  <w:bookmarkEnd w:id="0"/>
                                   <w:r>
                                     <w:rPr>
                                       <w:rFonts w:ascii="Arial" w:hAnsi="Arial" w:cs="Arial"/>
@@ -419,7 +417,16 @@
                                       <w:color w:val="000000" w:themeColor="text1"/>
                                       <w:sz w:val="20"/>
                                     </w:rPr>
-                                    <w:t>Can Tho, Viet Nam</w:t>
+                                    <w:t>Can Tho, Viet</w:t>
+                                  </w:r>
+                                  <w:r>
+                                    <w:rPr>
+                                      <w:rFonts w:ascii="Arial" w:hAnsi="Arial" w:cs="Arial"/>
+                                      <w:b/>
+                                      <w:color w:val="000000" w:themeColor="text1"/>
+                                      <w:sz w:val="20"/>
+                                    </w:rPr>
+                                    <w:t>Nam</w:t>
                                   </w:r>
                                 </w:p>
                               </w:tc>
@@ -655,8 +662,6 @@
                               </w:rPr>
                               <w:t>nguyenphuocthanhtn2015@gmail</w:t>
                             </w:r>
-                            <w:bookmarkStart w:id="1" w:name="_GoBack"/>
-                            <w:bookmarkEnd w:id="1"/>
                             <w:r>
                               <w:rPr>
                                 <w:rFonts w:ascii="Arial" w:hAnsi="Arial" w:cs="Arial"/>
@@ -836,7 +841,16 @@
                                 <w:color w:val="000000" w:themeColor="text1"/>
                                 <w:sz w:val="20"/>
                               </w:rPr>
-                              <w:t>Can Tho, Viet Nam</w:t>
+                              <w:t>Can Tho, Viet</w:t>
+                            </w:r>
+                            <w:r>
+                              <w:rPr>
+                                <w:rFonts w:ascii="Arial" w:hAnsi="Arial" w:cs="Arial"/>
+                                <w:b/>
+                                <w:color w:val="000000" w:themeColor="text1"/>
+                                <w:sz w:val="20"/>
+                              </w:rPr>
+                              <w:t>Nam</w:t>
                             </w:r>
                           </w:p>
                         </w:tc>
@@ -952,7 +966,31 @@
           <w:sz w:val="20"/>
           <w:szCs w:val="24"/>
         </w:rPr>
-        <w:t xml:space="preserve">Able to learn a new thing, trying to build programs that </w:t>
+        <w:t xml:space="preserve">Able to learn </w:t>
+      </w:r>
+      <w:r>
+        <w:rPr>
+          <w:rFonts w:ascii="Arial" w:hAnsi="Arial" w:cs="Arial"/>
+          <w:sz w:val="20"/>
+          <w:szCs w:val="24"/>
+        </w:rPr>
+        <w:t>new thing</w:t>
+      </w:r>
+      <w:r>
+        <w:rPr>
+          <w:rFonts w:ascii="Arial" w:hAnsi="Arial" w:cs="Arial"/>
+          <w:sz w:val="20"/>
+          <w:szCs w:val="24"/>
+        </w:rPr>
+        <w:t>s</w:t>
+      </w:r>
+      <w:r>
+        <w:rPr>
+          <w:rFonts w:ascii="Arial" w:hAnsi="Arial" w:cs="Arial"/>
+          <w:sz w:val="20"/>
+          <w:szCs w:val="24"/>
+        </w:rPr>
+        <w:t xml:space="preserve">, trying to build programs that </w:t>
       </w:r>
       <w:r>
         <w:rPr>
@@ -962,14 +1000,8 @@
         </w:rPr>
         <w:t>make</w:t>
       </w:r>
-      <w:r>
-        <w:rPr>
-          <w:rFonts w:ascii="Arial" w:hAnsi="Arial" w:cs="Arial"/>
-          <w:sz w:val="20"/>
-          <w:szCs w:val="24"/>
-        </w:rPr>
-        <w:t>s</w:t>
-      </w:r>
+      <w:bookmarkStart w:id="0" w:name="_GoBack"/>
+      <w:bookmarkEnd w:id="0"/>
       <w:r>
         <w:rPr>
           <w:rFonts w:ascii="Arial" w:hAnsi="Arial" w:cs="Arial"/>
@@ -4159,7 +4191,14 @@
                 <w:rFonts w:ascii="Arial" w:hAnsi="Arial" w:cs="Arial"/>
                 <w:szCs w:val="24"/>
               </w:rPr>
-              <w:t xml:space="preserve"> (ESP 8266, MQTT, NodeJS, Python).</w:t>
+              <w:t xml:space="preserve"> (ESP</w:t>
+            </w:r>
+            <w:r>
+              <w:rPr>
+                <w:rFonts w:ascii="Arial" w:hAnsi="Arial" w:cs="Arial"/>
+                <w:szCs w:val="24"/>
+              </w:rPr>
+              <w:t>8266, MQTT, NodeJS, Python).</w:t>
             </w:r>
           </w:p>
           <w:p>
@@ -4346,7 +4385,7 @@
                       <w:sz w:val="24"/>
                       <w:szCs w:val="24"/>
                     </w:rPr>
-                    <w:t>cy</w:t>
+                    <w:t>t</w:t>
                   </w:r>
                 </w:p>
               </w:tc>
@@ -4483,21 +4522,21 @@
         <v:path o:extrusionok="f" gradientshapeok="t" o:connecttype="rect"/>
         <o:lock v:ext="edit" aspectratio="t"/>
       </v:shapetype>
-      <v:shape id="_x0000_i1029" type="#_x0000_t75" style="width:23.9pt;height:23.9pt;visibility:visible;mso-wrap-style:square" o:bullet="t">
+      <v:shape id="_x0000_i1038" type="#_x0000_t75" style="width:24pt;height:24pt;visibility:visible;mso-wrap-style:square" o:bullet="t">
         <v:imagedata r:id="rId1" o:title=""/>
       </v:shape>
     </w:pict>
   </w:numPicBullet>
   <w:numPicBullet w:numPicBulletId="1">
     <w:pict>
-      <v:shape id="_x0000_i1030" type="#_x0000_t75" style="width:408.5pt;height:408.5pt;visibility:visible;mso-wrap-style:square" o:bullet="t">
+      <v:shape id="_x0000_i1039" type="#_x0000_t75" style="width:408.5pt;height:408.5pt;visibility:visible;mso-wrap-style:square" o:bullet="t">
         <v:imagedata r:id="rId2" o:title=""/>
       </v:shape>
     </w:pict>
   </w:numPicBullet>
   <w:numPicBullet w:numPicBulletId="2">
     <w:pict>
-      <v:shape id="_x0000_i1031" type="#_x0000_t75" style="width:12.1pt;height:12.1pt;visibility:visible;mso-wrap-style:square" o:bullet="t">
+      <v:shape id="_x0000_i1040" type="#_x0000_t75" style="width:12pt;height:12pt;visibility:visible;mso-wrap-style:square" o:bullet="t">
         <v:imagedata r:id="rId3" o:title=""/>
       </v:shape>
     </w:pict>

</xml_diff>

<commit_message>
feat(docs): add work experience for intership program
</commit_message>
<xml_diff>
--- a/[Resume][Developer] Phuoc Thanh.docx
+++ b/[Resume][Developer] Phuoc Thanh.docx
@@ -998,17 +998,7 @@
           <w:sz w:val="20"/>
           <w:szCs w:val="24"/>
         </w:rPr>
-        <w:t>make</w:t>
-      </w:r>
-      <w:bookmarkStart w:id="0" w:name="_GoBack"/>
-      <w:bookmarkEnd w:id="0"/>
-      <w:r>
-        <w:rPr>
-          <w:rFonts w:ascii="Arial" w:hAnsi="Arial" w:cs="Arial"/>
-          <w:sz w:val="20"/>
-          <w:szCs w:val="24"/>
-        </w:rPr>
-        <w:t xml:space="preserve"> </w:t>
+        <w:t xml:space="preserve">make </w:t>
       </w:r>
       <w:r>
         <w:rPr>
@@ -1119,7 +1109,7 @@
                 <w:sz w:val="24"/>
                 <w:szCs w:val="24"/>
               </w:rPr>
-              <w:t>Remote w</w:t>
+              <w:t xml:space="preserve">Remote </w:t>
             </w:r>
             <w:r>
               <w:rPr>
@@ -1129,27 +1119,7 @@
                 <w:sz w:val="24"/>
                 <w:szCs w:val="24"/>
               </w:rPr>
-              <w:t xml:space="preserve">eb </w:t>
-            </w:r>
-            <w:r>
-              <w:rPr>
-                <w:rFonts w:ascii="Arial" w:hAnsi="Arial" w:cs="Arial"/>
-                <w:b/>
-                <w:color w:val="000000" w:themeColor="text1"/>
-                <w:sz w:val="24"/>
-                <w:szCs w:val="24"/>
-              </w:rPr>
-              <w:t>d</w:t>
-            </w:r>
-            <w:r>
-              <w:rPr>
-                <w:rFonts w:ascii="Arial" w:hAnsi="Arial" w:cs="Arial"/>
-                <w:b/>
-                <w:color w:val="000000" w:themeColor="text1"/>
-                <w:sz w:val="24"/>
-                <w:szCs w:val="24"/>
-              </w:rPr>
-              <w:t>evelopment Intern</w:t>
+              <w:t>Frontend Development</w:t>
             </w:r>
           </w:p>
           <w:tbl>
@@ -1524,22 +1494,286 @@
           </w:p>
           <w:p>
             <w:pPr>
-              <w:spacing w:line="259" w:lineRule="auto"/>
-              <w:rPr>
-                <w:rFonts w:ascii="Arial" w:hAnsi="Arial" w:cs="Arial"/>
-                <w:sz w:val="24"/>
+              <w:pStyle w:val="ListParagraph"/>
+              <w:rPr>
+                <w:rFonts w:ascii="Arial" w:hAnsi="Arial" w:cs="Arial"/>
                 <w:szCs w:val="24"/>
               </w:rPr>
             </w:pPr>
           </w:p>
           <w:p>
             <w:pPr>
-              <w:spacing w:line="360" w:lineRule="auto"/>
               <w:rPr>
                 <w:rFonts w:ascii="Arial" w:hAnsi="Arial" w:cs="Arial"/>
                 <w:b/>
-                <w:color w:val="4472C4" w:themeColor="accent1"/>
+                <w:color w:val="000000" w:themeColor="text1"/>
                 <w:sz w:val="24"/>
+                <w:szCs w:val="24"/>
+              </w:rPr>
+            </w:pPr>
+            <w:r>
+              <w:rPr>
+                <w:rFonts w:ascii="Arial" w:hAnsi="Arial" w:cs="Arial"/>
+                <w:b/>
+                <w:color w:val="000000" w:themeColor="text1"/>
+                <w:sz w:val="24"/>
+                <w:szCs w:val="24"/>
+              </w:rPr>
+              <w:t>Intern Web Development</w:t>
+            </w:r>
+          </w:p>
+          <w:tbl>
+            <w:tblPr>
+              <w:tblStyle w:val="PlainTable4"/>
+              <w:tblW w:w="0" w:type="auto"/>
+              <w:tblLayout w:type="fixed"/>
+              <w:tblLook w:val="06A0" w:firstRow="1" w:lastRow="0" w:firstColumn="1" w:lastColumn="0" w:noHBand="1" w:noVBand="1"/>
+            </w:tblPr>
+            <w:tblGrid>
+              <w:gridCol w:w="2686"/>
+              <w:gridCol w:w="2876"/>
+            </w:tblGrid>
+            <w:tr>
+              <w:trPr>
+                <w:cnfStyle w:val="100000000000" w:firstRow="1" w:lastRow="0" w:firstColumn="0" w:lastColumn="0" w:oddVBand="0" w:evenVBand="0" w:oddHBand="0" w:evenHBand="0" w:firstRowFirstColumn="0" w:firstRowLastColumn="0" w:lastRowFirstColumn="0" w:lastRowLastColumn="0"/>
+              </w:trPr>
+              <w:tc>
+                <w:tcPr>
+                  <w:cnfStyle w:val="001000000000" w:firstRow="0" w:lastRow="0" w:firstColumn="1" w:lastColumn="0" w:oddVBand="0" w:evenVBand="0" w:oddHBand="0" w:evenHBand="0" w:firstRowFirstColumn="0" w:firstRowLastColumn="0" w:lastRowFirstColumn="0" w:lastRowLastColumn="0"/>
+                  <w:tcW w:w="2686" w:type="dxa"/>
+                </w:tcPr>
+                <w:p>
+                  <w:pPr>
+                    <w:spacing w:line="276" w:lineRule="auto"/>
+                    <w:ind w:left="-126"/>
+                    <w:rPr>
+                      <w:rFonts w:ascii="Arial" w:hAnsi="Arial" w:cs="Arial"/>
+                      <w:color w:val="7F7F7F" w:themeColor="text1" w:themeTint="80"/>
+                      <w:sz w:val="20"/>
+                      <w:szCs w:val="24"/>
+                    </w:rPr>
+                  </w:pPr>
+                  <w:r>
+                    <w:rPr>
+                      <w:rFonts w:ascii="Arial" w:hAnsi="Arial" w:cs="Arial"/>
+                      <w:color w:val="7F7F7F" w:themeColor="text1" w:themeTint="80"/>
+                      <w:sz w:val="10"/>
+                      <w:szCs w:val="24"/>
+                    </w:rPr>
+                    <w:t xml:space="preserve"> </w:t>
+                  </w:r>
+                  <w:r>
+                    <w:rPr>
+                      <w:rFonts w:ascii="Arial" w:hAnsi="Arial" w:cs="Arial"/>
+                      <w:color w:val="7F7F7F" w:themeColor="text1" w:themeTint="80"/>
+                      <w:sz w:val="20"/>
+                      <w:szCs w:val="24"/>
+                    </w:rPr>
+                    <w:t>PTN Global</w:t>
+                  </w:r>
+                </w:p>
+              </w:tc>
+              <w:tc>
+                <w:tcPr>
+                  <w:tcW w:w="2876" w:type="dxa"/>
+                  <w:vAlign w:val="center"/>
+                </w:tcPr>
+                <w:p>
+                  <w:pPr>
+                    <w:spacing w:line="276" w:lineRule="auto"/>
+                    <w:ind w:left="-131" w:right="-113"/>
+                    <w:jc w:val="right"/>
+                    <w:cnfStyle w:val="100000000000" w:firstRow="1" w:lastRow="0" w:firstColumn="0" w:lastColumn="0" w:oddVBand="0" w:evenVBand="0" w:oddHBand="0" w:evenHBand="0" w:firstRowFirstColumn="0" w:firstRowLastColumn="0" w:lastRowFirstColumn="0" w:lastRowLastColumn="0"/>
+                    <w:rPr>
+                      <w:rFonts w:ascii="Arial" w:hAnsi="Arial" w:cs="Arial"/>
+                      <w:b w:val="0"/>
+                      <w:color w:val="7F7F7F" w:themeColor="text1" w:themeTint="80"/>
+                      <w:sz w:val="20"/>
+                      <w:szCs w:val="24"/>
+                    </w:rPr>
+                  </w:pPr>
+                  <w:r>
+                    <w:rPr>
+                      <w:rFonts w:ascii="Arial" w:hAnsi="Arial" w:cs="Arial"/>
+                      <w:b w:val="0"/>
+                      <w:color w:val="7F7F7F" w:themeColor="text1" w:themeTint="80"/>
+                      <w:sz w:val="20"/>
+                      <w:szCs w:val="24"/>
+                    </w:rPr>
+                    <w:t>CanTho, VietNam</w:t>
+                  </w:r>
+                </w:p>
+              </w:tc>
+            </w:tr>
+          </w:tbl>
+          <w:p>
+            <w:pPr>
+              <w:spacing w:line="276" w:lineRule="auto"/>
+              <w:rPr>
+                <w:rFonts w:ascii="Arial" w:hAnsi="Arial" w:cs="Arial"/>
+                <w:color w:val="404040" w:themeColor="text1" w:themeTint="BF"/>
+                <w:szCs w:val="24"/>
+              </w:rPr>
+            </w:pPr>
+            <w:r>
+              <w:rPr>
+                <w:rFonts w:ascii="Arial" w:hAnsi="Arial" w:cs="Arial"/>
+                <w:color w:val="404040" w:themeColor="text1" w:themeTint="BF"/>
+                <w:szCs w:val="24"/>
+              </w:rPr>
+              <w:t>08</w:t>
+            </w:r>
+            <w:r>
+              <w:rPr>
+                <w:rFonts w:ascii="Arial" w:hAnsi="Arial" w:cs="Arial"/>
+                <w:color w:val="404040" w:themeColor="text1" w:themeTint="BF"/>
+                <w:szCs w:val="24"/>
+              </w:rPr>
+              <w:t>/</w:t>
+            </w:r>
+            <w:r>
+              <w:rPr>
+                <w:rFonts w:ascii="Arial" w:hAnsi="Arial" w:cs="Arial"/>
+                <w:color w:val="404040" w:themeColor="text1" w:themeTint="BF"/>
+                <w:szCs w:val="24"/>
+              </w:rPr>
+              <w:t>2020</w:t>
+            </w:r>
+            <w:r>
+              <w:rPr>
+                <w:rFonts w:ascii="Arial" w:hAnsi="Arial" w:cs="Arial"/>
+                <w:color w:val="404040" w:themeColor="text1" w:themeTint="BF"/>
+                <w:szCs w:val="24"/>
+              </w:rPr>
+              <w:t xml:space="preserve">- </w:t>
+            </w:r>
+            <w:r>
+              <w:rPr>
+                <w:rFonts w:ascii="Arial" w:hAnsi="Arial" w:cs="Arial"/>
+                <w:color w:val="404040" w:themeColor="text1" w:themeTint="BF"/>
+                <w:szCs w:val="24"/>
+              </w:rPr>
+              <w:t>10</w:t>
+            </w:r>
+            <w:r>
+              <w:rPr>
+                <w:rFonts w:ascii="Arial" w:hAnsi="Arial" w:cs="Arial"/>
+                <w:color w:val="404040" w:themeColor="text1" w:themeTint="BF"/>
+                <w:szCs w:val="24"/>
+              </w:rPr>
+              <w:t>/</w:t>
+            </w:r>
+            <w:r>
+              <w:rPr>
+                <w:rFonts w:ascii="Arial" w:hAnsi="Arial" w:cs="Arial"/>
+                <w:color w:val="404040" w:themeColor="text1" w:themeTint="BF"/>
+                <w:szCs w:val="24"/>
+              </w:rPr>
+              <w:t>2020</w:t>
+            </w:r>
+          </w:p>
+          <w:p>
+            <w:pPr>
+              <w:spacing w:line="276" w:lineRule="auto"/>
+              <w:rPr>
+                <w:rFonts w:ascii="Arial" w:hAnsi="Arial" w:cs="Arial"/>
+                <w:i/>
+                <w:color w:val="AEAAAA" w:themeColor="background2" w:themeShade="BF"/>
+                <w:szCs w:val="24"/>
+              </w:rPr>
+            </w:pPr>
+            <w:r>
+              <w:rPr>
+                <w:rFonts w:ascii="Arial" w:hAnsi="Arial" w:cs="Arial"/>
+                <w:i/>
+                <w:color w:val="AEAAAA" w:themeColor="background2" w:themeShade="BF"/>
+                <w:szCs w:val="24"/>
+              </w:rPr>
+              <w:t>Achievements/Tasks</w:t>
+            </w:r>
+          </w:p>
+          <w:p>
+            <w:pPr>
+              <w:pStyle w:val="ListParagraph"/>
+              <w:numPr>
+                <w:ilvl w:val="0"/>
+                <w:numId w:val="6"/>
+              </w:numPr>
+              <w:spacing w:line="276" w:lineRule="auto"/>
+              <w:ind w:left="157" w:hanging="180"/>
+              <w:rPr>
+                <w:rFonts w:ascii="Arial" w:hAnsi="Arial" w:cs="Arial"/>
+                <w:szCs w:val="24"/>
+              </w:rPr>
+            </w:pPr>
+            <w:r>
+              <w:rPr>
+                <w:rFonts w:ascii="Arial" w:hAnsi="Arial" w:cs="Arial"/>
+                <w:szCs w:val="24"/>
+              </w:rPr>
+              <w:t xml:space="preserve">Able to familiar </w:t>
+            </w:r>
+            <w:r>
+              <w:rPr>
+                <w:rFonts w:ascii="Arial" w:hAnsi="Arial" w:cs="Arial"/>
+                <w:szCs w:val="24"/>
+              </w:rPr>
+              <w:t>with new tech</w:t>
+            </w:r>
+            <w:r>
+              <w:rPr>
+                <w:rFonts w:ascii="Arial" w:hAnsi="Arial" w:cs="Arial"/>
+                <w:szCs w:val="24"/>
+              </w:rPr>
+              <w:t>( SpringBoot and Angular) for re</w:t>
+            </w:r>
+            <w:r>
+              <w:rPr>
+                <w:rFonts w:ascii="Arial" w:hAnsi="Arial" w:cs="Arial"/>
+                <w:szCs w:val="24"/>
+              </w:rPr>
+              <w:t>quirements, worked on updating and improving UI based on client requirement</w:t>
+            </w:r>
+            <w:r>
+              <w:rPr>
+                <w:rFonts w:ascii="Arial" w:hAnsi="Arial" w:cs="Arial"/>
+                <w:szCs w:val="24"/>
+              </w:rPr>
+              <w:t>s</w:t>
+            </w:r>
+            <w:r>
+              <w:rPr>
+                <w:rFonts w:ascii="Arial" w:hAnsi="Arial" w:cs="Arial"/>
+                <w:szCs w:val="24"/>
+              </w:rPr>
+              <w:t>.</w:t>
+            </w:r>
+          </w:p>
+          <w:p>
+            <w:pPr>
+              <w:pStyle w:val="ListParagraph"/>
+              <w:spacing w:line="276" w:lineRule="auto"/>
+              <w:ind w:left="157"/>
+              <w:rPr>
+                <w:rFonts w:ascii="Arial" w:hAnsi="Arial" w:cs="Arial"/>
+                <w:szCs w:val="24"/>
+              </w:rPr>
+            </w:pPr>
+          </w:p>
+          <w:p>
+            <w:pPr>
+              <w:spacing w:line="276" w:lineRule="auto"/>
+              <w:rPr>
+                <w:rFonts w:ascii="Arial" w:hAnsi="Arial" w:cs="Arial"/>
+                <w:szCs w:val="24"/>
+              </w:rPr>
+            </w:pPr>
+          </w:p>
+          <w:p>
+            <w:pPr>
+              <w:spacing w:line="276" w:lineRule="auto"/>
+              <w:rPr>
+                <w:rFonts w:ascii="Arial" w:hAnsi="Arial" w:cs="Arial"/>
                 <w:szCs w:val="24"/>
               </w:rPr>
             </w:pPr>
@@ -1809,7 +2043,15 @@
                 <w:rFonts w:ascii="Arial" w:hAnsi="Arial" w:cs="Arial"/>
                 <w:szCs w:val="24"/>
               </w:rPr>
-              <w:t>Ranked 2/65</w:t>
+              <w:t xml:space="preserve">Ranked </w:t>
+            </w:r>
+            <w:r>
+              <w:rPr>
+                <w:rFonts w:ascii="Arial" w:hAnsi="Arial" w:cs="Arial"/>
+                <w:b/>
+                <w:szCs w:val="24"/>
+              </w:rPr>
+              <w:t>2/65</w:t>
             </w:r>
             <w:r>
               <w:rPr>
@@ -1823,7 +2065,37 @@
                 <w:rFonts w:ascii="Arial" w:hAnsi="Arial" w:cs="Arial"/>
                 <w:szCs w:val="24"/>
               </w:rPr>
-              <w:t xml:space="preserve"> in model accuracy at Zalo AI Hackathon 2019 about recognize a nine-dash line </w:t>
+              <w:t xml:space="preserve"> in model accuracy at </w:t>
+            </w:r>
+            <w:r>
+              <w:rPr>
+                <w:rFonts w:ascii="Arial" w:hAnsi="Arial" w:cs="Arial"/>
+                <w:b/>
+                <w:szCs w:val="24"/>
+              </w:rPr>
+              <w:t>Zalo AI Hackathon</w:t>
+            </w:r>
+            <w:r>
+              <w:rPr>
+                <w:rFonts w:ascii="Arial" w:hAnsi="Arial" w:cs="Arial"/>
+                <w:szCs w:val="24"/>
+              </w:rPr>
+              <w:t xml:space="preserve"> 2019 about recognize a </w:t>
+            </w:r>
+            <w:r>
+              <w:rPr>
+                <w:rFonts w:ascii="Arial" w:hAnsi="Arial" w:cs="Arial"/>
+                <w:i/>
+                <w:szCs w:val="24"/>
+              </w:rPr>
+              <w:t>nine-dash line</w:t>
+            </w:r>
+            <w:r>
+              <w:rPr>
+                <w:rFonts w:ascii="Arial" w:hAnsi="Arial" w:cs="Arial"/>
+                <w:szCs w:val="24"/>
+              </w:rPr>
+              <w:t xml:space="preserve"> </w:t>
             </w:r>
             <w:r>
               <w:rPr>
@@ -1859,178 +2131,6 @@
                 <w:szCs w:val="24"/>
               </w:rPr>
             </w:pPr>
-          </w:p>
-          <w:p>
-            <w:pPr>
-              <w:spacing w:line="360" w:lineRule="auto"/>
-              <w:rPr>
-                <w:rFonts w:ascii="Arial" w:hAnsi="Arial" w:cs="Arial"/>
-                <w:b/>
-                <w:color w:val="4472C4" w:themeColor="accent1"/>
-                <w:sz w:val="24"/>
-                <w:szCs w:val="24"/>
-              </w:rPr>
-            </w:pPr>
-            <w:r>
-              <w:rPr>
-                <w:rFonts w:ascii="Arial" w:hAnsi="Arial" w:cs="Arial"/>
-                <w:b/>
-                <w:color w:val="4472C4" w:themeColor="accent1"/>
-                <w:sz w:val="24"/>
-                <w:szCs w:val="24"/>
-              </w:rPr>
-              <w:t>OTHERS</w:t>
-            </w:r>
-          </w:p>
-          <w:p>
-            <w:pPr>
-              <w:pStyle w:val="ListParagraph"/>
-              <w:numPr>
-                <w:ilvl w:val="0"/>
-                <w:numId w:val="13"/>
-              </w:numPr>
-              <w:spacing w:line="276" w:lineRule="auto"/>
-              <w:ind w:left="162" w:hanging="198"/>
-              <w:rPr>
-                <w:rFonts w:ascii="Arial" w:hAnsi="Arial" w:cs="Arial"/>
-                <w:szCs w:val="24"/>
-              </w:rPr>
-            </w:pPr>
-            <w:r>
-              <w:rPr>
-                <w:rFonts w:ascii="Arial" w:hAnsi="Arial" w:cs="Arial"/>
-                <w:szCs w:val="24"/>
-              </w:rPr>
-              <w:t xml:space="preserve">I am keen on reading books, IT blogs, Medium. My favorite </w:t>
-            </w:r>
-            <w:r>
-              <w:rPr>
-                <w:rFonts w:ascii="Arial" w:hAnsi="Arial" w:cs="Arial"/>
-                <w:szCs w:val="24"/>
-              </w:rPr>
-              <w:t>site</w:t>
-            </w:r>
-            <w:r>
-              <w:rPr>
-                <w:rFonts w:ascii="Arial" w:hAnsi="Arial" w:cs="Arial"/>
-                <w:szCs w:val="24"/>
-              </w:rPr>
-              <w:t xml:space="preserve"> for developer I could say that’s Dev.to</w:t>
-            </w:r>
-          </w:p>
-          <w:p>
-            <w:pPr>
-              <w:spacing w:line="276" w:lineRule="auto"/>
-              <w:ind w:left="360"/>
-              <w:rPr>
-                <w:rFonts w:ascii="Arial" w:hAnsi="Arial" w:cs="Arial"/>
-                <w:sz w:val="8"/>
-                <w:szCs w:val="24"/>
-              </w:rPr>
-            </w:pPr>
-          </w:p>
-          <w:p>
-            <w:pPr>
-              <w:pStyle w:val="ListParagraph"/>
-              <w:numPr>
-                <w:ilvl w:val="0"/>
-                <w:numId w:val="13"/>
-              </w:numPr>
-              <w:spacing w:line="276" w:lineRule="auto"/>
-              <w:ind w:left="162" w:hanging="198"/>
-              <w:rPr>
-                <w:rFonts w:ascii="Arial" w:hAnsi="Arial" w:cs="Arial"/>
-                <w:szCs w:val="24"/>
-              </w:rPr>
-            </w:pPr>
-            <w:r>
-              <w:rPr>
-                <w:rFonts w:ascii="Arial" w:hAnsi="Arial" w:cs="Arial"/>
-                <w:szCs w:val="24"/>
-              </w:rPr>
-              <w:t>I also practice my programming and solving problems skill on FreeCodecamp, LeetCode in my free time.</w:t>
-            </w:r>
-          </w:p>
-          <w:p>
-            <w:pPr>
-              <w:spacing w:line="276" w:lineRule="auto"/>
-              <w:rPr>
-                <w:rFonts w:ascii="Arial" w:hAnsi="Arial" w:cs="Arial"/>
-                <w:sz w:val="8"/>
-                <w:szCs w:val="24"/>
-              </w:rPr>
-            </w:pPr>
-          </w:p>
-          <w:p>
-            <w:pPr>
-              <w:pStyle w:val="ListParagraph"/>
-              <w:numPr>
-                <w:ilvl w:val="0"/>
-                <w:numId w:val="13"/>
-              </w:numPr>
-              <w:spacing w:line="276" w:lineRule="auto"/>
-              <w:ind w:left="162" w:hanging="198"/>
-              <w:rPr>
-                <w:rFonts w:ascii="Arial" w:hAnsi="Arial" w:cs="Arial"/>
-                <w:szCs w:val="24"/>
-              </w:rPr>
-            </w:pPr>
-            <w:r>
-              <w:rPr>
-                <w:rFonts w:ascii="Arial" w:hAnsi="Arial" w:cs="Arial"/>
-                <w:szCs w:val="24"/>
-              </w:rPr>
-              <w:t>A few times a year</w:t>
-            </w:r>
-            <w:r>
-              <w:rPr>
-                <w:rFonts w:ascii="Arial" w:hAnsi="Arial" w:cs="Arial"/>
-                <w:szCs w:val="24"/>
-              </w:rPr>
-              <w:t xml:space="preserve">, I often attend to Technology </w:t>
-            </w:r>
-            <w:r>
-              <w:rPr>
-                <w:rFonts w:ascii="Arial" w:hAnsi="Arial" w:cs="Arial"/>
-                <w:szCs w:val="24"/>
-              </w:rPr>
-              <w:t>festival</w:t>
-            </w:r>
-            <w:r>
-              <w:rPr>
-                <w:rFonts w:ascii="Arial" w:hAnsi="Arial" w:cs="Arial"/>
-                <w:szCs w:val="24"/>
-              </w:rPr>
-              <w:t xml:space="preserve">, </w:t>
-            </w:r>
-            <w:r>
-              <w:rPr>
-                <w:rFonts w:ascii="Arial" w:hAnsi="Arial" w:cs="Arial"/>
-                <w:szCs w:val="24"/>
-              </w:rPr>
-              <w:t>online competition and c</w:t>
-            </w:r>
-            <w:r>
-              <w:rPr>
-                <w:rFonts w:ascii="Arial" w:hAnsi="Arial" w:cs="Arial"/>
-                <w:szCs w:val="24"/>
-              </w:rPr>
-              <w:t>ontest</w:t>
-            </w:r>
-            <w:r>
-              <w:rPr>
-                <w:rFonts w:ascii="Arial" w:hAnsi="Arial" w:cs="Arial"/>
-                <w:szCs w:val="24"/>
-              </w:rPr>
-              <w:t>s</w:t>
-            </w:r>
-            <w:r>
-              <w:rPr>
-                <w:rFonts w:ascii="Arial" w:hAnsi="Arial" w:cs="Arial"/>
-                <w:szCs w:val="24"/>
-              </w:rPr>
-              <w:t xml:space="preserve"> (AWS Hackday, Zalo AI Hackathon, ...) </w:t>
-            </w:r>
           </w:p>
           <w:p>
             <w:pPr>
@@ -2346,14 +2446,12 @@
                                 <w:color w:val="C45911" w:themeColor="accent2" w:themeShade="BF"/>
                               </w:rPr>
                             </w:pPr>
-                            <w:proofErr w:type="spellStart"/>
                             <w:r>
                               <w:rPr>
                                 <w:color w:val="C45911" w:themeColor="accent2" w:themeShade="BF"/>
                               </w:rPr>
                               <w:t>Redux</w:t>
                             </w:r>
-                            <w:proofErr w:type="spellEnd"/>
                           </w:p>
                         </w:txbxContent>
                       </v:textbox>
@@ -2611,14 +2709,12 @@
                                 <w:color w:val="C45911" w:themeColor="accent2" w:themeShade="BF"/>
                               </w:rPr>
                             </w:pPr>
-                            <w:proofErr w:type="spellStart"/>
                             <w:r>
                               <w:rPr>
                                 <w:color w:val="C45911" w:themeColor="accent2" w:themeShade="BF"/>
                               </w:rPr>
                               <w:t>NodeJS</w:t>
                             </w:r>
-                            <w:proofErr w:type="spellEnd"/>
                           </w:p>
                         </w:txbxContent>
                       </v:textbox>
@@ -2854,7 +2950,7 @@
                 </mc:Choice>
                 <mc:Fallback>
                   <w:pict>
-                    <v:roundrect w14:anchorId="5CF32201" id="Rounded Rectangle 16" o:spid="_x0000_s1034" style="position:absolute;margin-left:41.5pt;margin-top:27.6pt;width:51pt;height:23pt;z-index:251674624;visibility:visible;mso-wrap-style:square;mso-width-percent:0;mso-height-percent:0;mso-wrap-distance-left:9pt;mso-wrap-distance-top:0;mso-wrap-distance-right:9pt;mso-wrap-distance-bottom:0;mso-position-horizontal:absolute;mso-position-horizontal-relative:text;mso-position-vertical:absolute;mso-position-vertical-relative:text;mso-width-percent:0;mso-height-percent:0;mso-width-relative:margin;mso-height-relative:margin;v-text-anchor:middle" arcsize="10923f" o:gfxdata="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" fillcolor="#d9e2f3 [660]" stroked="f" strokeweight="1pt">
+                    <v:roundrect w14:anchorId="5CF32201" id="Rounded Rectangle 16" o:spid="_x0000_s1032" style="position:absolute;margin-left:41.5pt;margin-top:27.6pt;width:51pt;height:23pt;z-index:251674624;visibility:visible;mso-wrap-style:square;mso-width-percent:0;mso-height-percent:0;mso-wrap-distance-left:9pt;mso-wrap-distance-top:0;mso-wrap-distance-right:9pt;mso-wrap-distance-bottom:0;mso-position-horizontal:absolute;mso-position-horizontal-relative:text;mso-position-vertical:absolute;mso-position-vertical-relative:text;mso-width-percent:0;mso-height-percent:0;mso-width-relative:margin;mso-height-relative:margin;v-text-anchor:middle" arcsize="10923f" o:gfxdata="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" fillcolor="#d9e2f3 [660]" stroked="f" strokeweight="1pt">
                       <v:stroke joinstyle="miter"/>
                       <v:textbox>
                         <w:txbxContent>
@@ -2980,7 +3076,7 @@
                 </mc:Choice>
                 <mc:Fallback>
                   <w:pict>
-                    <v:roundrect w14:anchorId="6AF90AD3" id="Rounded Rectangle 20" o:spid="_x0000_s1035" style="position:absolute;margin-left:54pt;margin-top:55.05pt;width:63pt;height:24pt;z-index:251682816;visibility:visible;mso-wrap-style:square;mso-width-percent:0;mso-height-percent:0;mso-wrap-distance-left:9pt;mso-wrap-distance-top:0;mso-wrap-distance-right:9pt;mso-wrap-distance-bottom:0;mso-position-horizontal:absolute;mso-position-horizontal-relative:text;mso-position-vertical:absolute;mso-position-vertical-relative:text;mso-width-percent:0;mso-height-percent:0;mso-width-relative:margin;mso-height-relative:margin;v-text-anchor:middle" arcsize="10923f" o:gfxdata="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" fillcolor="#d9e2f3 [660]" stroked="f" strokeweight="1pt">
+                    <v:roundrect w14:anchorId="6AF90AD3" id="Rounded Rectangle 20" o:spid="_x0000_s1033" style="position:absolute;margin-left:54pt;margin-top:55.05pt;width:63pt;height:24pt;z-index:251682816;visibility:visible;mso-wrap-style:square;mso-width-percent:0;mso-height-percent:0;mso-wrap-distance-left:9pt;mso-wrap-distance-top:0;mso-wrap-distance-right:9pt;mso-wrap-distance-bottom:0;mso-position-horizontal:absolute;mso-position-horizontal-relative:text;mso-position-vertical:absolute;mso-position-vertical-relative:text;mso-width-percent:0;mso-height-percent:0;mso-width-relative:margin;mso-height-relative:margin;v-text-anchor:middle" arcsize="10923f" o:gfxdata="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" fillcolor="#d9e2f3 [660]" stroked="f" strokeweight="1pt">
                       <v:stroke joinstyle="miter"/>
                       <v:textbox>
                         <w:txbxContent>
@@ -2991,14 +3087,12 @@
                                 <w:color w:val="C45911" w:themeColor="accent2" w:themeShade="BF"/>
                               </w:rPr>
                             </w:pPr>
-                            <w:proofErr w:type="spellStart"/>
                             <w:r>
                               <w:rPr>
                                 <w:color w:val="C45911" w:themeColor="accent2" w:themeShade="BF"/>
                               </w:rPr>
                               <w:t>MongoDB</w:t>
                             </w:r>
-                            <w:proofErr w:type="spellEnd"/>
                           </w:p>
                         </w:txbxContent>
                       </v:textbox>
@@ -3383,14 +3477,12 @@
                                 <w:color w:val="C45911" w:themeColor="accent2" w:themeShade="BF"/>
                               </w:rPr>
                             </w:pPr>
-                            <w:proofErr w:type="spellStart"/>
                             <w:r>
                               <w:rPr>
                                 <w:color w:val="C45911" w:themeColor="accent2" w:themeShade="BF"/>
                               </w:rPr>
                               <w:t>Golang</w:t>
                             </w:r>
-                            <w:proofErr w:type="spellEnd"/>
                           </w:p>
                         </w:txbxContent>
                       </v:textbox>
@@ -3523,14 +3615,12 @@
                                 <w:color w:val="C45911" w:themeColor="accent2" w:themeShade="BF"/>
                               </w:rPr>
                             </w:pPr>
-                            <w:proofErr w:type="spellStart"/>
                             <w:r>
                               <w:rPr>
                                 <w:color w:val="C45911" w:themeColor="accent2" w:themeShade="BF"/>
                               </w:rPr>
                               <w:t>Git</w:t>
                             </w:r>
-                            <w:proofErr w:type="spellEnd"/>
                           </w:p>
                         </w:txbxContent>
                       </v:textbox>
@@ -3651,14 +3741,12 @@
                                 <w:color w:val="C45911" w:themeColor="accent2" w:themeShade="BF"/>
                               </w:rPr>
                             </w:pPr>
-                            <w:proofErr w:type="spellStart"/>
                             <w:r>
                               <w:rPr>
                                 <w:color w:val="C45911" w:themeColor="accent2" w:themeShade="BF"/>
                               </w:rPr>
                               <w:t>TypeScript</w:t>
                             </w:r>
-                            <w:proofErr w:type="spellEnd"/>
                           </w:p>
                         </w:txbxContent>
                       </v:textbox>
@@ -4234,42 +4322,21 @@
                 <w:rFonts w:ascii="Arial" w:hAnsi="Arial" w:cs="Arial"/>
                 <w:szCs w:val="24"/>
               </w:rPr>
-              <w:t>Developing P2P call</w:t>
-            </w:r>
-            <w:r>
-              <w:rPr>
-                <w:rFonts w:ascii="Arial" w:hAnsi="Arial" w:cs="Arial"/>
-                <w:szCs w:val="24"/>
-              </w:rPr>
-              <w:t xml:space="preserve"> </w:t>
-            </w:r>
-            <w:r>
-              <w:rPr>
-                <w:rFonts w:ascii="Arial" w:hAnsi="Arial" w:cs="Arial"/>
-                <w:szCs w:val="24"/>
-              </w:rPr>
-              <w:t>implement</w:t>
-            </w:r>
-            <w:r>
-              <w:rPr>
-                <w:rFonts w:ascii="Arial" w:hAnsi="Arial" w:cs="Arial"/>
-                <w:szCs w:val="24"/>
-              </w:rPr>
-              <w:t>ed</w:t>
-            </w:r>
-            <w:r>
-              <w:rPr>
-                <w:rFonts w:ascii="Arial" w:hAnsi="Arial" w:cs="Arial"/>
-                <w:szCs w:val="24"/>
-              </w:rPr>
-              <w:t xml:space="preserve"> with </w:t>
-            </w:r>
-            <w:r>
-              <w:rPr>
-                <w:rFonts w:ascii="Arial" w:hAnsi="Arial" w:cs="Arial"/>
-                <w:szCs w:val="24"/>
-              </w:rPr>
-              <w:t>Golang (WebSocket, WebRTC).</w:t>
+              <w:t>Flappy Bird C</w:t>
+            </w:r>
+            <w:r>
+              <w:rPr>
+                <w:rFonts w:ascii="Arial" w:hAnsi="Arial" w:cs="Arial"/>
+                <w:szCs w:val="24"/>
+              </w:rPr>
+              <w:t>lone implement with Golang</w:t>
+            </w:r>
+            <w:r>
+              <w:rPr>
+                <w:rFonts w:ascii="Arial" w:hAnsi="Arial" w:cs="Arial"/>
+                <w:szCs w:val="24"/>
+              </w:rPr>
+              <w:t>.</w:t>
             </w:r>
           </w:p>
           <w:p>
@@ -4459,13 +4526,129 @@
           </w:p>
           <w:p>
             <w:pPr>
-              <w:spacing w:line="259" w:lineRule="auto"/>
-              <w:rPr>
-                <w:rFonts w:ascii="Arial" w:hAnsi="Arial" w:cs="Arial"/>
+              <w:spacing w:line="360" w:lineRule="auto"/>
+              <w:rPr>
+                <w:rFonts w:ascii="Arial" w:hAnsi="Arial" w:cs="Arial"/>
+                <w:b/>
+                <w:color w:val="4472C4" w:themeColor="accent1"/>
                 <w:sz w:val="24"/>
                 <w:szCs w:val="24"/>
               </w:rPr>
             </w:pPr>
+            <w:r>
+              <w:rPr>
+                <w:rFonts w:ascii="Arial" w:hAnsi="Arial" w:cs="Arial"/>
+                <w:b/>
+                <w:color w:val="4472C4" w:themeColor="accent1"/>
+                <w:sz w:val="24"/>
+                <w:szCs w:val="24"/>
+              </w:rPr>
+              <w:t>OTHERS</w:t>
+            </w:r>
+          </w:p>
+          <w:p>
+            <w:pPr>
+              <w:pStyle w:val="ListParagraph"/>
+              <w:numPr>
+                <w:ilvl w:val="0"/>
+                <w:numId w:val="13"/>
+              </w:numPr>
+              <w:spacing w:line="276" w:lineRule="auto"/>
+              <w:ind w:left="162" w:hanging="198"/>
+              <w:rPr>
+                <w:rFonts w:ascii="Arial" w:hAnsi="Arial" w:cs="Arial"/>
+                <w:szCs w:val="24"/>
+              </w:rPr>
+            </w:pPr>
+            <w:r>
+              <w:rPr>
+                <w:rFonts w:ascii="Arial" w:hAnsi="Arial" w:cs="Arial"/>
+                <w:szCs w:val="24"/>
+              </w:rPr>
+              <w:t>I am keen on reading books, IT blogs, Medium. My favorite site that’s Dev.to</w:t>
+            </w:r>
+          </w:p>
+          <w:p>
+            <w:pPr>
+              <w:spacing w:line="276" w:lineRule="auto"/>
+              <w:ind w:left="360"/>
+              <w:rPr>
+                <w:rFonts w:ascii="Arial" w:hAnsi="Arial" w:cs="Arial"/>
+                <w:sz w:val="8"/>
+                <w:szCs w:val="24"/>
+              </w:rPr>
+            </w:pPr>
+          </w:p>
+          <w:p>
+            <w:pPr>
+              <w:pStyle w:val="ListParagraph"/>
+              <w:numPr>
+                <w:ilvl w:val="0"/>
+                <w:numId w:val="13"/>
+              </w:numPr>
+              <w:spacing w:line="276" w:lineRule="auto"/>
+              <w:ind w:left="162" w:hanging="198"/>
+              <w:rPr>
+                <w:rFonts w:ascii="Arial" w:hAnsi="Arial" w:cs="Arial"/>
+                <w:szCs w:val="24"/>
+              </w:rPr>
+            </w:pPr>
+            <w:r>
+              <w:rPr>
+                <w:rFonts w:ascii="Arial" w:hAnsi="Arial" w:cs="Arial"/>
+                <w:szCs w:val="24"/>
+              </w:rPr>
+              <w:t>I also practice my programming and solving problems skill on FreeCodecamp, LeetCode in my free time.</w:t>
+            </w:r>
+          </w:p>
+          <w:p>
+            <w:pPr>
+              <w:spacing w:line="276" w:lineRule="auto"/>
+              <w:rPr>
+                <w:rFonts w:ascii="Arial" w:hAnsi="Arial" w:cs="Arial"/>
+                <w:sz w:val="8"/>
+                <w:szCs w:val="24"/>
+              </w:rPr>
+            </w:pPr>
+          </w:p>
+          <w:p>
+            <w:pPr>
+              <w:pStyle w:val="ListParagraph"/>
+              <w:numPr>
+                <w:ilvl w:val="0"/>
+                <w:numId w:val="13"/>
+              </w:numPr>
+              <w:spacing w:line="276" w:lineRule="auto"/>
+              <w:ind w:left="162" w:hanging="198"/>
+              <w:rPr>
+                <w:rFonts w:ascii="Arial" w:hAnsi="Arial" w:cs="Arial"/>
+                <w:sz w:val="24"/>
+                <w:szCs w:val="24"/>
+              </w:rPr>
+            </w:pPr>
+            <w:r>
+              <w:rPr>
+                <w:rFonts w:ascii="Arial" w:hAnsi="Arial" w:cs="Arial"/>
+                <w:szCs w:val="24"/>
+              </w:rPr>
+              <w:t>A few times a year, I often attend to</w:t>
+            </w:r>
+            <w:r>
+              <w:rPr>
+                <w:rFonts w:ascii="Arial" w:hAnsi="Arial" w:cs="Arial"/>
+                <w:szCs w:val="24"/>
+              </w:rPr>
+              <w:t xml:space="preserve"> </w:t>
+            </w:r>
+            <w:r>
+              <w:rPr>
+                <w:rFonts w:ascii="Arial" w:hAnsi="Arial" w:cs="Arial"/>
+                <w:szCs w:val="24"/>
+              </w:rPr>
+              <w:t xml:space="preserve">online competition and contests (AWS Hackday, Zalo AI Hackathon, ...) </w:t>
+            </w:r>
+            <w:bookmarkStart w:id="0" w:name="_GoBack"/>
+            <w:bookmarkEnd w:id="0"/>
           </w:p>
           <w:p>
             <w:pPr>
@@ -4522,21 +4705,21 @@
         <v:path o:extrusionok="f" gradientshapeok="t" o:connecttype="rect"/>
         <o:lock v:ext="edit" aspectratio="t"/>
       </v:shapetype>
-      <v:shape id="_x0000_i1038" type="#_x0000_t75" style="width:24pt;height:24pt;visibility:visible;mso-wrap-style:square" o:bullet="t">
+      <v:shape id="_x0000_i1073" type="#_x0000_t75" style="width:24pt;height:24pt;visibility:visible" o:bullet="t">
         <v:imagedata r:id="rId1" o:title=""/>
       </v:shape>
     </w:pict>
   </w:numPicBullet>
   <w:numPicBullet w:numPicBulletId="1">
     <w:pict>
-      <v:shape id="_x0000_i1039" type="#_x0000_t75" style="width:408.5pt;height:408.5pt;visibility:visible;mso-wrap-style:square" o:bullet="t">
+      <v:shape id="_x0000_i1074" type="#_x0000_t75" style="width:408.75pt;height:408.75pt;visibility:visible" o:bullet="t">
         <v:imagedata r:id="rId2" o:title=""/>
       </v:shape>
     </w:pict>
   </w:numPicBullet>
   <w:numPicBullet w:numPicBulletId="2">
     <w:pict>
-      <v:shape id="_x0000_i1040" type="#_x0000_t75" style="width:12pt;height:12pt;visibility:visible;mso-wrap-style:square" o:bullet="t">
+      <v:shape id="_x0000_i1075" type="#_x0000_t75" style="width:12pt;height:12pt;visibility:visible" o:bullet="t">
         <v:imagedata r:id="rId3" o:title=""/>
       </v:shape>
     </w:pict>

</xml_diff>

<commit_message>
Regular update as usual
</commit_message>
<xml_diff>
--- a/[Resume][Developer] Phuoc Thanh.docx
+++ b/[Resume][Developer] Phuoc Thanh.docx
@@ -32,15 +32,6 @@
           <w:szCs w:val="24"/>
         </w:rPr>
       </w:pPr>
-      <w:r>
-        <w:rPr>
-          <w:rFonts w:ascii="Arial" w:hAnsi="Arial" w:cs="Arial"/>
-          <w:color w:val="A6A6A6" w:themeColor="background1" w:themeShade="A6"/>
-          <w:sz w:val="24"/>
-          <w:szCs w:val="24"/>
-        </w:rPr>
-        <w:t xml:space="preserve">Fresher </w:t>
-      </w:r>
       <w:r>
         <w:rPr>
           <w:rFonts w:ascii="Arial" w:hAnsi="Arial" w:cs="Arial"/>
@@ -1061,13 +1052,13 @@
         <w:tblLook w:val="06A0" w:firstRow="1" w:lastRow="0" w:firstColumn="1" w:lastColumn="0" w:noHBand="1" w:noVBand="1"/>
       </w:tblPr>
       <w:tblGrid>
-        <w:gridCol w:w="6300"/>
-        <w:gridCol w:w="5019"/>
+        <w:gridCol w:w="5954"/>
+        <w:gridCol w:w="5365"/>
       </w:tblGrid>
       <w:tr>
         <w:tc>
           <w:tcPr>
-            <w:tcW w:w="6300" w:type="dxa"/>
+            <w:tcW w:w="5954" w:type="dxa"/>
           </w:tcPr>
           <w:p>
             <w:pPr>
@@ -1109,17 +1100,7 @@
                 <w:sz w:val="24"/>
                 <w:szCs w:val="24"/>
               </w:rPr>
-              <w:t xml:space="preserve">Remote </w:t>
-            </w:r>
-            <w:r>
-              <w:rPr>
-                <w:rFonts w:ascii="Arial" w:hAnsi="Arial" w:cs="Arial"/>
-                <w:b/>
-                <w:color w:val="000000" w:themeColor="text1"/>
-                <w:sz w:val="24"/>
-                <w:szCs w:val="24"/>
-              </w:rPr>
-              <w:t>Frontend Development</w:t>
+              <w:t>Backend Deveplopemnt</w:t>
             </w:r>
           </w:p>
           <w:tbl>
@@ -1169,7 +1150,7 @@
                       <w:sz w:val="20"/>
                       <w:szCs w:val="24"/>
                     </w:rPr>
-                    <w:t>Maxlancer PTY LTD</w:t>
+                    <w:t>DEK Technologies</w:t>
                   </w:r>
                 </w:p>
               </w:tc>
@@ -1200,7 +1181,7 @@
                       <w:sz w:val="20"/>
                       <w:szCs w:val="24"/>
                     </w:rPr>
-                    <w:t>Australia</w:t>
+                    <w:t>HoChiMinh, VietNam</w:t>
                   </w:r>
                 </w:p>
               </w:tc>
@@ -1221,15 +1202,17 @@
                 <w:color w:val="404040" w:themeColor="text1" w:themeTint="BF"/>
                 <w:szCs w:val="24"/>
               </w:rPr>
-              <w:t>12/</w:t>
-            </w:r>
+              <w:t>0</w:t>
+            </w:r>
+            <w:bookmarkStart w:id="0" w:name="_GoBack"/>
+            <w:bookmarkEnd w:id="0"/>
             <w:r>
               <w:rPr>
                 <w:rFonts w:ascii="Arial" w:hAnsi="Arial" w:cs="Arial"/>
                 <w:color w:val="404040" w:themeColor="text1" w:themeTint="BF"/>
                 <w:szCs w:val="24"/>
               </w:rPr>
-              <w:t>2018 -</w:t>
+              <w:t>1</w:t>
             </w:r>
             <w:r>
               <w:rPr>
@@ -1237,7 +1220,31 @@
                 <w:color w:val="404040" w:themeColor="text1" w:themeTint="BF"/>
                 <w:szCs w:val="24"/>
               </w:rPr>
-              <w:t xml:space="preserve"> 08/2019</w:t>
+              <w:t>/</w:t>
+            </w:r>
+            <w:r>
+              <w:rPr>
+                <w:rFonts w:ascii="Arial" w:hAnsi="Arial" w:cs="Arial"/>
+                <w:color w:val="404040" w:themeColor="text1" w:themeTint="BF"/>
+                <w:szCs w:val="24"/>
+              </w:rPr>
+              <w:t>2021</w:t>
+            </w:r>
+            <w:r>
+              <w:rPr>
+                <w:rFonts w:ascii="Arial" w:hAnsi="Arial" w:cs="Arial"/>
+                <w:color w:val="404040" w:themeColor="text1" w:themeTint="BF"/>
+                <w:szCs w:val="24"/>
+              </w:rPr>
+              <w:t xml:space="preserve"> -</w:t>
+            </w:r>
+            <w:r>
+              <w:rPr>
+                <w:rFonts w:ascii="Arial" w:hAnsi="Arial" w:cs="Arial"/>
+                <w:color w:val="404040" w:themeColor="text1" w:themeTint="BF"/>
+                <w:szCs w:val="24"/>
+              </w:rPr>
+              <w:t xml:space="preserve"> 06/2022</w:t>
             </w:r>
           </w:p>
           <w:p>
@@ -1288,118 +1295,28 @@
                 <w:rFonts w:ascii="Arial" w:hAnsi="Arial" w:cs="Arial"/>
                 <w:szCs w:val="24"/>
               </w:rPr>
-              <w:t>Implemented</w:t>
-            </w:r>
-            <w:r>
-              <w:rPr>
-                <w:rFonts w:ascii="Arial" w:hAnsi="Arial" w:cs="Arial"/>
-                <w:szCs w:val="24"/>
-              </w:rPr>
-              <w:t xml:space="preserve"> UI for users </w:t>
-            </w:r>
-            <w:r>
-              <w:rPr>
-                <w:rFonts w:ascii="Arial" w:hAnsi="Arial" w:cs="Arial"/>
-                <w:szCs w:val="24"/>
-              </w:rPr>
-              <w:t>where</w:t>
-            </w:r>
-            <w:r>
-              <w:rPr>
-                <w:rFonts w:ascii="Arial" w:hAnsi="Arial" w:cs="Arial"/>
-                <w:szCs w:val="24"/>
-              </w:rPr>
-              <w:t xml:space="preserve"> </w:t>
-            </w:r>
-            <w:r>
-              <w:rPr>
-                <w:rFonts w:ascii="Arial" w:hAnsi="Arial" w:cs="Arial"/>
-                <w:szCs w:val="24"/>
-              </w:rPr>
-              <w:t xml:space="preserve">they </w:t>
-            </w:r>
-            <w:r>
-              <w:rPr>
-                <w:rFonts w:ascii="Arial" w:hAnsi="Arial" w:cs="Arial"/>
-                <w:szCs w:val="24"/>
-              </w:rPr>
-              <w:t xml:space="preserve">can </w:t>
-            </w:r>
-            <w:r>
-              <w:rPr>
-                <w:rFonts w:ascii="Arial" w:hAnsi="Arial" w:cs="Arial"/>
-                <w:szCs w:val="24"/>
-              </w:rPr>
-              <w:t>find suitable remote work job</w:t>
-            </w:r>
-            <w:r>
-              <w:rPr>
-                <w:rFonts w:ascii="Arial" w:hAnsi="Arial" w:cs="Arial"/>
-                <w:szCs w:val="24"/>
-              </w:rPr>
-              <w:t>s</w:t>
-            </w:r>
-            <w:r>
-              <w:rPr>
-                <w:rFonts w:ascii="Arial" w:hAnsi="Arial" w:cs="Arial"/>
-                <w:szCs w:val="24"/>
-              </w:rPr>
-              <w:t xml:space="preserve">, </w:t>
-            </w:r>
-            <w:r>
-              <w:rPr>
-                <w:rFonts w:ascii="Arial" w:hAnsi="Arial" w:cs="Arial"/>
-                <w:szCs w:val="24"/>
-              </w:rPr>
-              <w:t>find</w:t>
-            </w:r>
-            <w:r>
-              <w:rPr>
-                <w:rFonts w:ascii="Arial" w:hAnsi="Arial" w:cs="Arial"/>
-                <w:szCs w:val="24"/>
-              </w:rPr>
-              <w:t xml:space="preserve"> developers and manage their</w:t>
-            </w:r>
-            <w:r>
-              <w:rPr>
-                <w:rFonts w:ascii="Arial" w:hAnsi="Arial" w:cs="Arial"/>
-                <w:szCs w:val="24"/>
-              </w:rPr>
-              <w:t xml:space="preserve"> own</w:t>
-            </w:r>
-            <w:r>
-              <w:rPr>
-                <w:rFonts w:ascii="Arial" w:hAnsi="Arial" w:cs="Arial"/>
-                <w:szCs w:val="24"/>
-              </w:rPr>
-              <w:t xml:space="preserve"> project on th</w:t>
-            </w:r>
-            <w:r>
-              <w:rPr>
-                <w:rFonts w:ascii="Arial" w:hAnsi="Arial" w:cs="Arial"/>
-                <w:szCs w:val="24"/>
-              </w:rPr>
-              <w:t>e</w:t>
-            </w:r>
-            <w:r>
-              <w:rPr>
-                <w:rFonts w:ascii="Arial" w:hAnsi="Arial" w:cs="Arial"/>
-                <w:szCs w:val="24"/>
-              </w:rPr>
-              <w:t xml:space="preserve"> platform</w:t>
-            </w:r>
-            <w:r>
-              <w:rPr>
-                <w:rFonts w:ascii="Arial" w:hAnsi="Arial" w:cs="Arial"/>
-                <w:szCs w:val="24"/>
-              </w:rPr>
-              <w:t>.</w:t>
+              <w:t xml:space="preserve">Getting fimilar with Erlang </w:t>
+            </w:r>
+            <w:r>
+              <w:rPr>
+                <w:rFonts w:ascii="Arial" w:hAnsi="Arial" w:cs="Arial"/>
+                <w:szCs w:val="24"/>
+              </w:rPr>
+              <w:t>on te</w:t>
+            </w:r>
+            <w:r>
+              <w:rPr>
+                <w:rFonts w:ascii="Arial" w:hAnsi="Arial" w:cs="Arial"/>
+                <w:szCs w:val="24"/>
+              </w:rPr>
+              <w:t>lecomunication project.</w:t>
             </w:r>
           </w:p>
           <w:p>
             <w:pPr>
               <w:spacing w:line="276" w:lineRule="auto"/>
               <w:ind w:left="360"/>
+              <w:jc w:val="both"/>
               <w:rPr>
                 <w:rFonts w:ascii="Arial" w:hAnsi="Arial" w:cs="Arial"/>
                 <w:sz w:val="10"/>
@@ -1416,6 +1333,7 @@
               </w:numPr>
               <w:spacing w:line="276" w:lineRule="auto"/>
               <w:ind w:left="157" w:hanging="180"/>
+              <w:jc w:val="both"/>
               <w:rPr>
                 <w:rFonts w:ascii="Arial" w:hAnsi="Arial" w:cs="Arial"/>
                 <w:szCs w:val="24"/>
@@ -1426,70 +1344,28 @@
                 <w:rFonts w:ascii="Arial" w:hAnsi="Arial" w:cs="Arial"/>
                 <w:szCs w:val="24"/>
               </w:rPr>
-              <w:t>Worked with React for</w:t>
-            </w:r>
-            <w:r>
-              <w:rPr>
-                <w:rFonts w:ascii="Arial" w:hAnsi="Arial" w:cs="Arial"/>
-                <w:szCs w:val="24"/>
-              </w:rPr>
-              <w:t xml:space="preserve"> connecting to database, </w:t>
-            </w:r>
-            <w:r>
-              <w:rPr>
-                <w:rFonts w:ascii="Arial" w:hAnsi="Arial" w:cs="Arial"/>
-                <w:szCs w:val="24"/>
-              </w:rPr>
-              <w:t>refactored</w:t>
-            </w:r>
-            <w:r>
-              <w:rPr>
-                <w:rFonts w:ascii="Arial" w:hAnsi="Arial" w:cs="Arial"/>
-                <w:szCs w:val="24"/>
-              </w:rPr>
-              <w:t xml:space="preserve"> </w:t>
-            </w:r>
-            <w:r>
-              <w:rPr>
-                <w:rFonts w:ascii="Arial" w:hAnsi="Arial" w:cs="Arial"/>
-                <w:szCs w:val="24"/>
-              </w:rPr>
-              <w:t>JavaScript</w:t>
-            </w:r>
-            <w:r>
-              <w:rPr>
-                <w:rFonts w:ascii="Arial" w:hAnsi="Arial" w:cs="Arial"/>
-                <w:szCs w:val="24"/>
-              </w:rPr>
-              <w:t xml:space="preserve"> and </w:t>
-            </w:r>
-            <w:r>
-              <w:rPr>
-                <w:rFonts w:ascii="Arial" w:hAnsi="Arial" w:cs="Arial"/>
-                <w:szCs w:val="24"/>
-              </w:rPr>
-              <w:t xml:space="preserve">Typescript codebase, </w:t>
-            </w:r>
-            <w:r>
-              <w:rPr>
-                <w:rFonts w:ascii="Arial" w:hAnsi="Arial" w:cs="Arial"/>
-                <w:szCs w:val="24"/>
-              </w:rPr>
-              <w:t>integrated new tech into</w:t>
-            </w:r>
-            <w:r>
-              <w:rPr>
-                <w:rFonts w:ascii="Arial" w:hAnsi="Arial" w:cs="Arial"/>
-                <w:szCs w:val="24"/>
-              </w:rPr>
-              <w:t xml:space="preserve"> current</w:t>
-            </w:r>
-            <w:r>
-              <w:rPr>
-                <w:rFonts w:ascii="Arial" w:hAnsi="Arial" w:cs="Arial"/>
-                <w:szCs w:val="24"/>
-              </w:rPr>
-              <w:t xml:space="preserve"> working platform.</w:t>
+              <w:t>C</w:t>
+            </w:r>
+            <w:r>
+              <w:rPr>
+                <w:rFonts w:ascii="Arial" w:hAnsi="Arial" w:cs="Arial"/>
+                <w:szCs w:val="24"/>
+              </w:rPr>
+              <w:t>ontributed to the border gateway</w:t>
+            </w:r>
+            <w:r>
+              <w:rPr>
+                <w:rFonts w:ascii="Arial" w:hAnsi="Arial" w:cs="Arial"/>
+                <w:szCs w:val="24"/>
+              </w:rPr>
+              <w:t xml:space="preserve"> on the IMS architect</w:t>
+            </w:r>
+            <w:r>
+              <w:rPr>
+                <w:rFonts w:ascii="Arial" w:hAnsi="Arial" w:cs="Arial"/>
+                <w:szCs w:val="24"/>
+              </w:rPr>
+              <w:t>.</w:t>
             </w:r>
           </w:p>
           <w:p>
@@ -1503,6 +1379,231 @@
           </w:p>
           <w:p>
             <w:pPr>
+              <w:spacing w:line="276" w:lineRule="auto"/>
+              <w:rPr>
+                <w:rFonts w:ascii="Arial" w:hAnsi="Arial" w:cs="Arial"/>
+                <w:b/>
+                <w:sz w:val="24"/>
+                <w:szCs w:val="24"/>
+              </w:rPr>
+            </w:pPr>
+            <w:r>
+              <w:rPr>
+                <w:rFonts w:ascii="Arial" w:hAnsi="Arial" w:cs="Arial"/>
+                <w:b/>
+                <w:sz w:val="24"/>
+                <w:szCs w:val="24"/>
+              </w:rPr>
+              <w:t>Remote Frontend Development</w:t>
+            </w:r>
+          </w:p>
+          <w:tbl>
+            <w:tblPr>
+              <w:tblStyle w:val="TableGrid"/>
+              <w:tblW w:w="0" w:type="auto"/>
+              <w:tblLayout w:type="fixed"/>
+              <w:tblLook w:val="04A0" w:firstRow="1" w:lastRow="0" w:firstColumn="1" w:lastColumn="0" w:noHBand="0" w:noVBand="1"/>
+            </w:tblPr>
+            <w:tblGrid>
+              <w:gridCol w:w="2864"/>
+              <w:gridCol w:w="2864"/>
+            </w:tblGrid>
+            <w:tr>
+              <w:tc>
+                <w:tcPr>
+                  <w:tcW w:w="2864" w:type="dxa"/>
+                  <w:tcBorders>
+                    <w:top w:val="nil"/>
+                    <w:left w:val="nil"/>
+                    <w:bottom w:val="nil"/>
+                    <w:right w:val="nil"/>
+                  </w:tcBorders>
+                </w:tcPr>
+                <w:p>
+                  <w:pPr>
+                    <w:spacing w:line="276" w:lineRule="auto"/>
+                    <w:ind w:left="-126"/>
+                    <w:jc w:val="both"/>
+                    <w:rPr>
+                      <w:rFonts w:ascii="Arial" w:hAnsi="Arial" w:cs="Arial"/>
+                      <w:b/>
+                      <w:szCs w:val="24"/>
+                    </w:rPr>
+                  </w:pPr>
+                  <w:r>
+                    <w:rPr>
+                      <w:rFonts w:ascii="Arial" w:hAnsi="Arial" w:cs="Arial"/>
+                      <w:b/>
+                      <w:color w:val="7F7F7F" w:themeColor="text1" w:themeTint="80"/>
+                      <w:sz w:val="20"/>
+                      <w:szCs w:val="24"/>
+                    </w:rPr>
+                    <w:t>Maxlancer PTY LTD</w:t>
+                  </w:r>
+                  <w:r>
+                    <w:rPr>
+                      <w:rFonts w:ascii="Arial" w:hAnsi="Arial" w:cs="Arial"/>
+                      <w:b/>
+                      <w:szCs w:val="24"/>
+                    </w:rPr>
+                    <w:tab/>
+                  </w:r>
+                </w:p>
+              </w:tc>
+              <w:tc>
+                <w:tcPr>
+                  <w:tcW w:w="2864" w:type="dxa"/>
+                  <w:tcBorders>
+                    <w:top w:val="nil"/>
+                    <w:left w:val="nil"/>
+                    <w:bottom w:val="nil"/>
+                    <w:right w:val="nil"/>
+                  </w:tcBorders>
+                </w:tcPr>
+                <w:p>
+                  <w:pPr>
+                    <w:spacing w:line="276" w:lineRule="auto"/>
+                    <w:ind w:left="-131" w:right="-113"/>
+                    <w:jc w:val="right"/>
+                    <w:rPr>
+                      <w:rFonts w:ascii="Arial" w:hAnsi="Arial" w:cs="Arial"/>
+                      <w:szCs w:val="24"/>
+                    </w:rPr>
+                  </w:pPr>
+                  <w:r>
+                    <w:rPr>
+                      <w:rFonts w:ascii="Arial" w:hAnsi="Arial" w:cs="Arial"/>
+                      <w:color w:val="7F7F7F" w:themeColor="text1" w:themeTint="80"/>
+                      <w:sz w:val="20"/>
+                      <w:szCs w:val="24"/>
+                    </w:rPr>
+                    <w:t>Australia</w:t>
+                  </w:r>
+                </w:p>
+              </w:tc>
+            </w:tr>
+          </w:tbl>
+          <w:p>
+            <w:pPr>
+              <w:spacing w:line="276" w:lineRule="auto"/>
+              <w:rPr>
+                <w:rFonts w:ascii="Arial" w:hAnsi="Arial" w:cs="Arial"/>
+                <w:szCs w:val="24"/>
+              </w:rPr>
+            </w:pPr>
+            <w:r>
+              <w:rPr>
+                <w:rFonts w:ascii="Arial" w:hAnsi="Arial" w:cs="Arial"/>
+                <w:szCs w:val="24"/>
+              </w:rPr>
+              <w:t>12/2018 - 08/2019</w:t>
+            </w:r>
+          </w:p>
+          <w:p>
+            <w:pPr>
+              <w:spacing w:line="276" w:lineRule="auto"/>
+              <w:rPr>
+                <w:rFonts w:ascii="Arial" w:hAnsi="Arial" w:cs="Arial"/>
+                <w:i/>
+                <w:color w:val="AEAAAA" w:themeColor="background2" w:themeShade="BF"/>
+                <w:szCs w:val="24"/>
+              </w:rPr>
+            </w:pPr>
+            <w:r>
+              <w:rPr>
+                <w:rFonts w:ascii="Arial" w:hAnsi="Arial" w:cs="Arial"/>
+                <w:i/>
+                <w:color w:val="AEAAAA" w:themeColor="background2" w:themeShade="BF"/>
+                <w:szCs w:val="24"/>
+              </w:rPr>
+              <w:t>Achievements/Tasks</w:t>
+            </w:r>
+          </w:p>
+          <w:p>
+            <w:pPr>
+              <w:pStyle w:val="ListParagraph"/>
+              <w:numPr>
+                <w:ilvl w:val="0"/>
+                <w:numId w:val="14"/>
+              </w:numPr>
+              <w:spacing w:line="276" w:lineRule="auto"/>
+              <w:ind w:left="176" w:hanging="154"/>
+              <w:jc w:val="both"/>
+              <w:rPr>
+                <w:rFonts w:ascii="Arial" w:hAnsi="Arial" w:cs="Arial"/>
+                <w:szCs w:val="24"/>
+              </w:rPr>
+            </w:pPr>
+            <w:r>
+              <w:rPr>
+                <w:rFonts w:ascii="Arial" w:hAnsi="Arial" w:cs="Arial"/>
+                <w:szCs w:val="24"/>
+              </w:rPr>
+              <w:t>Implemented UI for users where they can find suitable remote work jobs, find developers and manage their own project on the platform</w:t>
+            </w:r>
+            <w:r>
+              <w:rPr>
+                <w:rFonts w:ascii="Arial" w:hAnsi="Arial" w:cs="Arial"/>
+                <w:szCs w:val="24"/>
+              </w:rPr>
+              <w:t xml:space="preserve"> from scratch</w:t>
+            </w:r>
+            <w:r>
+              <w:rPr>
+                <w:rFonts w:ascii="Arial" w:hAnsi="Arial" w:cs="Arial"/>
+                <w:szCs w:val="24"/>
+              </w:rPr>
+              <w:t>.</w:t>
+            </w:r>
+          </w:p>
+          <w:p>
+            <w:pPr>
+              <w:spacing w:line="276" w:lineRule="auto"/>
+              <w:ind w:left="176" w:hanging="141"/>
+              <w:jc w:val="both"/>
+              <w:rPr>
+                <w:rFonts w:ascii="Arial" w:hAnsi="Arial" w:cs="Arial"/>
+                <w:sz w:val="10"/>
+                <w:szCs w:val="24"/>
+              </w:rPr>
+            </w:pPr>
+          </w:p>
+          <w:p>
+            <w:pPr>
+              <w:pStyle w:val="ListParagraph"/>
+              <w:numPr>
+                <w:ilvl w:val="0"/>
+                <w:numId w:val="14"/>
+              </w:numPr>
+              <w:spacing w:line="276" w:lineRule="auto"/>
+              <w:ind w:left="176" w:hanging="154"/>
+              <w:jc w:val="both"/>
+              <w:rPr>
+                <w:rFonts w:ascii="Arial" w:hAnsi="Arial" w:cs="Arial"/>
+                <w:szCs w:val="24"/>
+              </w:rPr>
+            </w:pPr>
+            <w:r>
+              <w:rPr>
+                <w:rFonts w:ascii="Arial" w:hAnsi="Arial" w:cs="Arial"/>
+                <w:szCs w:val="24"/>
+              </w:rPr>
+              <w:t>Worked with React for connecting to database, refactored JavaScript and Typescript codebase, integrated new tech into current working platform.</w:t>
+            </w:r>
+          </w:p>
+          <w:p>
+            <w:pPr>
+              <w:pStyle w:val="ListParagraph"/>
+              <w:jc w:val="both"/>
+              <w:rPr>
+                <w:rFonts w:ascii="Arial" w:hAnsi="Arial" w:cs="Arial"/>
+                <w:szCs w:val="24"/>
+              </w:rPr>
+            </w:pPr>
+          </w:p>
+          <w:p>
+            <w:pPr>
+              <w:jc w:val="both"/>
               <w:rPr>
                 <w:rFonts w:ascii="Arial" w:hAnsi="Arial" w:cs="Arial"/>
                 <w:b/>
@@ -1546,6 +1647,7 @@
                   <w:pPr>
                     <w:spacing w:line="276" w:lineRule="auto"/>
                     <w:ind w:left="-126"/>
+                    <w:jc w:val="both"/>
                     <w:rPr>
                       <w:rFonts w:ascii="Arial" w:hAnsi="Arial" w:cs="Arial"/>
                       <w:color w:val="7F7F7F" w:themeColor="text1" w:themeTint="80"/>
@@ -1609,6 +1711,7 @@
           <w:p>
             <w:pPr>
               <w:spacing w:line="276" w:lineRule="auto"/>
+              <w:jc w:val="both"/>
               <w:rPr>
                 <w:rFonts w:ascii="Arial" w:hAnsi="Arial" w:cs="Arial"/>
                 <w:color w:val="404040" w:themeColor="text1" w:themeTint="BF"/>
@@ -1675,6 +1778,7 @@
           <w:p>
             <w:pPr>
               <w:spacing w:line="276" w:lineRule="auto"/>
+              <w:jc w:val="both"/>
               <w:rPr>
                 <w:rFonts w:ascii="Arial" w:hAnsi="Arial" w:cs="Arial"/>
                 <w:i/>
@@ -1701,6 +1805,7 @@
               </w:numPr>
               <w:spacing w:line="276" w:lineRule="auto"/>
               <w:ind w:left="157" w:hanging="180"/>
+              <w:jc w:val="both"/>
               <w:rPr>
                 <w:rFonts w:ascii="Arial" w:hAnsi="Arial" w:cs="Arial"/>
                 <w:szCs w:val="24"/>
@@ -1725,7 +1830,14 @@
                 <w:rFonts w:ascii="Arial" w:hAnsi="Arial" w:cs="Arial"/>
                 <w:szCs w:val="24"/>
               </w:rPr>
-              <w:t>( SpringBoot and Angular) for re</w:t>
+              <w:t xml:space="preserve"> (</w:t>
+            </w:r>
+            <w:r>
+              <w:rPr>
+                <w:rFonts w:ascii="Arial" w:hAnsi="Arial" w:cs="Arial"/>
+                <w:szCs w:val="24"/>
+              </w:rPr>
+              <w:t>SpringBoot and Angular) for re</w:t>
             </w:r>
             <w:r>
               <w:rPr>
@@ -1908,7 +2020,7 @@
                       <w:color w:val="7F7F7F" w:themeColor="text1" w:themeTint="80"/>
                       <w:szCs w:val="24"/>
                     </w:rPr>
-                    <w:t>3.05</w:t>
+                    <w:t>3.12</w:t>
                   </w:r>
                   <w:r>
                     <w:rPr>
@@ -1987,14 +2099,6 @@
                 <w:szCs w:val="24"/>
               </w:rPr>
             </w:pPr>
-            <w:r>
-              <w:rPr>
-                <w:rFonts w:ascii="Arial" w:hAnsi="Arial" w:cs="Arial"/>
-                <w:sz w:val="24"/>
-                <w:szCs w:val="24"/>
-              </w:rPr>
-              <w:t xml:space="preserve">  </w:t>
-            </w:r>
           </w:p>
           <w:p>
             <w:pPr>
@@ -2003,6 +2107,126 @@
                 <w:rFonts w:ascii="Arial" w:hAnsi="Arial" w:cs="Arial"/>
                 <w:b/>
                 <w:color w:val="4472C4" w:themeColor="accent1"/>
+                <w:sz w:val="24"/>
+                <w:szCs w:val="24"/>
+              </w:rPr>
+            </w:pPr>
+            <w:r>
+              <w:rPr>
+                <w:rFonts w:ascii="Arial" w:hAnsi="Arial" w:cs="Arial"/>
+                <w:b/>
+                <w:color w:val="4472C4" w:themeColor="accent1"/>
+                <w:sz w:val="24"/>
+                <w:szCs w:val="24"/>
+              </w:rPr>
+              <w:t>ACHIVEMENTS</w:t>
+            </w:r>
+          </w:p>
+          <w:p>
+            <w:pPr>
+              <w:spacing w:line="259" w:lineRule="auto"/>
+              <w:jc w:val="both"/>
+              <w:rPr>
+                <w:rFonts w:ascii="Arial" w:hAnsi="Arial" w:cs="Arial"/>
+                <w:szCs w:val="24"/>
+              </w:rPr>
+            </w:pPr>
+            <w:r>
+              <w:rPr>
+                <w:rFonts w:ascii="Arial" w:hAnsi="Arial" w:cs="Arial"/>
+                <w:szCs w:val="24"/>
+              </w:rPr>
+              <w:t xml:space="preserve">Ranked </w:t>
+            </w:r>
+            <w:r>
+              <w:rPr>
+                <w:rFonts w:ascii="Arial" w:hAnsi="Arial" w:cs="Arial"/>
+                <w:b/>
+                <w:szCs w:val="24"/>
+              </w:rPr>
+              <w:t>2/65</w:t>
+            </w:r>
+            <w:r>
+              <w:rPr>
+                <w:rFonts w:ascii="Arial" w:hAnsi="Arial" w:cs="Arial"/>
+                <w:szCs w:val="24"/>
+              </w:rPr>
+              <w:t xml:space="preserve"> team</w:t>
+            </w:r>
+            <w:r>
+              <w:rPr>
+                <w:rFonts w:ascii="Arial" w:hAnsi="Arial" w:cs="Arial"/>
+                <w:szCs w:val="24"/>
+              </w:rPr>
+              <w:t xml:space="preserve"> in model accuracy at </w:t>
+            </w:r>
+            <w:r>
+              <w:rPr>
+                <w:rFonts w:ascii="Arial" w:hAnsi="Arial" w:cs="Arial"/>
+                <w:b/>
+                <w:szCs w:val="24"/>
+              </w:rPr>
+              <w:t>Zalo AI Hackathon</w:t>
+            </w:r>
+            <w:r>
+              <w:rPr>
+                <w:rFonts w:ascii="Arial" w:hAnsi="Arial" w:cs="Arial"/>
+                <w:szCs w:val="24"/>
+              </w:rPr>
+              <w:t xml:space="preserve"> 2019 about recognize the</w:t>
+            </w:r>
+            <w:r>
+              <w:rPr>
+                <w:rFonts w:ascii="Arial" w:hAnsi="Arial" w:cs="Arial"/>
+                <w:szCs w:val="24"/>
+              </w:rPr>
+              <w:t xml:space="preserve"> </w:t>
+            </w:r>
+            <w:r>
+              <w:rPr>
+                <w:rFonts w:ascii="Arial" w:hAnsi="Arial" w:cs="Arial"/>
+                <w:i/>
+                <w:szCs w:val="24"/>
+              </w:rPr>
+              <w:t>nine-dash line</w:t>
+            </w:r>
+            <w:r>
+              <w:rPr>
+                <w:rFonts w:ascii="Arial" w:hAnsi="Arial" w:cs="Arial"/>
+                <w:szCs w:val="24"/>
+              </w:rPr>
+              <w:t xml:space="preserve"> </w:t>
+            </w:r>
+            <w:r>
+              <w:rPr>
+                <w:rFonts w:ascii="Arial" w:hAnsi="Arial" w:cs="Arial"/>
+                <w:szCs w:val="24"/>
+              </w:rPr>
+              <w:t>o</w:t>
+            </w:r>
+            <w:r>
+              <w:rPr>
+                <w:rFonts w:ascii="Arial" w:hAnsi="Arial" w:cs="Arial"/>
+                <w:szCs w:val="24"/>
+              </w:rPr>
+              <w:t>n given datasets.</w:t>
+            </w:r>
+          </w:p>
+          <w:p>
+            <w:pPr>
+              <w:spacing w:line="259" w:lineRule="auto"/>
+              <w:rPr>
+                <w:rFonts w:ascii="Arial" w:hAnsi="Arial" w:cs="Arial"/>
+                <w:sz w:val="24"/>
+                <w:szCs w:val="24"/>
+              </w:rPr>
+            </w:pPr>
+          </w:p>
+          <w:p>
+            <w:pPr>
+              <w:spacing w:line="259" w:lineRule="auto"/>
+              <w:rPr>
+                <w:rFonts w:ascii="Arial" w:hAnsi="Arial" w:cs="Arial"/>
                 <w:sz w:val="24"/>
                 <w:szCs w:val="24"/>
               </w:rPr>
@@ -2015,110 +2239,8 @@
                 <w:rFonts w:ascii="Arial" w:hAnsi="Arial" w:cs="Arial"/>
                 <w:b/>
                 <w:color w:val="4472C4" w:themeColor="accent1"/>
-                <w:sz w:val="24"/>
-                <w:szCs w:val="24"/>
-              </w:rPr>
-            </w:pPr>
-            <w:r>
-              <w:rPr>
-                <w:rFonts w:ascii="Arial" w:hAnsi="Arial" w:cs="Arial"/>
-                <w:b/>
-                <w:color w:val="4472C4" w:themeColor="accent1"/>
-                <w:sz w:val="24"/>
-                <w:szCs w:val="24"/>
-              </w:rPr>
-              <w:t>ACHIVEMENTS</w:t>
-            </w:r>
-          </w:p>
-          <w:p>
-            <w:pPr>
-              <w:spacing w:line="259" w:lineRule="auto"/>
-              <w:rPr>
-                <w:rFonts w:ascii="Arial" w:hAnsi="Arial" w:cs="Arial"/>
-                <w:szCs w:val="24"/>
-              </w:rPr>
-            </w:pPr>
-            <w:r>
-              <w:rPr>
-                <w:rFonts w:ascii="Arial" w:hAnsi="Arial" w:cs="Arial"/>
-                <w:szCs w:val="24"/>
-              </w:rPr>
-              <w:t xml:space="preserve">Ranked </w:t>
-            </w:r>
-            <w:r>
-              <w:rPr>
-                <w:rFonts w:ascii="Arial" w:hAnsi="Arial" w:cs="Arial"/>
-                <w:b/>
-                <w:szCs w:val="24"/>
-              </w:rPr>
-              <w:t>2/65</w:t>
-            </w:r>
-            <w:r>
-              <w:rPr>
-                <w:rFonts w:ascii="Arial" w:hAnsi="Arial" w:cs="Arial"/>
-                <w:szCs w:val="24"/>
-              </w:rPr>
-              <w:t xml:space="preserve"> team</w:t>
-            </w:r>
-            <w:r>
-              <w:rPr>
-                <w:rFonts w:ascii="Arial" w:hAnsi="Arial" w:cs="Arial"/>
-                <w:szCs w:val="24"/>
-              </w:rPr>
-              <w:t xml:space="preserve"> in model accuracy at </w:t>
-            </w:r>
-            <w:r>
-              <w:rPr>
-                <w:rFonts w:ascii="Arial" w:hAnsi="Arial" w:cs="Arial"/>
-                <w:b/>
-                <w:szCs w:val="24"/>
-              </w:rPr>
-              <w:t>Zalo AI Hackathon</w:t>
-            </w:r>
-            <w:r>
-              <w:rPr>
-                <w:rFonts w:ascii="Arial" w:hAnsi="Arial" w:cs="Arial"/>
-                <w:szCs w:val="24"/>
-              </w:rPr>
-              <w:t xml:space="preserve"> 2019 about recognize a </w:t>
-            </w:r>
-            <w:r>
-              <w:rPr>
-                <w:rFonts w:ascii="Arial" w:hAnsi="Arial" w:cs="Arial"/>
-                <w:i/>
-                <w:szCs w:val="24"/>
-              </w:rPr>
-              <w:t>nine-dash line</w:t>
-            </w:r>
-            <w:r>
-              <w:rPr>
-                <w:rFonts w:ascii="Arial" w:hAnsi="Arial" w:cs="Arial"/>
-                <w:szCs w:val="24"/>
-              </w:rPr>
-              <w:t xml:space="preserve"> </w:t>
-            </w:r>
-            <w:r>
-              <w:rPr>
-                <w:rFonts w:ascii="Arial" w:hAnsi="Arial" w:cs="Arial"/>
-                <w:szCs w:val="24"/>
-              </w:rPr>
-              <w:t>o</w:t>
-            </w:r>
-            <w:r>
-              <w:rPr>
-                <w:rFonts w:ascii="Arial" w:hAnsi="Arial" w:cs="Arial"/>
-                <w:szCs w:val="24"/>
-              </w:rPr>
-              <w:t>n given datasets.</w:t>
-            </w:r>
-          </w:p>
-          <w:p>
-            <w:pPr>
-              <w:spacing w:line="259" w:lineRule="auto"/>
-              <w:rPr>
-                <w:rFonts w:ascii="Arial" w:hAnsi="Arial" w:cs="Arial"/>
-                <w:sz w:val="24"/>
-                <w:szCs w:val="24"/>
+                <w:sz w:val="2"/>
+                <w:szCs w:val="2"/>
               </w:rPr>
             </w:pPr>
           </w:p>
@@ -2132,86 +2254,48 @@
               </w:rPr>
             </w:pPr>
           </w:p>
+        </w:tc>
+        <w:tc>
+          <w:tcPr>
+            <w:tcW w:w="5365" w:type="dxa"/>
+          </w:tcPr>
           <w:p>
             <w:pPr>
               <w:spacing w:line="360" w:lineRule="auto"/>
-              <w:rPr>
-                <w:rFonts w:ascii="Arial" w:hAnsi="Arial" w:cs="Arial"/>
+              <w:ind w:left="317"/>
+              <w:rPr>
+                <w:rFonts w:ascii="Arial" w:hAnsi="Arial" w:cs="Arial"/>
+                <w:b/>
+                <w:color w:val="4472C4" w:themeColor="accent1"/>
+                <w:sz w:val="24"/>
                 <w:szCs w:val="24"/>
               </w:rPr>
             </w:pPr>
+            <w:r>
+              <w:rPr>
+                <w:rFonts w:ascii="Arial" w:hAnsi="Arial" w:cs="Arial"/>
+                <w:b/>
+                <w:color w:val="4472C4" w:themeColor="accent1"/>
+                <w:sz w:val="24"/>
+                <w:szCs w:val="24"/>
+              </w:rPr>
+              <w:t>SKILLS</w:t>
+            </w:r>
+            <w:r>
+              <w:rPr>
+                <w:rFonts w:ascii="Arial" w:hAnsi="Arial" w:cs="Arial"/>
+                <w:b/>
+                <w:color w:val="4472C4" w:themeColor="accent1"/>
+                <w:sz w:val="24"/>
+                <w:szCs w:val="24"/>
+              </w:rPr>
+              <w:t xml:space="preserve"> </w:t>
+            </w:r>
           </w:p>
           <w:p>
             <w:pPr>
               <w:spacing w:line="360" w:lineRule="auto"/>
-              <w:rPr>
-                <w:rFonts w:ascii="Arial" w:hAnsi="Arial" w:cs="Arial"/>
-                <w:szCs w:val="24"/>
-              </w:rPr>
-            </w:pPr>
-          </w:p>
-          <w:p>
-            <w:pPr>
-              <w:spacing w:line="360" w:lineRule="auto"/>
-              <w:rPr>
-                <w:rFonts w:ascii="Arial" w:hAnsi="Arial" w:cs="Arial"/>
-                <w:b/>
-                <w:color w:val="4472C4" w:themeColor="accent1"/>
-                <w:sz w:val="24"/>
-                <w:szCs w:val="24"/>
-              </w:rPr>
-            </w:pPr>
-          </w:p>
-          <w:p>
-            <w:pPr>
-              <w:spacing w:line="259" w:lineRule="auto"/>
-              <w:rPr>
-                <w:rFonts w:ascii="Arial" w:hAnsi="Arial" w:cs="Arial"/>
-                <w:sz w:val="24"/>
-                <w:szCs w:val="24"/>
-              </w:rPr>
-            </w:pPr>
-          </w:p>
-        </w:tc>
-        <w:tc>
-          <w:tcPr>
-            <w:tcW w:w="5019" w:type="dxa"/>
-          </w:tcPr>
-          <w:p>
-            <w:pPr>
-              <w:spacing w:line="360" w:lineRule="auto"/>
-              <w:rPr>
-                <w:rFonts w:ascii="Arial" w:hAnsi="Arial" w:cs="Arial"/>
-                <w:b/>
-                <w:color w:val="4472C4" w:themeColor="accent1"/>
-                <w:sz w:val="24"/>
-                <w:szCs w:val="24"/>
-              </w:rPr>
-            </w:pPr>
-            <w:r>
-              <w:rPr>
-                <w:rFonts w:ascii="Arial" w:hAnsi="Arial" w:cs="Arial"/>
-                <w:b/>
-                <w:color w:val="4472C4" w:themeColor="accent1"/>
-                <w:sz w:val="24"/>
-                <w:szCs w:val="24"/>
-              </w:rPr>
-              <w:t>SKILLS</w:t>
-            </w:r>
-            <w:r>
-              <w:rPr>
-                <w:rFonts w:ascii="Arial" w:hAnsi="Arial" w:cs="Arial"/>
-                <w:b/>
-                <w:color w:val="4472C4" w:themeColor="accent1"/>
-                <w:sz w:val="24"/>
-                <w:szCs w:val="24"/>
-              </w:rPr>
-              <w:t xml:space="preserve"> </w:t>
-            </w:r>
-          </w:p>
-          <w:p>
-            <w:pPr>
-              <w:spacing w:line="360" w:lineRule="auto"/>
+              <w:ind w:left="317"/>
               <w:rPr>
                 <w:rFonts w:ascii="Arial" w:hAnsi="Arial" w:cs="Arial"/>
                 <w:b/>
@@ -2232,10 +2316,10 @@
               <mc:AlternateContent>
                 <mc:Choice Requires="wps">
                   <w:drawing>
-                    <wp:anchor distT="0" distB="0" distL="114300" distR="114300" simplePos="0" relativeHeight="251666432" behindDoc="0" locked="0" layoutInCell="1" allowOverlap="1" wp14:anchorId="4B921A6D" wp14:editId="09A95C8C">
+                    <wp:anchor distT="0" distB="0" distL="114300" distR="114300" simplePos="0" relativeHeight="251666432" behindDoc="0" locked="0" layoutInCell="1" allowOverlap="1" wp14:anchorId="4B921A6D" wp14:editId="5B24E50F">
                       <wp:simplePos x="0" y="0"/>
                       <wp:positionH relativeFrom="column">
-                        <wp:posOffset>977900</wp:posOffset>
+                        <wp:posOffset>1187450</wp:posOffset>
                       </wp:positionH>
                       <wp:positionV relativeFrom="paragraph">
                         <wp:posOffset>10795</wp:posOffset>
@@ -2321,7 +2405,7 @@
                 </mc:Choice>
                 <mc:Fallback>
                   <w:pict>
-                    <v:roundrect w14:anchorId="4B921A6D" id="Rounded Rectangle 12" o:spid="_x0000_s1027" style="position:absolute;margin-left:77pt;margin-top:.85pt;width:43pt;height:23pt;z-index:251666432;visibility:visible;mso-wrap-style:square;mso-width-percent:0;mso-height-percent:0;mso-wrap-distance-left:9pt;mso-wrap-distance-top:0;mso-wrap-distance-right:9pt;mso-wrap-distance-bottom:0;mso-position-horizontal:absolute;mso-position-horizontal-relative:text;mso-position-vertical:absolute;mso-position-vertical-relative:text;mso-width-percent:0;mso-height-percent:0;mso-width-relative:margin;mso-height-relative:margin;v-text-anchor:middle" arcsize="10923f" o:gfxdata="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" fillcolor="#d9e2f3 [660]" stroked="f" strokeweight="1pt">
+                    <v:roundrect w14:anchorId="4B921A6D" id="Rounded Rectangle 12" o:spid="_x0000_s1027" style="position:absolute;left:0;text-align:left;margin-left:93.5pt;margin-top:.85pt;width:43pt;height:23pt;z-index:251666432;visibility:visible;mso-wrap-style:square;mso-width-percent:0;mso-height-percent:0;mso-wrap-distance-left:9pt;mso-wrap-distance-top:0;mso-wrap-distance-right:9pt;mso-wrap-distance-bottom:0;mso-position-horizontal:absolute;mso-position-horizontal-relative:text;mso-position-vertical:absolute;mso-position-vertical-relative:text;mso-width-percent:0;mso-height-percent:0;mso-width-relative:margin;mso-height-relative:margin;v-text-anchor:middle" arcsize="10923f" o:gfxdata="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" fillcolor="#d9e2f3 [660]" stroked="f" strokeweight="1pt">
                       <v:stroke joinstyle="miter"/>
                       <v:textbox>
                         <w:txbxContent>
@@ -2359,18 +2443,18 @@
               <mc:AlternateContent>
                 <mc:Choice Requires="wps">
                   <w:drawing>
-                    <wp:anchor distT="0" distB="0" distL="114300" distR="114300" simplePos="0" relativeHeight="251668480" behindDoc="0" locked="0" layoutInCell="1" allowOverlap="1" wp14:anchorId="68BFC85D" wp14:editId="114B1D22">
+                    <wp:anchor distT="0" distB="0" distL="114300" distR="114300" simplePos="0" relativeHeight="251686912" behindDoc="0" locked="0" layoutInCell="1" allowOverlap="1" wp14:anchorId="7010ED58" wp14:editId="6F9FA90A">
                       <wp:simplePos x="0" y="0"/>
                       <wp:positionH relativeFrom="column">
-                        <wp:posOffset>1606550</wp:posOffset>
+                        <wp:posOffset>215900</wp:posOffset>
                       </wp:positionH>
                       <wp:positionV relativeFrom="paragraph">
-                        <wp:posOffset>10795</wp:posOffset>
+                        <wp:posOffset>702945</wp:posOffset>
                       </wp:positionV>
-                      <wp:extent cx="603250" cy="292100"/>
-                      <wp:effectExtent l="0" t="0" r="6350" b="0"/>
-                      <wp:wrapSquare wrapText="bothSides"/>
-                      <wp:docPr id="13" name="Rounded Rectangle 13"/>
+                      <wp:extent cx="609600" cy="292100"/>
+                      <wp:effectExtent l="0" t="0" r="0" b="0"/>
+                      <wp:wrapNone/>
+                      <wp:docPr id="18" name="Rounded Rectangle 18"/>
                       <wp:cNvGraphicFramePr/>
                       <a:graphic xmlns:a="http://schemas.openxmlformats.org/drawingml/2006/main">
                         <a:graphicData uri="http://schemas.microsoft.com/office/word/2010/wordprocessingShape">
@@ -2379,24 +2463,37 @@
                             <wps:spPr>
                               <a:xfrm>
                                 <a:off x="0" y="0"/>
-                                <a:ext cx="603250" cy="292100"/>
+                                <a:ext cx="609600" cy="292100"/>
                               </a:xfrm>
                               <a:prstGeom prst="roundRect">
                                 <a:avLst/>
                               </a:prstGeom>
                               <a:solidFill>
-                                <a:srgbClr val="4472C4">
+                                <a:schemeClr val="accent1">
                                   <a:lumMod val="20000"/>
                                   <a:lumOff val="80000"/>
-                                </a:srgbClr>
+                                </a:schemeClr>
                               </a:solidFill>
-                              <a:ln w="12700" cap="flat" cmpd="sng" algn="ctr">
+                              <a:ln>
                                 <a:noFill/>
-                                <a:prstDash val="solid"/>
-                                <a:miter lim="800000"/>
                               </a:ln>
-                              <a:effectLst/>
                             </wps:spPr>
+                            <wps:style>
+                              <a:lnRef idx="2">
+                                <a:schemeClr val="accent1">
+                                  <a:shade val="50000"/>
+                                </a:schemeClr>
+                              </a:lnRef>
+                              <a:fillRef idx="1">
+                                <a:schemeClr val="accent1"/>
+                              </a:fillRef>
+                              <a:effectRef idx="0">
+                                <a:schemeClr val="accent1"/>
+                              </a:effectRef>
+                              <a:fontRef idx="minor">
+                                <a:schemeClr val="lt1"/>
+                              </a:fontRef>
+                            </wps:style>
                             <wps:txbx>
                               <w:txbxContent>
                                 <w:p>
@@ -2410,7 +2507,7 @@
                                     <w:rPr>
                                       <w:color w:val="C45911" w:themeColor="accent2" w:themeShade="BF"/>
                                     </w:rPr>
-                                    <w:t>Redux</w:t>
+                                    <w:t>C/C++</w:t>
                                   </w:r>
                                 </w:p>
                               </w:txbxContent>
@@ -2435,7 +2532,7 @@
                 </mc:Choice>
                 <mc:Fallback>
                   <w:pict>
-                    <v:roundrect w14:anchorId="68BFC85D" id="Rounded Rectangle 13" o:spid="_x0000_s1028" style="position:absolute;margin-left:126.5pt;margin-top:.85pt;width:47.5pt;height:23pt;z-index:251668480;visibility:visible;mso-wrap-style:square;mso-width-percent:0;mso-height-percent:0;mso-wrap-distance-left:9pt;mso-wrap-distance-top:0;mso-wrap-distance-right:9pt;mso-wrap-distance-bottom:0;mso-position-horizontal:absolute;mso-position-horizontal-relative:text;mso-position-vertical:absolute;mso-position-vertical-relative:text;mso-width-percent:0;mso-height-percent:0;mso-width-relative:margin;mso-height-relative:margin;v-text-anchor:middle" arcsize="10923f" o:gfxdata="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" fillcolor="#dae3f3" stroked="f" strokeweight="1pt">
+                    <v:roundrect w14:anchorId="7010ED58" id="Rounded Rectangle 18" o:spid="_x0000_s1028" style="position:absolute;left:0;text-align:left;margin-left:17pt;margin-top:55.35pt;width:48pt;height:23pt;z-index:251686912;visibility:visible;mso-wrap-style:square;mso-width-percent:0;mso-height-percent:0;mso-wrap-distance-left:9pt;mso-wrap-distance-top:0;mso-wrap-distance-right:9pt;mso-wrap-distance-bottom:0;mso-position-horizontal:absolute;mso-position-horizontal-relative:text;mso-position-vertical:absolute;mso-position-vertical-relative:text;mso-width-percent:0;mso-height-percent:0;mso-width-relative:margin;mso-height-relative:margin;v-text-anchor:middle" arcsize="10923f" o:gfxdata="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" fillcolor="#d9e2f3 [660]" stroked="f" strokeweight="1pt">
                       <v:stroke joinstyle="miter"/>
                       <v:textbox>
                         <w:txbxContent>
@@ -2450,12 +2547,11 @@
                               <w:rPr>
                                 <w:color w:val="C45911" w:themeColor="accent2" w:themeShade="BF"/>
                               </w:rPr>
-                              <w:t>Redux</w:t>
+                              <w:t>C/C++</w:t>
                             </w:r>
                           </w:p>
                         </w:txbxContent>
                       </v:textbox>
-                      <w10:wrap type="square"/>
                     </v:roundrect>
                   </w:pict>
                 </mc:Fallback>
@@ -2473,10 +2569,385 @@
               <mc:AlternateContent>
                 <mc:Choice Requires="wps">
                   <w:drawing>
-                    <wp:anchor distT="0" distB="0" distL="114300" distR="114300" simplePos="0" relativeHeight="251670528" behindDoc="0" locked="0" layoutInCell="1" allowOverlap="1" wp14:anchorId="7EA6EA77" wp14:editId="2A72CDBA">
+                    <wp:anchor distT="0" distB="0" distL="114300" distR="114300" simplePos="0" relativeHeight="251695104" behindDoc="0" locked="0" layoutInCell="1" allowOverlap="1" wp14:anchorId="714259AE" wp14:editId="086D9953">
                       <wp:simplePos x="0" y="0"/>
                       <wp:positionH relativeFrom="column">
-                        <wp:posOffset>-19050</wp:posOffset>
+                        <wp:posOffset>2279650</wp:posOffset>
+                      </wp:positionH>
+                      <wp:positionV relativeFrom="paragraph">
+                        <wp:posOffset>715645</wp:posOffset>
+                      </wp:positionV>
+                      <wp:extent cx="869950" cy="292100"/>
+                      <wp:effectExtent l="0" t="0" r="6350" b="0"/>
+                      <wp:wrapNone/>
+                      <wp:docPr id="4" name="Rounded Rectangle 4"/>
+                      <wp:cNvGraphicFramePr/>
+                      <a:graphic xmlns:a="http://schemas.openxmlformats.org/drawingml/2006/main">
+                        <a:graphicData uri="http://schemas.microsoft.com/office/word/2010/wordprocessingShape">
+                          <wps:wsp>
+                            <wps:cNvSpPr/>
+                            <wps:spPr>
+                              <a:xfrm>
+                                <a:off x="0" y="0"/>
+                                <a:ext cx="869950" cy="292100"/>
+                              </a:xfrm>
+                              <a:prstGeom prst="roundRect">
+                                <a:avLst/>
+                              </a:prstGeom>
+                              <a:solidFill>
+                                <a:schemeClr val="accent1">
+                                  <a:lumMod val="20000"/>
+                                  <a:lumOff val="80000"/>
+                                </a:schemeClr>
+                              </a:solidFill>
+                              <a:ln>
+                                <a:noFill/>
+                              </a:ln>
+                            </wps:spPr>
+                            <wps:style>
+                              <a:lnRef idx="2">
+                                <a:schemeClr val="accent1">
+                                  <a:shade val="50000"/>
+                                </a:schemeClr>
+                              </a:lnRef>
+                              <a:fillRef idx="1">
+                                <a:schemeClr val="accent1"/>
+                              </a:fillRef>
+                              <a:effectRef idx="0">
+                                <a:schemeClr val="accent1"/>
+                              </a:effectRef>
+                              <a:fontRef idx="minor">
+                                <a:schemeClr val="lt1"/>
+                              </a:fontRef>
+                            </wps:style>
+                            <wps:txbx>
+                              <w:txbxContent>
+                                <w:p>
+                                  <w:pPr>
+                                    <w:jc w:val="center"/>
+                                    <w:rPr>
+                                      <w:color w:val="C45911" w:themeColor="accent2" w:themeShade="BF"/>
+                                    </w:rPr>
+                                  </w:pPr>
+                                  <w:r>
+                                    <w:rPr>
+                                      <w:color w:val="C45911" w:themeColor="accent2" w:themeShade="BF"/>
+                                    </w:rPr>
+                                    <w:t>TypeScript</w:t>
+                                  </w:r>
+                                </w:p>
+                              </w:txbxContent>
+                            </wps:txbx>
+                            <wps:bodyPr rot="0" spcFirstLastPara="0" vertOverflow="overflow" horzOverflow="overflow" vert="horz" wrap="square" lIns="91440" tIns="45720" rIns="91440" bIns="45720" numCol="1" spcCol="0" rtlCol="0" fromWordArt="0" anchor="ctr" anchorCtr="0" forceAA="0" compatLnSpc="1">
+                              <a:prstTxWarp prst="textNoShape">
+                                <a:avLst/>
+                              </a:prstTxWarp>
+                              <a:noAutofit/>
+                            </wps:bodyPr>
+                          </wps:wsp>
+                        </a:graphicData>
+                      </a:graphic>
+                      <wp14:sizeRelH relativeFrom="margin">
+                        <wp14:pctWidth>0</wp14:pctWidth>
+                      </wp14:sizeRelH>
+                      <wp14:sizeRelV relativeFrom="margin">
+                        <wp14:pctHeight>0</wp14:pctHeight>
+                      </wp14:sizeRelV>
+                    </wp:anchor>
+                  </w:drawing>
+                </mc:Choice>
+                <mc:Fallback>
+                  <w:pict>
+                    <v:roundrect w14:anchorId="714259AE" id="Rounded Rectangle 4" o:spid="_x0000_s1029" style="position:absolute;left:0;text-align:left;margin-left:179.5pt;margin-top:56.35pt;width:68.5pt;height:23pt;z-index:251695104;visibility:visible;mso-wrap-style:square;mso-width-percent:0;mso-height-percent:0;mso-wrap-distance-left:9pt;mso-wrap-distance-top:0;mso-wrap-distance-right:9pt;mso-wrap-distance-bottom:0;mso-position-horizontal:absolute;mso-position-horizontal-relative:text;mso-position-vertical:absolute;mso-position-vertical-relative:text;mso-width-percent:0;mso-height-percent:0;mso-width-relative:margin;mso-height-relative:margin;v-text-anchor:middle" arcsize="10923f" o:gfxdata="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" fillcolor="#d9e2f3 [660]" stroked="f" strokeweight="1pt">
+                      <v:stroke joinstyle="miter"/>
+                      <v:textbox>
+                        <w:txbxContent>
+                          <w:p>
+                            <w:pPr>
+                              <w:jc w:val="center"/>
+                              <w:rPr>
+                                <w:color w:val="C45911" w:themeColor="accent2" w:themeShade="BF"/>
+                              </w:rPr>
+                            </w:pPr>
+                            <w:r>
+                              <w:rPr>
+                                <w:color w:val="C45911" w:themeColor="accent2" w:themeShade="BF"/>
+                              </w:rPr>
+                              <w:t>TypeScript</w:t>
+                            </w:r>
+                          </w:p>
+                        </w:txbxContent>
+                      </v:textbox>
+                    </v:roundrect>
+                  </w:pict>
+                </mc:Fallback>
+              </mc:AlternateContent>
+            </w:r>
+            <w:r>
+              <w:rPr>
+                <w:rFonts w:ascii="Arial" w:hAnsi="Arial" w:cs="Arial"/>
+                <w:b/>
+                <w:noProof/>
+                <w:color w:val="4472C4" w:themeColor="accent1"/>
+                <w:sz w:val="24"/>
+                <w:szCs w:val="24"/>
+              </w:rPr>
+              <mc:AlternateContent>
+                <mc:Choice Requires="wps">
+                  <w:drawing>
+                    <wp:anchor distT="0" distB="0" distL="114300" distR="114300" simplePos="0" relativeHeight="251674624" behindDoc="0" locked="0" layoutInCell="1" allowOverlap="1" wp14:anchorId="5CF32201" wp14:editId="086374AA">
+                      <wp:simplePos x="0" y="0"/>
+                      <wp:positionH relativeFrom="column">
+                        <wp:posOffset>736600</wp:posOffset>
+                      </wp:positionH>
+                      <wp:positionV relativeFrom="paragraph">
+                        <wp:posOffset>350520</wp:posOffset>
+                      </wp:positionV>
+                      <wp:extent cx="647700" cy="292100"/>
+                      <wp:effectExtent l="0" t="0" r="0" b="0"/>
+                      <wp:wrapNone/>
+                      <wp:docPr id="16" name="Rounded Rectangle 16"/>
+                      <wp:cNvGraphicFramePr/>
+                      <a:graphic xmlns:a="http://schemas.openxmlformats.org/drawingml/2006/main">
+                        <a:graphicData uri="http://schemas.microsoft.com/office/word/2010/wordprocessingShape">
+                          <wps:wsp>
+                            <wps:cNvSpPr/>
+                            <wps:spPr>
+                              <a:xfrm>
+                                <a:off x="0" y="0"/>
+                                <a:ext cx="647700" cy="292100"/>
+                              </a:xfrm>
+                              <a:prstGeom prst="roundRect">
+                                <a:avLst/>
+                              </a:prstGeom>
+                              <a:solidFill>
+                                <a:schemeClr val="accent1">
+                                  <a:lumMod val="20000"/>
+                                  <a:lumOff val="80000"/>
+                                </a:schemeClr>
+                              </a:solidFill>
+                              <a:ln>
+                                <a:noFill/>
+                              </a:ln>
+                            </wps:spPr>
+                            <wps:style>
+                              <a:lnRef idx="2">
+                                <a:schemeClr val="accent1">
+                                  <a:shade val="50000"/>
+                                </a:schemeClr>
+                              </a:lnRef>
+                              <a:fillRef idx="1">
+                                <a:schemeClr val="accent1"/>
+                              </a:fillRef>
+                              <a:effectRef idx="0">
+                                <a:schemeClr val="accent1"/>
+                              </a:effectRef>
+                              <a:fontRef idx="minor">
+                                <a:schemeClr val="lt1"/>
+                              </a:fontRef>
+                            </wps:style>
+                            <wps:txbx>
+                              <w:txbxContent>
+                                <w:p>
+                                  <w:pPr>
+                                    <w:jc w:val="center"/>
+                                    <w:rPr>
+                                      <w:color w:val="C45911" w:themeColor="accent2" w:themeShade="BF"/>
+                                    </w:rPr>
+                                  </w:pPr>
+                                  <w:r>
+                                    <w:rPr>
+                                      <w:color w:val="C45911" w:themeColor="accent2" w:themeShade="BF"/>
+                                    </w:rPr>
+                                    <w:t>Python</w:t>
+                                  </w:r>
+                                </w:p>
+                              </w:txbxContent>
+                            </wps:txbx>
+                            <wps:bodyPr rot="0" spcFirstLastPara="0" vertOverflow="overflow" horzOverflow="overflow" vert="horz" wrap="square" lIns="91440" tIns="45720" rIns="91440" bIns="45720" numCol="1" spcCol="0" rtlCol="0" fromWordArt="0" anchor="ctr" anchorCtr="0" forceAA="0" compatLnSpc="1">
+                              <a:prstTxWarp prst="textNoShape">
+                                <a:avLst/>
+                              </a:prstTxWarp>
+                              <a:noAutofit/>
+                            </wps:bodyPr>
+                          </wps:wsp>
+                        </a:graphicData>
+                      </a:graphic>
+                      <wp14:sizeRelH relativeFrom="margin">
+                        <wp14:pctWidth>0</wp14:pctWidth>
+                      </wp14:sizeRelH>
+                      <wp14:sizeRelV relativeFrom="margin">
+                        <wp14:pctHeight>0</wp14:pctHeight>
+                      </wp14:sizeRelV>
+                    </wp:anchor>
+                  </w:drawing>
+                </mc:Choice>
+                <mc:Fallback>
+                  <w:pict>
+                    <v:roundrect w14:anchorId="5CF32201" id="Rounded Rectangle 16" o:spid="_x0000_s1030" style="position:absolute;left:0;text-align:left;margin-left:58pt;margin-top:27.6pt;width:51pt;height:23pt;z-index:251674624;visibility:visible;mso-wrap-style:square;mso-width-percent:0;mso-height-percent:0;mso-wrap-distance-left:9pt;mso-wrap-distance-top:0;mso-wrap-distance-right:9pt;mso-wrap-distance-bottom:0;mso-position-horizontal:absolute;mso-position-horizontal-relative:text;mso-position-vertical:absolute;mso-position-vertical-relative:text;mso-width-percent:0;mso-height-percent:0;mso-width-relative:margin;mso-height-relative:margin;v-text-anchor:middle" arcsize="10923f" o:gfxdata="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" fillcolor="#d9e2f3 [660]" stroked="f" strokeweight="1pt">
+                      <v:stroke joinstyle="miter"/>
+                      <v:textbox>
+                        <w:txbxContent>
+                          <w:p>
+                            <w:pPr>
+                              <w:jc w:val="center"/>
+                              <w:rPr>
+                                <w:color w:val="C45911" w:themeColor="accent2" w:themeShade="BF"/>
+                              </w:rPr>
+                            </w:pPr>
+                            <w:r>
+                              <w:rPr>
+                                <w:color w:val="C45911" w:themeColor="accent2" w:themeShade="BF"/>
+                              </w:rPr>
+                              <w:t>Python</w:t>
+                            </w:r>
+                          </w:p>
+                        </w:txbxContent>
+                      </v:textbox>
+                    </v:roundrect>
+                  </w:pict>
+                </mc:Fallback>
+              </mc:AlternateContent>
+            </w:r>
+            <w:r>
+              <w:rPr>
+                <w:rFonts w:ascii="Arial" w:hAnsi="Arial" w:cs="Arial"/>
+                <w:b/>
+                <w:noProof/>
+                <w:color w:val="4472C4" w:themeColor="accent1"/>
+                <w:sz w:val="24"/>
+                <w:szCs w:val="24"/>
+              </w:rPr>
+              <mc:AlternateContent>
+                <mc:Choice Requires="wps">
+                  <w:drawing>
+                    <wp:anchor distT="0" distB="0" distL="114300" distR="114300" simplePos="0" relativeHeight="251672576" behindDoc="0" locked="0" layoutInCell="1" allowOverlap="1" wp14:anchorId="3C56F289" wp14:editId="6D52FC93">
+                      <wp:simplePos x="0" y="0"/>
+                      <wp:positionH relativeFrom="column">
+                        <wp:posOffset>2489200</wp:posOffset>
+                      </wp:positionH>
+                      <wp:positionV relativeFrom="paragraph">
+                        <wp:posOffset>13970</wp:posOffset>
+                      </wp:positionV>
+                      <wp:extent cx="692150" cy="266700"/>
+                      <wp:effectExtent l="0" t="0" r="0" b="0"/>
+                      <wp:wrapNone/>
+                      <wp:docPr id="15" name="Rounded Rectangle 15"/>
+                      <wp:cNvGraphicFramePr/>
+                      <a:graphic xmlns:a="http://schemas.openxmlformats.org/drawingml/2006/main">
+                        <a:graphicData uri="http://schemas.microsoft.com/office/word/2010/wordprocessingShape">
+                          <wps:wsp>
+                            <wps:cNvSpPr/>
+                            <wps:spPr>
+                              <a:xfrm>
+                                <a:off x="0" y="0"/>
+                                <a:ext cx="692150" cy="266700"/>
+                              </a:xfrm>
+                              <a:prstGeom prst="roundRect">
+                                <a:avLst/>
+                              </a:prstGeom>
+                              <a:solidFill>
+                                <a:schemeClr val="accent1">
+                                  <a:lumMod val="20000"/>
+                                  <a:lumOff val="80000"/>
+                                </a:schemeClr>
+                              </a:solidFill>
+                              <a:ln>
+                                <a:noFill/>
+                              </a:ln>
+                            </wps:spPr>
+                            <wps:style>
+                              <a:lnRef idx="2">
+                                <a:schemeClr val="accent1">
+                                  <a:shade val="50000"/>
+                                </a:schemeClr>
+                              </a:lnRef>
+                              <a:fillRef idx="1">
+                                <a:schemeClr val="accent1"/>
+                              </a:fillRef>
+                              <a:effectRef idx="0">
+                                <a:schemeClr val="accent1"/>
+                              </a:effectRef>
+                              <a:fontRef idx="minor">
+                                <a:schemeClr val="lt1"/>
+                              </a:fontRef>
+                            </wps:style>
+                            <wps:txbx>
+                              <w:txbxContent>
+                                <w:p>
+                                  <w:pPr>
+                                    <w:jc w:val="center"/>
+                                    <w:rPr>
+                                      <w:color w:val="C45911" w:themeColor="accent2" w:themeShade="BF"/>
+                                    </w:rPr>
+                                  </w:pPr>
+                                  <w:r>
+                                    <w:rPr>
+                                      <w:color w:val="C45911" w:themeColor="accent2" w:themeShade="BF"/>
+                                    </w:rPr>
+                                    <w:t>NodeJS</w:t>
+                                  </w:r>
+                                </w:p>
+                              </w:txbxContent>
+                            </wps:txbx>
+                            <wps:bodyPr rot="0" spcFirstLastPara="0" vertOverflow="overflow" horzOverflow="overflow" vert="horz" wrap="square" lIns="91440" tIns="45720" rIns="91440" bIns="45720" numCol="1" spcCol="0" rtlCol="0" fromWordArt="0" anchor="ctr" anchorCtr="0" forceAA="0" compatLnSpc="1">
+                              <a:prstTxWarp prst="textNoShape">
+                                <a:avLst/>
+                              </a:prstTxWarp>
+                              <a:noAutofit/>
+                            </wps:bodyPr>
+                          </wps:wsp>
+                        </a:graphicData>
+                      </a:graphic>
+                      <wp14:sizeRelH relativeFrom="margin">
+                        <wp14:pctWidth>0</wp14:pctWidth>
+                      </wp14:sizeRelH>
+                    </wp:anchor>
+                  </w:drawing>
+                </mc:Choice>
+                <mc:Fallback>
+                  <w:pict>
+                    <v:roundrect w14:anchorId="3C56F289" id="Rounded Rectangle 15" o:spid="_x0000_s1031" style="position:absolute;left:0;text-align:left;margin-left:196pt;margin-top:1.1pt;width:54.5pt;height:21pt;z-index:251672576;visibility:visible;mso-wrap-style:square;mso-width-percent:0;mso-wrap-distance-left:9pt;mso-wrap-distance-top:0;mso-wrap-distance-right:9pt;mso-wrap-distance-bottom:0;mso-position-horizontal:absolute;mso-position-horizontal-relative:text;mso-position-vertical:absolute;mso-position-vertical-relative:text;mso-width-percent:0;mso-width-relative:margin;v-text-anchor:middle" arcsize="10923f" o:gfxdata="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" fillcolor="#d9e2f3 [660]" stroked="f" strokeweight="1pt">
+                      <v:stroke joinstyle="miter"/>
+                      <v:textbox>
+                        <w:txbxContent>
+                          <w:p>
+                            <w:pPr>
+                              <w:jc w:val="center"/>
+                              <w:rPr>
+                                <w:color w:val="C45911" w:themeColor="accent2" w:themeShade="BF"/>
+                              </w:rPr>
+                            </w:pPr>
+                            <w:r>
+                              <w:rPr>
+                                <w:color w:val="C45911" w:themeColor="accent2" w:themeShade="BF"/>
+                              </w:rPr>
+                              <w:t>NodeJS</w:t>
+                            </w:r>
+                          </w:p>
+                        </w:txbxContent>
+                      </v:textbox>
+                    </v:roundrect>
+                  </w:pict>
+                </mc:Fallback>
+              </mc:AlternateContent>
+            </w:r>
+            <w:r>
+              <w:rPr>
+                <w:rFonts w:ascii="Arial" w:hAnsi="Arial" w:cs="Arial"/>
+                <w:b/>
+                <w:noProof/>
+                <w:color w:val="4472C4" w:themeColor="accent1"/>
+                <w:sz w:val="24"/>
+                <w:szCs w:val="24"/>
+              </w:rPr>
+              <mc:AlternateContent>
+                <mc:Choice Requires="wps">
+                  <w:drawing>
+                    <wp:anchor distT="0" distB="0" distL="114300" distR="114300" simplePos="0" relativeHeight="251670528" behindDoc="0" locked="0" layoutInCell="1" allowOverlap="1" wp14:anchorId="7EA6EA77" wp14:editId="60B5B50A">
+                      <wp:simplePos x="0" y="0"/>
+                      <wp:positionH relativeFrom="column">
+                        <wp:posOffset>190500</wp:posOffset>
                       </wp:positionH>
                       <wp:positionV relativeFrom="paragraph">
                         <wp:posOffset>10795</wp:posOffset>
@@ -2568,7 +3039,7 @@
                 </mc:Choice>
                 <mc:Fallback>
                   <w:pict>
-                    <v:roundrect w14:anchorId="7EA6EA77" id="Rounded Rectangle 14" o:spid="_x0000_s1029" style="position:absolute;margin-left:-1.5pt;margin-top:.85pt;width:1in;height:24pt;z-index:251670528;visibility:visible;mso-wrap-style:square;mso-width-percent:0;mso-height-percent:0;mso-wrap-distance-left:9pt;mso-wrap-distance-top:0;mso-wrap-distance-right:9pt;mso-wrap-distance-bottom:0;mso-position-horizontal:absolute;mso-position-horizontal-relative:text;mso-position-vertical:absolute;mso-position-vertical-relative:text;mso-width-percent:0;mso-height-percent:0;mso-width-relative:margin;mso-height-relative:margin;v-text-anchor:middle" arcsize="10923f" o:gfxdata="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" fillcolor="#d9e2f3 [660]" stroked="f" strokeweight="1pt">
+                    <v:roundrect w14:anchorId="7EA6EA77" id="Rounded Rectangle 14" o:spid="_x0000_s1032" style="position:absolute;left:0;text-align:left;margin-left:15pt;margin-top:.85pt;width:1in;height:24pt;z-index:251670528;visibility:visible;mso-wrap-style:square;mso-width-percent:0;mso-height-percent:0;mso-wrap-distance-left:9pt;mso-wrap-distance-top:0;mso-wrap-distance-right:9pt;mso-wrap-distance-bottom:0;mso-position-horizontal:absolute;mso-position-horizontal-relative:text;mso-position-vertical:absolute;mso-position-vertical-relative:text;mso-width-percent:0;mso-height-percent:0;mso-width-relative:margin;mso-height-relative:margin;v-text-anchor:middle" arcsize="10923f" o:gfxdata="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" fillcolor="#d9e2f3 [660]" stroked="f" strokeweight="1pt">
                       <v:stroke joinstyle="miter"/>
                       <v:textbox>
                         <w:txbxContent>
@@ -2612,18 +3083,18 @@
               <mc:AlternateContent>
                 <mc:Choice Requires="wps">
                   <w:drawing>
-                    <wp:anchor distT="0" distB="0" distL="114300" distR="114300" simplePos="0" relativeHeight="251672576" behindDoc="0" locked="0" layoutInCell="1" allowOverlap="1" wp14:anchorId="3C56F289" wp14:editId="29F4ABE2">
+                    <wp:anchor distT="0" distB="0" distL="114300" distR="114300" simplePos="0" relativeHeight="251668480" behindDoc="0" locked="0" layoutInCell="1" allowOverlap="1" wp14:anchorId="68BFC85D" wp14:editId="623ADFA6">
                       <wp:simplePos x="0" y="0"/>
                       <wp:positionH relativeFrom="column">
-                        <wp:posOffset>2279650</wp:posOffset>
+                        <wp:posOffset>1816100</wp:posOffset>
                       </wp:positionH>
                       <wp:positionV relativeFrom="paragraph">
-                        <wp:posOffset>13970</wp:posOffset>
+                        <wp:posOffset>10795</wp:posOffset>
                       </wp:positionV>
-                      <wp:extent cx="692150" cy="266700"/>
-                      <wp:effectExtent l="0" t="0" r="0" b="0"/>
-                      <wp:wrapNone/>
-                      <wp:docPr id="15" name="Rounded Rectangle 15"/>
+                      <wp:extent cx="603250" cy="292100"/>
+                      <wp:effectExtent l="0" t="0" r="6350" b="0"/>
+                      <wp:wrapSquare wrapText="bothSides"/>
+                      <wp:docPr id="13" name="Rounded Rectangle 13"/>
                       <wp:cNvGraphicFramePr/>
                       <a:graphic xmlns:a="http://schemas.openxmlformats.org/drawingml/2006/main">
                         <a:graphicData uri="http://schemas.microsoft.com/office/word/2010/wordprocessingShape">
@@ -2632,7 +3103,134 @@
                             <wps:spPr>
                               <a:xfrm>
                                 <a:off x="0" y="0"/>
-                                <a:ext cx="692150" cy="266700"/>
+                                <a:ext cx="603250" cy="292100"/>
+                              </a:xfrm>
+                              <a:prstGeom prst="roundRect">
+                                <a:avLst/>
+                              </a:prstGeom>
+                              <a:solidFill>
+                                <a:srgbClr val="4472C4">
+                                  <a:lumMod val="20000"/>
+                                  <a:lumOff val="80000"/>
+                                </a:srgbClr>
+                              </a:solidFill>
+                              <a:ln w="12700" cap="flat" cmpd="sng" algn="ctr">
+                                <a:noFill/>
+                                <a:prstDash val="solid"/>
+                                <a:miter lim="800000"/>
+                              </a:ln>
+                              <a:effectLst/>
+                            </wps:spPr>
+                            <wps:txbx>
+                              <w:txbxContent>
+                                <w:p>
+                                  <w:pPr>
+                                    <w:jc w:val="center"/>
+                                    <w:rPr>
+                                      <w:color w:val="C45911" w:themeColor="accent2" w:themeShade="BF"/>
+                                    </w:rPr>
+                                  </w:pPr>
+                                  <w:r>
+                                    <w:rPr>
+                                      <w:color w:val="C45911" w:themeColor="accent2" w:themeShade="BF"/>
+                                    </w:rPr>
+                                    <w:t>Erlang</w:t>
+                                  </w:r>
+                                </w:p>
+                              </w:txbxContent>
+                            </wps:txbx>
+                            <wps:bodyPr rot="0" spcFirstLastPara="0" vertOverflow="overflow" horzOverflow="overflow" vert="horz" wrap="square" lIns="91440" tIns="45720" rIns="91440" bIns="45720" numCol="1" spcCol="0" rtlCol="0" fromWordArt="0" anchor="ctr" anchorCtr="0" forceAA="0" compatLnSpc="1">
+                              <a:prstTxWarp prst="textNoShape">
+                                <a:avLst/>
+                              </a:prstTxWarp>
+                              <a:noAutofit/>
+                            </wps:bodyPr>
+                          </wps:wsp>
+                        </a:graphicData>
+                      </a:graphic>
+                      <wp14:sizeRelH relativeFrom="margin">
+                        <wp14:pctWidth>0</wp14:pctWidth>
+                      </wp14:sizeRelH>
+                      <wp14:sizeRelV relativeFrom="margin">
+                        <wp14:pctHeight>0</wp14:pctHeight>
+                      </wp14:sizeRelV>
+                    </wp:anchor>
+                  </w:drawing>
+                </mc:Choice>
+                <mc:Fallback>
+                  <w:pict>
+                    <v:roundrect w14:anchorId="68BFC85D" id="Rounded Rectangle 13" o:spid="_x0000_s1033" style="position:absolute;left:0;text-align:left;margin-left:143pt;margin-top:.85pt;width:47.5pt;height:23pt;z-index:251668480;visibility:visible;mso-wrap-style:square;mso-width-percent:0;mso-height-percent:0;mso-wrap-distance-left:9pt;mso-wrap-distance-top:0;mso-wrap-distance-right:9pt;mso-wrap-distance-bottom:0;mso-position-horizontal:absolute;mso-position-horizontal-relative:text;mso-position-vertical:absolute;mso-position-vertical-relative:text;mso-width-percent:0;mso-height-percent:0;mso-width-relative:margin;mso-height-relative:margin;v-text-anchor:middle" arcsize="10923f" o:gfxdata="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" fillcolor="#dae3f3" stroked="f" strokeweight="1pt">
+                      <v:stroke joinstyle="miter"/>
+                      <v:textbox>
+                        <w:txbxContent>
+                          <w:p>
+                            <w:pPr>
+                              <w:jc w:val="center"/>
+                              <w:rPr>
+                                <w:color w:val="C45911" w:themeColor="accent2" w:themeShade="BF"/>
+                              </w:rPr>
+                            </w:pPr>
+                            <w:r>
+                              <w:rPr>
+                                <w:color w:val="C45911" w:themeColor="accent2" w:themeShade="BF"/>
+                              </w:rPr>
+                              <w:t>Erlang</w:t>
+                            </w:r>
+                          </w:p>
+                        </w:txbxContent>
+                      </v:textbox>
+                      <w10:wrap type="square"/>
+                    </v:roundrect>
+                  </w:pict>
+                </mc:Fallback>
+              </mc:AlternateContent>
+            </w:r>
+          </w:p>
+          <w:p>
+            <w:pPr>
+              <w:spacing w:line="360" w:lineRule="auto"/>
+              <w:ind w:left="317"/>
+              <w:rPr>
+                <w:rFonts w:ascii="Arial" w:hAnsi="Arial" w:cs="Arial"/>
+                <w:b/>
+                <w:color w:val="4472C4" w:themeColor="accent1"/>
+                <w:sz w:val="24"/>
+                <w:szCs w:val="24"/>
+              </w:rPr>
+            </w:pPr>
+            <w:r>
+              <w:rPr>
+                <w:rFonts w:ascii="Arial" w:hAnsi="Arial" w:cs="Arial"/>
+                <w:b/>
+                <w:noProof/>
+                <w:color w:val="4472C4" w:themeColor="accent1"/>
+                <w:sz w:val="24"/>
+                <w:szCs w:val="24"/>
+              </w:rPr>
+              <mc:AlternateContent>
+                <mc:Choice Requires="wps">
+                  <w:drawing>
+                    <wp:anchor distT="0" distB="0" distL="114300" distR="114300" simplePos="0" relativeHeight="251680768" behindDoc="0" locked="0" layoutInCell="1" allowOverlap="1" wp14:anchorId="1A95CB7B" wp14:editId="14ACD512">
+                      <wp:simplePos x="0" y="0"/>
+                      <wp:positionH relativeFrom="column">
+                        <wp:posOffset>200660</wp:posOffset>
+                      </wp:positionH>
+                      <wp:positionV relativeFrom="paragraph">
+                        <wp:posOffset>84455</wp:posOffset>
+                      </wp:positionV>
+                      <wp:extent cx="504825" cy="266700"/>
+                      <wp:effectExtent l="0" t="0" r="9525" b="0"/>
+                      <wp:wrapNone/>
+                      <wp:docPr id="19" name="Rounded Rectangle 19"/>
+                      <wp:cNvGraphicFramePr/>
+                      <a:graphic xmlns:a="http://schemas.openxmlformats.org/drawingml/2006/main">
+                        <a:graphicData uri="http://schemas.microsoft.com/office/word/2010/wordprocessingShape">
+                          <wps:wsp>
+                            <wps:cNvSpPr/>
+                            <wps:spPr>
+                              <a:xfrm>
+                                <a:off x="0" y="0"/>
+                                <a:ext cx="504825" cy="266700"/>
                               </a:xfrm>
                               <a:prstGeom prst="roundRect">
                                 <a:avLst/>
@@ -2676,7 +3274,7 @@
                                     <w:rPr>
                                       <w:color w:val="C45911" w:themeColor="accent2" w:themeShade="BF"/>
                                     </w:rPr>
-                                    <w:t>NodeJS</w:t>
+                                    <w:t>Agile</w:t>
                                   </w:r>
                                 </w:p>
                               </w:txbxContent>
@@ -2693,12 +3291,15 @@
                       <wp14:sizeRelH relativeFrom="margin">
                         <wp14:pctWidth>0</wp14:pctWidth>
                       </wp14:sizeRelH>
+                      <wp14:sizeRelV relativeFrom="margin">
+                        <wp14:pctHeight>0</wp14:pctHeight>
+                      </wp14:sizeRelV>
                     </wp:anchor>
                   </w:drawing>
                 </mc:Choice>
                 <mc:Fallback>
                   <w:pict>
-                    <v:roundrect w14:anchorId="3C56F289" id="Rounded Rectangle 15" o:spid="_x0000_s1030" style="position:absolute;margin-left:179.5pt;margin-top:1.1pt;width:54.5pt;height:21pt;z-index:251672576;visibility:visible;mso-wrap-style:square;mso-width-percent:0;mso-wrap-distance-left:9pt;mso-wrap-distance-top:0;mso-wrap-distance-right:9pt;mso-wrap-distance-bottom:0;mso-position-horizontal:absolute;mso-position-horizontal-relative:text;mso-position-vertical:absolute;mso-position-vertical-relative:text;mso-width-percent:0;mso-width-relative:margin;v-text-anchor:middle" arcsize="10923f" o:gfxdata="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" fillcolor="#d9e2f3 [660]" stroked="f" strokeweight="1pt">
+                    <v:roundrect w14:anchorId="1A95CB7B" id="Rounded Rectangle 19" o:spid="_x0000_s1034" style="position:absolute;left:0;text-align:left;margin-left:15.8pt;margin-top:6.65pt;width:39.75pt;height:21pt;z-index:251680768;visibility:visible;mso-wrap-style:square;mso-width-percent:0;mso-height-percent:0;mso-wrap-distance-left:9pt;mso-wrap-distance-top:0;mso-wrap-distance-right:9pt;mso-wrap-distance-bottom:0;mso-position-horizontal:absolute;mso-position-horizontal-relative:text;mso-position-vertical:absolute;mso-position-vertical-relative:text;mso-width-percent:0;mso-height-percent:0;mso-width-relative:margin;mso-height-relative:margin;v-text-anchor:middle" arcsize="10923f" o:gfxdata="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" fillcolor="#d9e2f3 [660]" stroked="f" strokeweight="1pt">
                       <v:stroke joinstyle="miter"/>
                       <v:textbox>
                         <w:txbxContent>
@@ -2713,7 +3314,7 @@
                               <w:rPr>
                                 <w:color w:val="C45911" w:themeColor="accent2" w:themeShade="BF"/>
                               </w:rPr>
-                              <w:t>NodeJS</w:t>
+                              <w:t>Agile</w:t>
                             </w:r>
                           </w:p>
                         </w:txbxContent>
@@ -2735,18 +3336,18 @@
               <mc:AlternateContent>
                 <mc:Choice Requires="wps">
                   <w:drawing>
-                    <wp:anchor distT="0" distB="0" distL="114300" distR="114300" simplePos="0" relativeHeight="251680768" behindDoc="0" locked="0" layoutInCell="1" allowOverlap="1" wp14:anchorId="1A95CB7B" wp14:editId="00E66303">
+                    <wp:anchor distT="0" distB="0" distL="114300" distR="114300" simplePos="0" relativeHeight="251688960" behindDoc="0" locked="0" layoutInCell="1" allowOverlap="1" wp14:anchorId="38111BEE" wp14:editId="0BC9AD5C">
                       <wp:simplePos x="0" y="0"/>
                       <wp:positionH relativeFrom="column">
-                        <wp:posOffset>-6350</wp:posOffset>
+                        <wp:posOffset>2086610</wp:posOffset>
                       </wp:positionH>
                       <wp:positionV relativeFrom="paragraph">
-                        <wp:posOffset>350520</wp:posOffset>
+                        <wp:posOffset>93980</wp:posOffset>
                       </wp:positionV>
-                      <wp:extent cx="469900" cy="279400"/>
-                      <wp:effectExtent l="0" t="0" r="6350" b="6350"/>
+                      <wp:extent cx="555625" cy="289560"/>
+                      <wp:effectExtent l="0" t="0" r="0" b="0"/>
                       <wp:wrapNone/>
-                      <wp:docPr id="19" name="Rounded Rectangle 19"/>
+                      <wp:docPr id="2" name="Rounded Rectangle 2"/>
                       <wp:cNvGraphicFramePr/>
                       <a:graphic xmlns:a="http://schemas.openxmlformats.org/drawingml/2006/main">
                         <a:graphicData uri="http://schemas.microsoft.com/office/word/2010/wordprocessingShape">
@@ -2755,7 +3356,7 @@
                             <wps:spPr>
                               <a:xfrm>
                                 <a:off x="0" y="0"/>
-                                <a:ext cx="469900" cy="279400"/>
+                                <a:ext cx="555625" cy="289560"/>
                               </a:xfrm>
                               <a:prstGeom prst="roundRect">
                                 <a:avLst/>
@@ -2799,7 +3400,7 @@
                                     <w:rPr>
                                       <w:color w:val="C45911" w:themeColor="accent2" w:themeShade="BF"/>
                                     </w:rPr>
-                                    <w:t>Jest</w:t>
+                                    <w:t>CI/CD</w:t>
                                   </w:r>
                                 </w:p>
                               </w:txbxContent>
@@ -2824,7 +3425,7 @@
                 </mc:Choice>
                 <mc:Fallback>
                   <w:pict>
-                    <v:roundrect w14:anchorId="1A95CB7B" id="Rounded Rectangle 19" o:spid="_x0000_s1031" style="position:absolute;margin-left:-.5pt;margin-top:27.6pt;width:37pt;height:22pt;z-index:251680768;visibility:visible;mso-wrap-style:square;mso-width-percent:0;mso-height-percent:0;mso-wrap-distance-left:9pt;mso-wrap-distance-top:0;mso-wrap-distance-right:9pt;mso-wrap-distance-bottom:0;mso-position-horizontal:absolute;mso-position-horizontal-relative:text;mso-position-vertical:absolute;mso-position-vertical-relative:text;mso-width-percent:0;mso-height-percent:0;mso-width-relative:margin;mso-height-relative:margin;v-text-anchor:middle" arcsize="10923f" o:gfxdata="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" fillcolor="#d9e2f3 [660]" stroked="f" strokeweight="1pt">
+                    <v:roundrect w14:anchorId="38111BEE" id="Rounded Rectangle 2" o:spid="_x0000_s1035" style="position:absolute;left:0;text-align:left;margin-left:164.3pt;margin-top:7.4pt;width:43.75pt;height:22.8pt;z-index:251688960;visibility:visible;mso-wrap-style:square;mso-width-percent:0;mso-height-percent:0;mso-wrap-distance-left:9pt;mso-wrap-distance-top:0;mso-wrap-distance-right:9pt;mso-wrap-distance-bottom:0;mso-position-horizontal:absolute;mso-position-horizontal-relative:text;mso-position-vertical:absolute;mso-position-vertical-relative:text;mso-width-percent:0;mso-height-percent:0;mso-width-relative:margin;mso-height-relative:margin;v-text-anchor:middle" arcsize="10923f" o:gfxdata="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" fillcolor="#d9e2f3 [660]" stroked="f" strokeweight="1pt">
                       <v:stroke joinstyle="miter"/>
                       <v:textbox>
                         <w:txbxContent>
@@ -2839,7 +3440,7 @@
                               <w:rPr>
                                 <w:color w:val="C45911" w:themeColor="accent2" w:themeShade="BF"/>
                               </w:rPr>
-                              <w:t>Jest</w:t>
+                              <w:t>CI/CD</w:t>
                             </w:r>
                           </w:p>
                         </w:txbxContent>
@@ -2861,18 +3462,18 @@
               <mc:AlternateContent>
                 <mc:Choice Requires="wps">
                   <w:drawing>
-                    <wp:anchor distT="0" distB="0" distL="114300" distR="114300" simplePos="0" relativeHeight="251674624" behindDoc="0" locked="0" layoutInCell="1" allowOverlap="1" wp14:anchorId="5CF32201" wp14:editId="7FB02AE4">
+                    <wp:anchor distT="0" distB="0" distL="114300" distR="114300" simplePos="0" relativeHeight="251676672" behindDoc="0" locked="0" layoutInCell="1" allowOverlap="1" wp14:anchorId="4C85F0A8" wp14:editId="4E35DA59">
                       <wp:simplePos x="0" y="0"/>
                       <wp:positionH relativeFrom="column">
-                        <wp:posOffset>527050</wp:posOffset>
+                        <wp:posOffset>1413510</wp:posOffset>
                       </wp:positionH>
                       <wp:positionV relativeFrom="paragraph">
-                        <wp:posOffset>350520</wp:posOffset>
+                        <wp:posOffset>85090</wp:posOffset>
                       </wp:positionV>
-                      <wp:extent cx="647700" cy="292100"/>
+                      <wp:extent cx="628650" cy="292100"/>
                       <wp:effectExtent l="0" t="0" r="0" b="0"/>
                       <wp:wrapNone/>
-                      <wp:docPr id="16" name="Rounded Rectangle 16"/>
+                      <wp:docPr id="17" name="Rounded Rectangle 17"/>
                       <wp:cNvGraphicFramePr/>
                       <a:graphic xmlns:a="http://schemas.openxmlformats.org/drawingml/2006/main">
                         <a:graphicData uri="http://schemas.microsoft.com/office/word/2010/wordprocessingShape">
@@ -2881,7 +3482,7 @@
                             <wps:spPr>
                               <a:xfrm>
                                 <a:off x="0" y="0"/>
-                                <a:ext cx="647700" cy="292100"/>
+                                <a:ext cx="628650" cy="292100"/>
                               </a:xfrm>
                               <a:prstGeom prst="roundRect">
                                 <a:avLst/>
@@ -2925,7 +3526,7 @@
                                     <w:rPr>
                                       <w:color w:val="C45911" w:themeColor="accent2" w:themeShade="BF"/>
                                     </w:rPr>
-                                    <w:t>Python</w:t>
+                                    <w:t>Golang</w:t>
                                   </w:r>
                                 </w:p>
                               </w:txbxContent>
@@ -2950,7 +3551,7 @@
                 </mc:Choice>
                 <mc:Fallback>
                   <w:pict>
-                    <v:roundrect w14:anchorId="5CF32201" id="Rounded Rectangle 16" o:spid="_x0000_s1032" style="position:absolute;margin-left:41.5pt;margin-top:27.6pt;width:51pt;height:23pt;z-index:251674624;visibility:visible;mso-wrap-style:square;mso-width-percent:0;mso-height-percent:0;mso-wrap-distance-left:9pt;mso-wrap-distance-top:0;mso-wrap-distance-right:9pt;mso-wrap-distance-bottom:0;mso-position-horizontal:absolute;mso-position-horizontal-relative:text;mso-position-vertical:absolute;mso-position-vertical-relative:text;mso-width-percent:0;mso-height-percent:0;mso-width-relative:margin;mso-height-relative:margin;v-text-anchor:middle" arcsize="10923f" o:gfxdata="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" fillcolor="#d9e2f3 [660]" stroked="f" strokeweight="1pt">
+                    <v:roundrect w14:anchorId="4C85F0A8" id="Rounded Rectangle 17" o:spid="_x0000_s1036" style="position:absolute;left:0;text-align:left;margin-left:111.3pt;margin-top:6.7pt;width:49.5pt;height:23pt;z-index:251676672;visibility:visible;mso-wrap-style:square;mso-width-percent:0;mso-height-percent:0;mso-wrap-distance-left:9pt;mso-wrap-distance-top:0;mso-wrap-distance-right:9pt;mso-wrap-distance-bottom:0;mso-position-horizontal:absolute;mso-position-horizontal-relative:text;mso-position-vertical:absolute;mso-position-vertical-relative:text;mso-width-percent:0;mso-height-percent:0;mso-width-relative:margin;mso-height-relative:margin;v-text-anchor:middle" arcsize="10923f" o:gfxdata="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" fillcolor="#d9e2f3 [660]" stroked="f" strokeweight="1pt">
                       <v:stroke joinstyle="miter"/>
                       <v:textbox>
                         <w:txbxContent>
@@ -2965,7 +3566,7 @@
                               <w:rPr>
                                 <w:color w:val="C45911" w:themeColor="accent2" w:themeShade="BF"/>
                               </w:rPr>
-                              <w:t>Python</w:t>
+                              <w:t>Golang</w:t>
                             </w:r>
                           </w:p>
                         </w:txbxContent>
@@ -2987,151 +3588,13 @@
               <mc:AlternateContent>
                 <mc:Choice Requires="wps">
                   <w:drawing>
-                    <wp:anchor distT="0" distB="0" distL="114300" distR="114300" simplePos="0" relativeHeight="251682816" behindDoc="0" locked="0" layoutInCell="1" allowOverlap="1" wp14:anchorId="6AF90AD3" wp14:editId="6BCF02ED">
+                    <wp:anchor distT="0" distB="0" distL="114300" distR="114300" simplePos="0" relativeHeight="251691008" behindDoc="0" locked="0" layoutInCell="1" allowOverlap="1" wp14:anchorId="6EF1630F" wp14:editId="3EE14E55">
                       <wp:simplePos x="0" y="0"/>
                       <wp:positionH relativeFrom="column">
-                        <wp:posOffset>685800</wp:posOffset>
+                        <wp:posOffset>2678430</wp:posOffset>
                       </wp:positionH>
                       <wp:positionV relativeFrom="paragraph">
-                        <wp:posOffset>699135</wp:posOffset>
-                      </wp:positionV>
-                      <wp:extent cx="800100" cy="304800"/>
-                      <wp:effectExtent l="0" t="0" r="0" b="0"/>
-                      <wp:wrapNone/>
-                      <wp:docPr id="20" name="Rounded Rectangle 20"/>
-                      <wp:cNvGraphicFramePr/>
-                      <a:graphic xmlns:a="http://schemas.openxmlformats.org/drawingml/2006/main">
-                        <a:graphicData uri="http://schemas.microsoft.com/office/word/2010/wordprocessingShape">
-                          <wps:wsp>
-                            <wps:cNvSpPr/>
-                            <wps:spPr>
-                              <a:xfrm>
-                                <a:off x="0" y="0"/>
-                                <a:ext cx="800100" cy="304800"/>
-                              </a:xfrm>
-                              <a:prstGeom prst="roundRect">
-                                <a:avLst/>
-                              </a:prstGeom>
-                              <a:solidFill>
-                                <a:schemeClr val="accent1">
-                                  <a:lumMod val="20000"/>
-                                  <a:lumOff val="80000"/>
-                                </a:schemeClr>
-                              </a:solidFill>
-                              <a:ln>
-                                <a:noFill/>
-                              </a:ln>
-                            </wps:spPr>
-                            <wps:style>
-                              <a:lnRef idx="2">
-                                <a:schemeClr val="accent1">
-                                  <a:shade val="50000"/>
-                                </a:schemeClr>
-                              </a:lnRef>
-                              <a:fillRef idx="1">
-                                <a:schemeClr val="accent1"/>
-                              </a:fillRef>
-                              <a:effectRef idx="0">
-                                <a:schemeClr val="accent1"/>
-                              </a:effectRef>
-                              <a:fontRef idx="minor">
-                                <a:schemeClr val="lt1"/>
-                              </a:fontRef>
-                            </wps:style>
-                            <wps:txbx>
-                              <w:txbxContent>
-                                <w:p>
-                                  <w:pPr>
-                                    <w:jc w:val="center"/>
-                                    <w:rPr>
-                                      <w:color w:val="C45911" w:themeColor="accent2" w:themeShade="BF"/>
-                                    </w:rPr>
-                                  </w:pPr>
-                                  <w:r>
-                                    <w:rPr>
-                                      <w:color w:val="C45911" w:themeColor="accent2" w:themeShade="BF"/>
-                                    </w:rPr>
-                                    <w:t>MongoDB</w:t>
-                                  </w:r>
-                                </w:p>
-                              </w:txbxContent>
-                            </wps:txbx>
-                            <wps:bodyPr rot="0" spcFirstLastPara="0" vertOverflow="overflow" horzOverflow="overflow" vert="horz" wrap="square" lIns="91440" tIns="45720" rIns="91440" bIns="45720" numCol="1" spcCol="0" rtlCol="0" fromWordArt="0" anchor="ctr" anchorCtr="0" forceAA="0" compatLnSpc="1">
-                              <a:prstTxWarp prst="textNoShape">
-                                <a:avLst/>
-                              </a:prstTxWarp>
-                              <a:noAutofit/>
-                            </wps:bodyPr>
-                          </wps:wsp>
-                        </a:graphicData>
-                      </a:graphic>
-                      <wp14:sizeRelH relativeFrom="margin">
-                        <wp14:pctWidth>0</wp14:pctWidth>
-                      </wp14:sizeRelH>
-                      <wp14:sizeRelV relativeFrom="margin">
-                        <wp14:pctHeight>0</wp14:pctHeight>
-                      </wp14:sizeRelV>
-                    </wp:anchor>
-                  </w:drawing>
-                </mc:Choice>
-                <mc:Fallback>
-                  <w:pict>
-                    <v:roundrect w14:anchorId="6AF90AD3" id="Rounded Rectangle 20" o:spid="_x0000_s1033" style="position:absolute;margin-left:54pt;margin-top:55.05pt;width:63pt;height:24pt;z-index:251682816;visibility:visible;mso-wrap-style:square;mso-width-percent:0;mso-height-percent:0;mso-wrap-distance-left:9pt;mso-wrap-distance-top:0;mso-wrap-distance-right:9pt;mso-wrap-distance-bottom:0;mso-position-horizontal:absolute;mso-position-horizontal-relative:text;mso-position-vertical:absolute;mso-position-vertical-relative:text;mso-width-percent:0;mso-height-percent:0;mso-width-relative:margin;mso-height-relative:margin;v-text-anchor:middle" arcsize="10923f" o:gfxdata="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" fillcolor="#d9e2f3 [660]" stroked="f" strokeweight="1pt">
-                      <v:stroke joinstyle="miter"/>
-                      <v:textbox>
-                        <w:txbxContent>
-                          <w:p>
-                            <w:pPr>
-                              <w:jc w:val="center"/>
-                              <w:rPr>
-                                <w:color w:val="C45911" w:themeColor="accent2" w:themeShade="BF"/>
-                              </w:rPr>
-                            </w:pPr>
-                            <w:r>
-                              <w:rPr>
-                                <w:color w:val="C45911" w:themeColor="accent2" w:themeShade="BF"/>
-                              </w:rPr>
-                              <w:t>MongoDB</w:t>
-                            </w:r>
-                          </w:p>
-                        </w:txbxContent>
-                      </v:textbox>
-                    </v:roundrect>
-                  </w:pict>
-                </mc:Fallback>
-              </mc:AlternateContent>
-            </w:r>
-          </w:p>
-          <w:p>
-            <w:pPr>
-              <w:spacing w:line="360" w:lineRule="auto"/>
-              <w:rPr>
-                <w:rFonts w:ascii="Arial" w:hAnsi="Arial" w:cs="Arial"/>
-                <w:b/>
-                <w:color w:val="4472C4" w:themeColor="accent1"/>
-                <w:sz w:val="24"/>
-                <w:szCs w:val="24"/>
-              </w:rPr>
-            </w:pPr>
-            <w:r>
-              <w:rPr>
-                <w:rFonts w:ascii="Arial" w:hAnsi="Arial" w:cs="Arial"/>
-                <w:b/>
-                <w:noProof/>
-                <w:color w:val="4472C4" w:themeColor="accent1"/>
-                <w:sz w:val="24"/>
-                <w:szCs w:val="24"/>
-              </w:rPr>
-              <mc:AlternateContent>
-                <mc:Choice Requires="wps">
-                  <w:drawing>
-                    <wp:anchor distT="0" distB="0" distL="114300" distR="114300" simplePos="0" relativeHeight="251691008" behindDoc="0" locked="0" layoutInCell="1" allowOverlap="1" wp14:anchorId="6EF1630F" wp14:editId="498DE6AE">
-                      <wp:simplePos x="0" y="0"/>
-                      <wp:positionH relativeFrom="column">
-                        <wp:posOffset>2469333</wp:posOffset>
-                      </wp:positionH>
-                      <wp:positionV relativeFrom="paragraph">
-                        <wp:posOffset>90113</wp:posOffset>
+                        <wp:posOffset>89535</wp:posOffset>
                       </wp:positionV>
                       <wp:extent cx="469900" cy="303292"/>
                       <wp:effectExtent l="0" t="0" r="6350" b="1905"/>
@@ -3214,7 +3677,7 @@
                 </mc:Choice>
                 <mc:Fallback>
                   <w:pict>
-                    <v:roundrect w14:anchorId="6EF1630F" id="Rounded Rectangle 3" o:spid="_x0000_s1034" style="position:absolute;margin-left:194.45pt;margin-top:7.1pt;width:37pt;height:23.9pt;z-index:251691008;visibility:visible;mso-wrap-style:square;mso-width-percent:0;mso-height-percent:0;mso-wrap-distance-left:9pt;mso-wrap-distance-top:0;mso-wrap-distance-right:9pt;mso-wrap-distance-bottom:0;mso-position-horizontal:absolute;mso-position-horizontal-relative:text;mso-position-vertical:absolute;mso-position-vertical-relative:text;mso-width-percent:0;mso-height-percent:0;mso-width-relative:margin;mso-height-relative:margin;v-text-anchor:middle" arcsize="10923f" o:gfxdata="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" fillcolor="#d9e2f3 [660]" stroked="f" strokeweight="1pt">
+                    <v:roundrect w14:anchorId="6EF1630F" id="Rounded Rectangle 3" o:spid="_x0000_s1037" style="position:absolute;left:0;text-align:left;margin-left:210.9pt;margin-top:7.05pt;width:37pt;height:23.9pt;z-index:251691008;visibility:visible;mso-wrap-style:square;mso-width-percent:0;mso-height-percent:0;mso-wrap-distance-left:9pt;mso-wrap-distance-top:0;mso-wrap-distance-right:9pt;mso-wrap-distance-bottom:0;mso-position-horizontal:absolute;mso-position-horizontal-relative:text;mso-position-vertical:absolute;mso-position-vertical-relative:text;mso-width-percent:0;mso-height-percent:0;mso-width-relative:margin;mso-height-relative:margin;v-text-anchor:middle" arcsize="10923f" o:gfxdata="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" fillcolor="#d9e2f3 [660]" stroked="f" strokeweight="1pt">
                       <v:stroke joinstyle="miter"/>
                       <v:textbox>
                         <w:txbxContent>
@@ -3239,6 +3702,19 @@
                 </mc:Fallback>
               </mc:AlternateContent>
             </w:r>
+          </w:p>
+          <w:p>
+            <w:pPr>
+              <w:spacing w:line="360" w:lineRule="auto"/>
+              <w:ind w:left="317"/>
+              <w:rPr>
+                <w:rFonts w:ascii="Arial" w:hAnsi="Arial" w:cs="Arial"/>
+                <w:b/>
+                <w:color w:val="4472C4" w:themeColor="accent1"/>
+                <w:sz w:val="24"/>
+                <w:szCs w:val="24"/>
+              </w:rPr>
+            </w:pPr>
             <w:r>
               <w:rPr>
                 <w:rFonts w:ascii="Arial" w:hAnsi="Arial" w:cs="Arial"/>
@@ -3251,18 +3727,18 @@
               <mc:AlternateContent>
                 <mc:Choice Requires="wps">
                   <w:drawing>
-                    <wp:anchor distT="0" distB="0" distL="114300" distR="114300" simplePos="0" relativeHeight="251688960" behindDoc="0" locked="0" layoutInCell="1" allowOverlap="1" wp14:anchorId="38111BEE" wp14:editId="19D5B764">
+                    <wp:anchor distT="0" distB="0" distL="114300" distR="114300" simplePos="0" relativeHeight="251682816" behindDoc="0" locked="0" layoutInCell="1" allowOverlap="1" wp14:anchorId="6AF90AD3" wp14:editId="14A36A2F">
                       <wp:simplePos x="0" y="0"/>
                       <wp:positionH relativeFrom="column">
-                        <wp:posOffset>1935178</wp:posOffset>
+                        <wp:posOffset>857885</wp:posOffset>
                       </wp:positionH>
                       <wp:positionV relativeFrom="paragraph">
-                        <wp:posOffset>94640</wp:posOffset>
+                        <wp:posOffset>173990</wp:posOffset>
                       </wp:positionV>
-                      <wp:extent cx="469900" cy="289711"/>
-                      <wp:effectExtent l="0" t="0" r="6350" b="0"/>
+                      <wp:extent cx="838200" cy="304800"/>
+                      <wp:effectExtent l="0" t="0" r="0" b="0"/>
                       <wp:wrapNone/>
-                      <wp:docPr id="2" name="Rounded Rectangle 2"/>
+                      <wp:docPr id="20" name="Rounded Rectangle 20"/>
                       <wp:cNvGraphicFramePr/>
                       <a:graphic xmlns:a="http://schemas.openxmlformats.org/drawingml/2006/main">
                         <a:graphicData uri="http://schemas.microsoft.com/office/word/2010/wordprocessingShape">
@@ -3271,7 +3747,7 @@
                             <wps:spPr>
                               <a:xfrm>
                                 <a:off x="0" y="0"/>
-                                <a:ext cx="469900" cy="289711"/>
+                                <a:ext cx="838200" cy="304800"/>
                               </a:xfrm>
                               <a:prstGeom prst="roundRect">
                                 <a:avLst/>
@@ -3315,7 +3791,7 @@
                                     <w:rPr>
                                       <w:color w:val="C45911" w:themeColor="accent2" w:themeShade="BF"/>
                                     </w:rPr>
-                                    <w:t>Java</w:t>
+                                    <w:t>Bashscript</w:t>
                                   </w:r>
                                 </w:p>
                               </w:txbxContent>
@@ -3340,7 +3816,7 @@
                 </mc:Choice>
                 <mc:Fallback>
                   <w:pict>
-                    <v:roundrect w14:anchorId="38111BEE" id="Rounded Rectangle 2" o:spid="_x0000_s1035" style="position:absolute;margin-left:152.4pt;margin-top:7.45pt;width:37pt;height:22.8pt;z-index:251688960;visibility:visible;mso-wrap-style:square;mso-width-percent:0;mso-height-percent:0;mso-wrap-distance-left:9pt;mso-wrap-distance-top:0;mso-wrap-distance-right:9pt;mso-wrap-distance-bottom:0;mso-position-horizontal:absolute;mso-position-horizontal-relative:text;mso-position-vertical:absolute;mso-position-vertical-relative:text;mso-width-percent:0;mso-height-percent:0;mso-width-relative:margin;mso-height-relative:margin;v-text-anchor:middle" arcsize="10923f" o:gfxdata="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" fillcolor="#d9e2f3 [660]" stroked="f" strokeweight="1pt">
+                    <v:roundrect w14:anchorId="6AF90AD3" id="Rounded Rectangle 20" o:spid="_x0000_s1038" style="position:absolute;left:0;text-align:left;margin-left:67.55pt;margin-top:13.7pt;width:66pt;height:24pt;z-index:251682816;visibility:visible;mso-wrap-style:square;mso-width-percent:0;mso-height-percent:0;mso-wrap-distance-left:9pt;mso-wrap-distance-top:0;mso-wrap-distance-right:9pt;mso-wrap-distance-bottom:0;mso-position-horizontal:absolute;mso-position-horizontal-relative:text;mso-position-vertical:absolute;mso-position-vertical-relative:text;mso-width-percent:0;mso-height-percent:0;mso-width-relative:margin;mso-height-relative:margin;v-text-anchor:middle" arcsize="10923f" o:gfxdata="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" fillcolor="#d9e2f3 [660]" stroked="f" strokeweight="1pt">
                       <v:stroke joinstyle="miter"/>
                       <v:textbox>
                         <w:txbxContent>
@@ -3355,7 +3831,7 @@
                               <w:rPr>
                                 <w:color w:val="C45911" w:themeColor="accent2" w:themeShade="BF"/>
                               </w:rPr>
-                              <w:t>Java</w:t>
+                              <w:t>Bashscript</w:t>
                             </w:r>
                           </w:p>
                         </w:txbxContent>
@@ -3377,148 +3853,10 @@
               <mc:AlternateContent>
                 <mc:Choice Requires="wps">
                   <w:drawing>
-                    <wp:anchor distT="0" distB="0" distL="114300" distR="114300" simplePos="0" relativeHeight="251676672" behindDoc="0" locked="0" layoutInCell="1" allowOverlap="1" wp14:anchorId="4C85F0A8" wp14:editId="6AF5E719">
+                    <wp:anchor distT="0" distB="0" distL="114300" distR="114300" simplePos="0" relativeHeight="251693056" behindDoc="0" locked="0" layoutInCell="1" allowOverlap="1" wp14:anchorId="00A823CE" wp14:editId="2E05AEA9">
                       <wp:simplePos x="0" y="0"/>
                       <wp:positionH relativeFrom="column">
-                        <wp:posOffset>1251642</wp:posOffset>
-                      </wp:positionH>
-                      <wp:positionV relativeFrom="paragraph">
-                        <wp:posOffset>85587</wp:posOffset>
-                      </wp:positionV>
-                      <wp:extent cx="628650" cy="292100"/>
-                      <wp:effectExtent l="0" t="0" r="0" b="0"/>
-                      <wp:wrapNone/>
-                      <wp:docPr id="17" name="Rounded Rectangle 17"/>
-                      <wp:cNvGraphicFramePr/>
-                      <a:graphic xmlns:a="http://schemas.openxmlformats.org/drawingml/2006/main">
-                        <a:graphicData uri="http://schemas.microsoft.com/office/word/2010/wordprocessingShape">
-                          <wps:wsp>
-                            <wps:cNvSpPr/>
-                            <wps:spPr>
-                              <a:xfrm>
-                                <a:off x="0" y="0"/>
-                                <a:ext cx="628650" cy="292100"/>
-                              </a:xfrm>
-                              <a:prstGeom prst="roundRect">
-                                <a:avLst/>
-                              </a:prstGeom>
-                              <a:solidFill>
-                                <a:schemeClr val="accent1">
-                                  <a:lumMod val="20000"/>
-                                  <a:lumOff val="80000"/>
-                                </a:schemeClr>
-                              </a:solidFill>
-                              <a:ln>
-                                <a:noFill/>
-                              </a:ln>
-                            </wps:spPr>
-                            <wps:style>
-                              <a:lnRef idx="2">
-                                <a:schemeClr val="accent1">
-                                  <a:shade val="50000"/>
-                                </a:schemeClr>
-                              </a:lnRef>
-                              <a:fillRef idx="1">
-                                <a:schemeClr val="accent1"/>
-                              </a:fillRef>
-                              <a:effectRef idx="0">
-                                <a:schemeClr val="accent1"/>
-                              </a:effectRef>
-                              <a:fontRef idx="minor">
-                                <a:schemeClr val="lt1"/>
-                              </a:fontRef>
-                            </wps:style>
-                            <wps:txbx>
-                              <w:txbxContent>
-                                <w:p>
-                                  <w:pPr>
-                                    <w:jc w:val="center"/>
-                                    <w:rPr>
-                                      <w:color w:val="C45911" w:themeColor="accent2" w:themeShade="BF"/>
-                                    </w:rPr>
-                                  </w:pPr>
-                                  <w:r>
-                                    <w:rPr>
-                                      <w:color w:val="C45911" w:themeColor="accent2" w:themeShade="BF"/>
-                                    </w:rPr>
-                                    <w:t>Golang</w:t>
-                                  </w:r>
-                                </w:p>
-                              </w:txbxContent>
-                            </wps:txbx>
-                            <wps:bodyPr rot="0" spcFirstLastPara="0" vertOverflow="overflow" horzOverflow="overflow" vert="horz" wrap="square" lIns="91440" tIns="45720" rIns="91440" bIns="45720" numCol="1" spcCol="0" rtlCol="0" fromWordArt="0" anchor="ctr" anchorCtr="0" forceAA="0" compatLnSpc="1">
-                              <a:prstTxWarp prst="textNoShape">
-                                <a:avLst/>
-                              </a:prstTxWarp>
-                              <a:noAutofit/>
-                            </wps:bodyPr>
-                          </wps:wsp>
-                        </a:graphicData>
-                      </a:graphic>
-                      <wp14:sizeRelH relativeFrom="margin">
-                        <wp14:pctWidth>0</wp14:pctWidth>
-                      </wp14:sizeRelH>
-                      <wp14:sizeRelV relativeFrom="margin">
-                        <wp14:pctHeight>0</wp14:pctHeight>
-                      </wp14:sizeRelV>
-                    </wp:anchor>
-                  </w:drawing>
-                </mc:Choice>
-                <mc:Fallback>
-                  <w:pict>
-                    <v:roundrect w14:anchorId="4C85F0A8" id="Rounded Rectangle 17" o:spid="_x0000_s1036" style="position:absolute;margin-left:98.55pt;margin-top:6.75pt;width:49.5pt;height:23pt;z-index:251676672;visibility:visible;mso-wrap-style:square;mso-width-percent:0;mso-height-percent:0;mso-wrap-distance-left:9pt;mso-wrap-distance-top:0;mso-wrap-distance-right:9pt;mso-wrap-distance-bottom:0;mso-position-horizontal:absolute;mso-position-horizontal-relative:text;mso-position-vertical:absolute;mso-position-vertical-relative:text;mso-width-percent:0;mso-height-percent:0;mso-width-relative:margin;mso-height-relative:margin;v-text-anchor:middle" arcsize="10923f" o:gfxdata="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" fillcolor="#d9e2f3 [660]" stroked="f" strokeweight="1pt">
-                      <v:stroke joinstyle="miter"/>
-                      <v:textbox>
-                        <w:txbxContent>
-                          <w:p>
-                            <w:pPr>
-                              <w:jc w:val="center"/>
-                              <w:rPr>
-                                <w:color w:val="C45911" w:themeColor="accent2" w:themeShade="BF"/>
-                              </w:rPr>
-                            </w:pPr>
-                            <w:r>
-                              <w:rPr>
-                                <w:color w:val="C45911" w:themeColor="accent2" w:themeShade="BF"/>
-                              </w:rPr>
-                              <w:t>Golang</w:t>
-                            </w:r>
-                          </w:p>
-                        </w:txbxContent>
-                      </v:textbox>
-                    </v:roundrect>
-                  </w:pict>
-                </mc:Fallback>
-              </mc:AlternateContent>
-            </w:r>
-          </w:p>
-          <w:p>
-            <w:pPr>
-              <w:spacing w:line="360" w:lineRule="auto"/>
-              <w:rPr>
-                <w:rFonts w:ascii="Arial" w:hAnsi="Arial" w:cs="Arial"/>
-                <w:b/>
-                <w:color w:val="4472C4" w:themeColor="accent1"/>
-                <w:sz w:val="24"/>
-                <w:szCs w:val="24"/>
-              </w:rPr>
-            </w:pPr>
-            <w:r>
-              <w:rPr>
-                <w:rFonts w:ascii="Arial" w:hAnsi="Arial" w:cs="Arial"/>
-                <w:b/>
-                <w:noProof/>
-                <w:color w:val="4472C4" w:themeColor="accent1"/>
-                <w:sz w:val="24"/>
-                <w:szCs w:val="24"/>
-              </w:rPr>
-              <mc:AlternateContent>
-                <mc:Choice Requires="wps">
-                  <w:drawing>
-                    <wp:anchor distT="0" distB="0" distL="114300" distR="114300" simplePos="0" relativeHeight="251693056" behindDoc="0" locked="0" layoutInCell="1" allowOverlap="1" wp14:anchorId="00A823CE" wp14:editId="3A042378">
-                      <wp:simplePos x="0" y="0"/>
-                      <wp:positionH relativeFrom="column">
-                        <wp:posOffset>1536700</wp:posOffset>
+                        <wp:posOffset>1746250</wp:posOffset>
                       </wp:positionH>
                       <wp:positionV relativeFrom="paragraph">
                         <wp:posOffset>187325</wp:posOffset>
@@ -3604,7 +3942,7 @@
                 </mc:Choice>
                 <mc:Fallback>
                   <w:pict>
-                    <v:roundrect w14:anchorId="00A823CE" id="Rounded Rectangle 21" o:spid="_x0000_s1037" style="position:absolute;margin-left:121pt;margin-top:14.75pt;width:36pt;height:23pt;z-index:251693056;visibility:visible;mso-wrap-style:square;mso-width-percent:0;mso-height-percent:0;mso-wrap-distance-left:9pt;mso-wrap-distance-top:0;mso-wrap-distance-right:9pt;mso-wrap-distance-bottom:0;mso-position-horizontal:absolute;mso-position-horizontal-relative:text;mso-position-vertical:absolute;mso-position-vertical-relative:text;mso-width-percent:0;mso-height-percent:0;mso-width-relative:margin;mso-height-relative:margin;v-text-anchor:middle" arcsize="10923f" o:gfxdata="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" fillcolor="#d9e2f3 [660]" stroked="f" strokeweight="1pt">
+                    <v:roundrect w14:anchorId="00A823CE" id="Rounded Rectangle 21" o:spid="_x0000_s1039" style="position:absolute;left:0;text-align:left;margin-left:137.5pt;margin-top:14.75pt;width:36pt;height:23pt;z-index:251693056;visibility:visible;mso-wrap-style:square;mso-width-percent:0;mso-height-percent:0;mso-wrap-distance-left:9pt;mso-wrap-distance-top:0;mso-wrap-distance-right:9pt;mso-wrap-distance-bottom:0;mso-position-horizontal:absolute;mso-position-horizontal-relative:text;mso-position-vertical:absolute;mso-position-vertical-relative:text;mso-width-percent:0;mso-height-percent:0;mso-width-relative:margin;mso-height-relative:margin;v-text-anchor:middle" arcsize="10923f" o:gfxdata="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" fillcolor="#d9e2f3 [660]" stroked="f" strokeweight="1pt">
                       <v:stroke joinstyle="miter"/>
                       <v:textbox>
                         <w:txbxContent>
@@ -3629,261 +3967,10 @@
                 </mc:Fallback>
               </mc:AlternateContent>
             </w:r>
-            <w:r>
-              <w:rPr>
-                <w:rFonts w:ascii="Arial" w:hAnsi="Arial" w:cs="Arial"/>
-                <w:b/>
-                <w:noProof/>
-                <w:color w:val="4472C4" w:themeColor="accent1"/>
-                <w:sz w:val="24"/>
-                <w:szCs w:val="24"/>
-              </w:rPr>
-              <mc:AlternateContent>
-                <mc:Choice Requires="wps">
-                  <w:drawing>
-                    <wp:anchor distT="0" distB="0" distL="114300" distR="114300" simplePos="0" relativeHeight="251695104" behindDoc="0" locked="0" layoutInCell="1" allowOverlap="1" wp14:anchorId="714259AE" wp14:editId="5DFA1FD5">
-                      <wp:simplePos x="0" y="0"/>
-                      <wp:positionH relativeFrom="column">
-                        <wp:posOffset>2070100</wp:posOffset>
-                      </wp:positionH>
-                      <wp:positionV relativeFrom="paragraph">
-                        <wp:posOffset>189865</wp:posOffset>
-                      </wp:positionV>
-                      <wp:extent cx="869950" cy="292100"/>
-                      <wp:effectExtent l="0" t="0" r="6350" b="0"/>
-                      <wp:wrapNone/>
-                      <wp:docPr id="4" name="Rounded Rectangle 4"/>
-                      <wp:cNvGraphicFramePr/>
-                      <a:graphic xmlns:a="http://schemas.openxmlformats.org/drawingml/2006/main">
-                        <a:graphicData uri="http://schemas.microsoft.com/office/word/2010/wordprocessingShape">
-                          <wps:wsp>
-                            <wps:cNvSpPr/>
-                            <wps:spPr>
-                              <a:xfrm>
-                                <a:off x="0" y="0"/>
-                                <a:ext cx="869950" cy="292100"/>
-                              </a:xfrm>
-                              <a:prstGeom prst="roundRect">
-                                <a:avLst/>
-                              </a:prstGeom>
-                              <a:solidFill>
-                                <a:schemeClr val="accent1">
-                                  <a:lumMod val="20000"/>
-                                  <a:lumOff val="80000"/>
-                                </a:schemeClr>
-                              </a:solidFill>
-                              <a:ln>
-                                <a:noFill/>
-                              </a:ln>
-                            </wps:spPr>
-                            <wps:style>
-                              <a:lnRef idx="2">
-                                <a:schemeClr val="accent1">
-                                  <a:shade val="50000"/>
-                                </a:schemeClr>
-                              </a:lnRef>
-                              <a:fillRef idx="1">
-                                <a:schemeClr val="accent1"/>
-                              </a:fillRef>
-                              <a:effectRef idx="0">
-                                <a:schemeClr val="accent1"/>
-                              </a:effectRef>
-                              <a:fontRef idx="minor">
-                                <a:schemeClr val="lt1"/>
-                              </a:fontRef>
-                            </wps:style>
-                            <wps:txbx>
-                              <w:txbxContent>
-                                <w:p>
-                                  <w:pPr>
-                                    <w:jc w:val="center"/>
-                                    <w:rPr>
-                                      <w:color w:val="C45911" w:themeColor="accent2" w:themeShade="BF"/>
-                                    </w:rPr>
-                                  </w:pPr>
-                                  <w:r>
-                                    <w:rPr>
-                                      <w:color w:val="C45911" w:themeColor="accent2" w:themeShade="BF"/>
-                                    </w:rPr>
-                                    <w:t>TypeScript</w:t>
-                                  </w:r>
-                                </w:p>
-                              </w:txbxContent>
-                            </wps:txbx>
-                            <wps:bodyPr rot="0" spcFirstLastPara="0" vertOverflow="overflow" horzOverflow="overflow" vert="horz" wrap="square" lIns="91440" tIns="45720" rIns="91440" bIns="45720" numCol="1" spcCol="0" rtlCol="0" fromWordArt="0" anchor="ctr" anchorCtr="0" forceAA="0" compatLnSpc="1">
-                              <a:prstTxWarp prst="textNoShape">
-                                <a:avLst/>
-                              </a:prstTxWarp>
-                              <a:noAutofit/>
-                            </wps:bodyPr>
-                          </wps:wsp>
-                        </a:graphicData>
-                      </a:graphic>
-                      <wp14:sizeRelH relativeFrom="margin">
-                        <wp14:pctWidth>0</wp14:pctWidth>
-                      </wp14:sizeRelH>
-                      <wp14:sizeRelV relativeFrom="margin">
-                        <wp14:pctHeight>0</wp14:pctHeight>
-                      </wp14:sizeRelV>
-                    </wp:anchor>
-                  </w:drawing>
-                </mc:Choice>
-                <mc:Fallback>
-                  <w:pict>
-                    <v:roundrect w14:anchorId="714259AE" id="Rounded Rectangle 4" o:spid="_x0000_s1038" style="position:absolute;margin-left:163pt;margin-top:14.95pt;width:68.5pt;height:23pt;z-index:251695104;visibility:visible;mso-wrap-style:square;mso-width-percent:0;mso-height-percent:0;mso-wrap-distance-left:9pt;mso-wrap-distance-top:0;mso-wrap-distance-right:9pt;mso-wrap-distance-bottom:0;mso-position-horizontal:absolute;mso-position-horizontal-relative:text;mso-position-vertical:absolute;mso-position-vertical-relative:text;mso-width-percent:0;mso-height-percent:0;mso-width-relative:margin;mso-height-relative:margin;v-text-anchor:middle" arcsize="10923f" o:gfxdata="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" fillcolor="#d9e2f3 [660]" stroked="f" strokeweight="1pt">
-                      <v:stroke joinstyle="miter"/>
-                      <v:textbox>
-                        <w:txbxContent>
-                          <w:p>
-                            <w:pPr>
-                              <w:jc w:val="center"/>
-                              <w:rPr>
-                                <w:color w:val="C45911" w:themeColor="accent2" w:themeShade="BF"/>
-                              </w:rPr>
-                            </w:pPr>
-                            <w:r>
-                              <w:rPr>
-                                <w:color w:val="C45911" w:themeColor="accent2" w:themeShade="BF"/>
-                              </w:rPr>
-                              <w:t>TypeScript</w:t>
-                            </w:r>
-                          </w:p>
-                        </w:txbxContent>
-                      </v:textbox>
-                    </v:roundrect>
-                  </w:pict>
-                </mc:Fallback>
-              </mc:AlternateContent>
-            </w:r>
-            <w:r>
-              <w:rPr>
-                <w:rFonts w:ascii="Arial" w:hAnsi="Arial" w:cs="Arial"/>
-                <w:b/>
-                <w:noProof/>
-                <w:color w:val="4472C4" w:themeColor="accent1"/>
-                <w:sz w:val="24"/>
-                <w:szCs w:val="24"/>
-              </w:rPr>
-              <mc:AlternateContent>
-                <mc:Choice Requires="wps">
-                  <w:drawing>
-                    <wp:anchor distT="0" distB="0" distL="114300" distR="114300" simplePos="0" relativeHeight="251686912" behindDoc="0" locked="0" layoutInCell="1" allowOverlap="1" wp14:anchorId="7010ED58" wp14:editId="0B32668D">
-                      <wp:simplePos x="0" y="0"/>
-                      <wp:positionH relativeFrom="column">
-                        <wp:posOffset>6350</wp:posOffset>
-                      </wp:positionH>
-                      <wp:positionV relativeFrom="paragraph">
-                        <wp:posOffset>177165</wp:posOffset>
-                      </wp:positionV>
-                      <wp:extent cx="609600" cy="292100"/>
-                      <wp:effectExtent l="0" t="0" r="0" b="0"/>
-                      <wp:wrapNone/>
-                      <wp:docPr id="18" name="Rounded Rectangle 18"/>
-                      <wp:cNvGraphicFramePr/>
-                      <a:graphic xmlns:a="http://schemas.openxmlformats.org/drawingml/2006/main">
-                        <a:graphicData uri="http://schemas.microsoft.com/office/word/2010/wordprocessingShape">
-                          <wps:wsp>
-                            <wps:cNvSpPr/>
-                            <wps:spPr>
-                              <a:xfrm>
-                                <a:off x="0" y="0"/>
-                                <a:ext cx="609600" cy="292100"/>
-                              </a:xfrm>
-                              <a:prstGeom prst="roundRect">
-                                <a:avLst/>
-                              </a:prstGeom>
-                              <a:solidFill>
-                                <a:schemeClr val="accent1">
-                                  <a:lumMod val="20000"/>
-                                  <a:lumOff val="80000"/>
-                                </a:schemeClr>
-                              </a:solidFill>
-                              <a:ln>
-                                <a:noFill/>
-                              </a:ln>
-                            </wps:spPr>
-                            <wps:style>
-                              <a:lnRef idx="2">
-                                <a:schemeClr val="accent1">
-                                  <a:shade val="50000"/>
-                                </a:schemeClr>
-                              </a:lnRef>
-                              <a:fillRef idx="1">
-                                <a:schemeClr val="accent1"/>
-                              </a:fillRef>
-                              <a:effectRef idx="0">
-                                <a:schemeClr val="accent1"/>
-                              </a:effectRef>
-                              <a:fontRef idx="minor">
-                                <a:schemeClr val="lt1"/>
-                              </a:fontRef>
-                            </wps:style>
-                            <wps:txbx>
-                              <w:txbxContent>
-                                <w:p>
-                                  <w:pPr>
-                                    <w:jc w:val="center"/>
-                                    <w:rPr>
-                                      <w:color w:val="C45911" w:themeColor="accent2" w:themeShade="BF"/>
-                                    </w:rPr>
-                                  </w:pPr>
-                                  <w:r>
-                                    <w:rPr>
-                                      <w:color w:val="C45911" w:themeColor="accent2" w:themeShade="BF"/>
-                                    </w:rPr>
-                                    <w:t>C/C++</w:t>
-                                  </w:r>
-                                </w:p>
-                              </w:txbxContent>
-                            </wps:txbx>
-                            <wps:bodyPr rot="0" spcFirstLastPara="0" vertOverflow="overflow" horzOverflow="overflow" vert="horz" wrap="square" lIns="91440" tIns="45720" rIns="91440" bIns="45720" numCol="1" spcCol="0" rtlCol="0" fromWordArt="0" anchor="ctr" anchorCtr="0" forceAA="0" compatLnSpc="1">
-                              <a:prstTxWarp prst="textNoShape">
-                                <a:avLst/>
-                              </a:prstTxWarp>
-                              <a:noAutofit/>
-                            </wps:bodyPr>
-                          </wps:wsp>
-                        </a:graphicData>
-                      </a:graphic>
-                      <wp14:sizeRelH relativeFrom="margin">
-                        <wp14:pctWidth>0</wp14:pctWidth>
-                      </wp14:sizeRelH>
-                      <wp14:sizeRelV relativeFrom="margin">
-                        <wp14:pctHeight>0</wp14:pctHeight>
-                      </wp14:sizeRelV>
-                    </wp:anchor>
-                  </w:drawing>
-                </mc:Choice>
-                <mc:Fallback>
-                  <w:pict>
-                    <v:roundrect w14:anchorId="7010ED58" id="Rounded Rectangle 18" o:spid="_x0000_s1039" style="position:absolute;margin-left:.5pt;margin-top:13.95pt;width:48pt;height:23pt;z-index:251686912;visibility:visible;mso-wrap-style:square;mso-width-percent:0;mso-height-percent:0;mso-wrap-distance-left:9pt;mso-wrap-distance-top:0;mso-wrap-distance-right:9pt;mso-wrap-distance-bottom:0;mso-position-horizontal:absolute;mso-position-horizontal-relative:text;mso-position-vertical:absolute;mso-position-vertical-relative:text;mso-width-percent:0;mso-height-percent:0;mso-width-relative:margin;mso-height-relative:margin;v-text-anchor:middle" arcsize="10923f" o:gfxdata="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" fillcolor="#d9e2f3 [660]" stroked="f" strokeweight="1pt">
-                      <v:stroke joinstyle="miter"/>
-                      <v:textbox>
-                        <w:txbxContent>
-                          <w:p>
-                            <w:pPr>
-                              <w:jc w:val="center"/>
-                              <w:rPr>
-                                <w:color w:val="C45911" w:themeColor="accent2" w:themeShade="BF"/>
-                              </w:rPr>
-                            </w:pPr>
-                            <w:r>
-                              <w:rPr>
-                                <w:color w:val="C45911" w:themeColor="accent2" w:themeShade="BF"/>
-                              </w:rPr>
-                              <w:t>C/C++</w:t>
-                            </w:r>
-                          </w:p>
-                        </w:txbxContent>
-                      </v:textbox>
-                    </v:roundrect>
-                  </w:pict>
-                </mc:Fallback>
-              </mc:AlternateContent>
-            </w:r>
           </w:p>
           <w:p>
             <w:pPr>
+              <w:ind w:left="317"/>
               <w:rPr>
                 <w:rFonts w:ascii="Arial" w:hAnsi="Arial" w:cs="Arial"/>
                 <w:b/>
@@ -3895,6 +3982,7 @@
           </w:p>
           <w:p>
             <w:pPr>
+              <w:ind w:left="317"/>
               <w:rPr>
                 <w:rFonts w:ascii="Arial" w:hAnsi="Arial" w:cs="Arial"/>
                 <w:sz w:val="24"/>
@@ -3905,6 +3993,7 @@
           <w:p>
             <w:pPr>
               <w:spacing w:line="360" w:lineRule="auto"/>
+              <w:ind w:left="317"/>
               <w:rPr>
                 <w:rFonts w:ascii="Arial" w:hAnsi="Arial" w:cs="Arial"/>
                 <w:b/>
@@ -3917,6 +4006,7 @@
           <w:p>
             <w:pPr>
               <w:spacing w:line="360" w:lineRule="auto"/>
+              <w:ind w:left="317"/>
               <w:rPr>
                 <w:rFonts w:ascii="Arial" w:hAnsi="Arial" w:cs="Arial"/>
                 <w:b/>
@@ -3969,6 +4059,7 @@
           <w:p>
             <w:pPr>
               <w:spacing w:line="276" w:lineRule="auto"/>
+              <w:ind w:left="317"/>
               <w:rPr>
                 <w:rFonts w:ascii="Arial" w:hAnsi="Arial" w:cs="Arial"/>
                 <w:color w:val="3B3838" w:themeColor="background2" w:themeShade="40"/>
@@ -4028,6 +4119,7 @@
           <w:p>
             <w:pPr>
               <w:spacing w:line="276" w:lineRule="auto"/>
+              <w:ind w:left="317"/>
               <w:rPr>
                 <w:rFonts w:ascii="Arial" w:hAnsi="Arial" w:cs="Arial"/>
                 <w:color w:val="3B3838" w:themeColor="background2" w:themeShade="40"/>
@@ -4048,7 +4140,8 @@
                 <w:tab w:val="clear" w:pos="720"/>
               </w:tabs>
               <w:spacing w:line="276" w:lineRule="auto"/>
-              <w:ind w:left="162" w:hanging="180"/>
+              <w:ind w:left="317" w:hanging="180"/>
+              <w:jc w:val="both"/>
               <w:rPr>
                 <w:rFonts w:ascii="Arial" w:hAnsi="Arial" w:cs="Arial"/>
                 <w:szCs w:val="24"/>
@@ -4059,20 +4152,21 @@
                 <w:rFonts w:ascii="Arial" w:hAnsi="Arial" w:cs="Arial"/>
                 <w:szCs w:val="24"/>
               </w:rPr>
-              <w:t xml:space="preserve">NLP Research: Implement CNN for </w:t>
-            </w:r>
-            <w:r>
-              <w:rPr>
-                <w:rFonts w:ascii="Arial" w:hAnsi="Arial" w:cs="Arial"/>
-                <w:szCs w:val="24"/>
-              </w:rPr>
-              <w:t>text classification applied to Vietnamese text.</w:t>
+              <w:t>Thesis: Text Summarization using BERT and Bottom-Up implement for Vietnamese</w:t>
+            </w:r>
+            <w:r>
+              <w:rPr>
+                <w:rFonts w:ascii="Arial" w:hAnsi="Arial" w:cs="Arial"/>
+                <w:szCs w:val="24"/>
+              </w:rPr>
+              <w:t>.</w:t>
             </w:r>
           </w:p>
           <w:p>
             <w:pPr>
               <w:spacing w:line="276" w:lineRule="auto"/>
-              <w:ind w:left="360"/>
+              <w:ind w:left="317"/>
+              <w:jc w:val="both"/>
               <w:rPr>
                 <w:rFonts w:ascii="Arial" w:hAnsi="Arial" w:cs="Arial"/>
                 <w:sz w:val="6"/>
@@ -4091,7 +4185,8 @@
                 <w:tab w:val="clear" w:pos="720"/>
               </w:tabs>
               <w:spacing w:line="276" w:lineRule="auto"/>
-              <w:ind w:left="162" w:hanging="180"/>
+              <w:ind w:left="317" w:hanging="180"/>
+              <w:jc w:val="both"/>
               <w:rPr>
                 <w:rFonts w:ascii="Arial" w:hAnsi="Arial" w:cs="Arial"/>
                 <w:szCs w:val="24"/>
@@ -4102,30 +4197,31 @@
                 <w:rFonts w:ascii="Arial" w:hAnsi="Arial" w:cs="Arial"/>
                 <w:szCs w:val="24"/>
               </w:rPr>
-              <w:t>E-commerce clone inspired by Amazon</w:t>
-            </w:r>
-            <w:r>
-              <w:rPr>
-                <w:rFonts w:ascii="Arial" w:hAnsi="Arial" w:cs="Arial"/>
-                <w:szCs w:val="24"/>
-              </w:rPr>
-              <w:t xml:space="preserve">, processing payment with </w:t>
-            </w:r>
-            <w:r>
-              <w:rPr>
-                <w:rFonts w:ascii="Arial" w:hAnsi="Arial" w:cs="Arial"/>
-                <w:szCs w:val="24"/>
-              </w:rPr>
-              <w:t>PayPal’s api (React, Redux, NodeJS, Express, MongoDB).</w:t>
+              <w:t xml:space="preserve">NLP Research: Implement CNN for </w:t>
+            </w:r>
+            <w:r>
+              <w:rPr>
+                <w:rFonts w:ascii="Arial" w:hAnsi="Arial" w:cs="Arial"/>
+                <w:szCs w:val="24"/>
+              </w:rPr>
+              <w:t xml:space="preserve">text </w:t>
+            </w:r>
+            <w:r>
+              <w:rPr>
+                <w:rFonts w:ascii="Arial" w:hAnsi="Arial" w:cs="Arial"/>
+                <w:szCs w:val="24"/>
+              </w:rPr>
+              <w:t>classification applied to Vietnamese text.</w:t>
             </w:r>
           </w:p>
           <w:p>
             <w:pPr>
               <w:spacing w:line="276" w:lineRule="auto"/>
-              <w:ind w:left="360"/>
-              <w:rPr>
-                <w:rFonts w:ascii="Arial" w:hAnsi="Arial" w:cs="Arial"/>
-                <w:sz w:val="10"/>
+              <w:ind w:left="317"/>
+              <w:jc w:val="both"/>
+              <w:rPr>
+                <w:rFonts w:ascii="Arial" w:hAnsi="Arial" w:cs="Arial"/>
+                <w:sz w:val="6"/>
                 <w:szCs w:val="24"/>
               </w:rPr>
             </w:pPr>
@@ -4141,7 +4237,8 @@
                 <w:tab w:val="clear" w:pos="720"/>
               </w:tabs>
               <w:spacing w:line="276" w:lineRule="auto"/>
-              <w:ind w:left="162" w:hanging="180"/>
+              <w:ind w:left="317" w:hanging="180"/>
+              <w:jc w:val="both"/>
               <w:rPr>
                 <w:rFonts w:ascii="Arial" w:hAnsi="Arial" w:cs="Arial"/>
                 <w:szCs w:val="24"/>
@@ -4152,58 +4249,31 @@
                 <w:rFonts w:ascii="Arial" w:hAnsi="Arial" w:cs="Arial"/>
                 <w:szCs w:val="24"/>
               </w:rPr>
-              <w:t xml:space="preserve">Case study project on </w:t>
-            </w:r>
-            <w:r>
-              <w:rPr>
-                <w:rFonts w:ascii="Arial" w:hAnsi="Arial" w:cs="Arial"/>
-                <w:szCs w:val="24"/>
-              </w:rPr>
-              <w:t xml:space="preserve">DBMS </w:t>
-            </w:r>
-            <w:r>
-              <w:rPr>
-                <w:rFonts w:ascii="Arial" w:hAnsi="Arial" w:cs="Arial"/>
-                <w:szCs w:val="24"/>
-              </w:rPr>
-              <w:t>subject: a</w:t>
-            </w:r>
-            <w:r>
-              <w:rPr>
-                <w:rFonts w:ascii="Arial" w:hAnsi="Arial" w:cs="Arial"/>
-                <w:szCs w:val="24"/>
-              </w:rPr>
-              <w:t>n online movie ticket booking, with check out by QR scan (NodeJS, R</w:t>
-            </w:r>
-            <w:r>
-              <w:rPr>
-                <w:rFonts w:ascii="Arial" w:hAnsi="Arial" w:cs="Arial"/>
-                <w:szCs w:val="24"/>
-              </w:rPr>
-              <w:t>eact, MySQL, Firebase</w:t>
-            </w:r>
-            <w:r>
-              <w:rPr>
-                <w:rFonts w:ascii="Arial" w:hAnsi="Arial" w:cs="Arial"/>
-                <w:szCs w:val="24"/>
-              </w:rPr>
-              <w:t>)</w:t>
-            </w:r>
-            <w:r>
-              <w:rPr>
-                <w:rFonts w:ascii="Arial" w:hAnsi="Arial" w:cs="Arial"/>
-                <w:szCs w:val="24"/>
-              </w:rPr>
-              <w:t>.</w:t>
+              <w:t>E-commerce clone inspired by Amazon</w:t>
+            </w:r>
+            <w:r>
+              <w:rPr>
+                <w:rFonts w:ascii="Arial" w:hAnsi="Arial" w:cs="Arial"/>
+                <w:szCs w:val="24"/>
+              </w:rPr>
+              <w:t xml:space="preserve">, processing payment with </w:t>
+            </w:r>
+            <w:r>
+              <w:rPr>
+                <w:rFonts w:ascii="Arial" w:hAnsi="Arial" w:cs="Arial"/>
+                <w:szCs w:val="24"/>
+              </w:rPr>
+              <w:t>PayPal’s api (React, Redux, NodeJS, Express, MongoDB).</w:t>
             </w:r>
           </w:p>
           <w:p>
             <w:pPr>
               <w:spacing w:line="276" w:lineRule="auto"/>
-              <w:ind w:left="360"/>
-              <w:rPr>
-                <w:rFonts w:ascii="Arial" w:hAnsi="Arial" w:cs="Arial"/>
-                <w:sz w:val="8"/>
+              <w:ind w:left="317"/>
+              <w:jc w:val="both"/>
+              <w:rPr>
+                <w:rFonts w:ascii="Arial" w:hAnsi="Arial" w:cs="Arial"/>
+                <w:sz w:val="10"/>
                 <w:szCs w:val="24"/>
               </w:rPr>
             </w:pPr>
@@ -4219,7 +4289,8 @@
                 <w:tab w:val="clear" w:pos="720"/>
               </w:tabs>
               <w:spacing w:line="276" w:lineRule="auto"/>
-              <w:ind w:left="162" w:hanging="180"/>
+              <w:ind w:left="317" w:hanging="180"/>
+              <w:jc w:val="both"/>
               <w:rPr>
                 <w:rFonts w:ascii="Arial" w:hAnsi="Arial" w:cs="Arial"/>
                 <w:szCs w:val="24"/>
@@ -4230,69 +4301,56 @@
                 <w:rFonts w:ascii="Arial" w:hAnsi="Arial" w:cs="Arial"/>
                 <w:szCs w:val="24"/>
               </w:rPr>
-              <w:t>Py-Car: Simple try out for IoT device, build</w:t>
-            </w:r>
-            <w:r>
-              <w:rPr>
-                <w:rFonts w:ascii="Arial" w:hAnsi="Arial" w:cs="Arial"/>
-                <w:szCs w:val="24"/>
-              </w:rPr>
-              <w:t>ing a car with simple function include forward, backward and turn</w:t>
-            </w:r>
-            <w:r>
-              <w:rPr>
-                <w:rFonts w:ascii="Arial" w:hAnsi="Arial" w:cs="Arial"/>
-                <w:szCs w:val="24"/>
-              </w:rPr>
-              <w:t xml:space="preserve"> around</w:t>
-            </w:r>
-            <w:r>
-              <w:rPr>
-                <w:rFonts w:ascii="Arial" w:hAnsi="Arial" w:cs="Arial"/>
-                <w:szCs w:val="24"/>
-              </w:rPr>
-              <w:t xml:space="preserve"> controlled </w:t>
-            </w:r>
-            <w:r>
-              <w:rPr>
-                <w:rFonts w:ascii="Arial" w:hAnsi="Arial" w:cs="Arial"/>
-                <w:szCs w:val="24"/>
-              </w:rPr>
-              <w:t>through</w:t>
-            </w:r>
-            <w:r>
-              <w:rPr>
-                <w:rFonts w:ascii="Arial" w:hAnsi="Arial" w:cs="Arial"/>
-                <w:szCs w:val="24"/>
-              </w:rPr>
-              <w:t xml:space="preserve"> the</w:t>
-            </w:r>
-            <w:r>
-              <w:rPr>
-                <w:rFonts w:ascii="Arial" w:hAnsi="Arial" w:cs="Arial"/>
-                <w:szCs w:val="24"/>
-              </w:rPr>
-              <w:t xml:space="preserve"> internet</w:t>
-            </w:r>
-            <w:r>
-              <w:rPr>
-                <w:rFonts w:ascii="Arial" w:hAnsi="Arial" w:cs="Arial"/>
-                <w:szCs w:val="24"/>
-              </w:rPr>
-              <w:t xml:space="preserve"> (ESP</w:t>
-            </w:r>
-            <w:r>
-              <w:rPr>
-                <w:rFonts w:ascii="Arial" w:hAnsi="Arial" w:cs="Arial"/>
-                <w:szCs w:val="24"/>
-              </w:rPr>
-              <w:t>8266, MQTT, NodeJS, Python).</w:t>
+              <w:t xml:space="preserve">Case study project on </w:t>
+            </w:r>
+            <w:r>
+              <w:rPr>
+                <w:rFonts w:ascii="Arial" w:hAnsi="Arial" w:cs="Arial"/>
+                <w:szCs w:val="24"/>
+              </w:rPr>
+              <w:t xml:space="preserve">DBMS </w:t>
+            </w:r>
+            <w:r>
+              <w:rPr>
+                <w:rFonts w:ascii="Arial" w:hAnsi="Arial" w:cs="Arial"/>
+                <w:szCs w:val="24"/>
+              </w:rPr>
+              <w:t>subject: a</w:t>
+            </w:r>
+            <w:r>
+              <w:rPr>
+                <w:rFonts w:ascii="Arial" w:hAnsi="Arial" w:cs="Arial"/>
+                <w:szCs w:val="24"/>
+              </w:rPr>
+              <w:t>n online movie ticket booking, with check out by QR scan (NodeJS, R</w:t>
+            </w:r>
+            <w:r>
+              <w:rPr>
+                <w:rFonts w:ascii="Arial" w:hAnsi="Arial" w:cs="Arial"/>
+                <w:szCs w:val="24"/>
+              </w:rPr>
+              <w:t>eact, MySQL, Firebase</w:t>
+            </w:r>
+            <w:r>
+              <w:rPr>
+                <w:rFonts w:ascii="Arial" w:hAnsi="Arial" w:cs="Arial"/>
+                <w:szCs w:val="24"/>
+              </w:rPr>
+              <w:t>)</w:t>
+            </w:r>
+            <w:r>
+              <w:rPr>
+                <w:rFonts w:ascii="Arial" w:hAnsi="Arial" w:cs="Arial"/>
+                <w:szCs w:val="24"/>
+              </w:rPr>
+              <w:t>.</w:t>
             </w:r>
           </w:p>
           <w:p>
             <w:pPr>
               <w:spacing w:line="276" w:lineRule="auto"/>
-              <w:ind w:left="360"/>
+              <w:ind w:left="317"/>
+              <w:jc w:val="both"/>
               <w:rPr>
                 <w:rFonts w:ascii="Arial" w:hAnsi="Arial" w:cs="Arial"/>
                 <w:sz w:val="8"/>
@@ -4311,7 +4369,8 @@
                 <w:tab w:val="clear" w:pos="720"/>
               </w:tabs>
               <w:spacing w:line="276" w:lineRule="auto"/>
-              <w:ind w:left="162" w:hanging="180"/>
+              <w:ind w:left="317" w:hanging="180"/>
+              <w:jc w:val="both"/>
               <w:rPr>
                 <w:rFonts w:ascii="Arial" w:hAnsi="Arial" w:cs="Arial"/>
                 <w:szCs w:val="24"/>
@@ -4322,27 +4381,121 @@
                 <w:rFonts w:ascii="Arial" w:hAnsi="Arial" w:cs="Arial"/>
                 <w:szCs w:val="24"/>
               </w:rPr>
-              <w:t>Flappy Bird C</w:t>
-            </w:r>
-            <w:r>
-              <w:rPr>
-                <w:rFonts w:ascii="Arial" w:hAnsi="Arial" w:cs="Arial"/>
-                <w:szCs w:val="24"/>
-              </w:rPr>
-              <w:t>lone implement with Golang</w:t>
-            </w:r>
-            <w:r>
-              <w:rPr>
-                <w:rFonts w:ascii="Arial" w:hAnsi="Arial" w:cs="Arial"/>
-                <w:szCs w:val="24"/>
-              </w:rPr>
-              <w:t>.</w:t>
+              <w:t>Py-Car: Simple try out for IoT device, build</w:t>
+            </w:r>
+            <w:r>
+              <w:rPr>
+                <w:rFonts w:ascii="Arial" w:hAnsi="Arial" w:cs="Arial"/>
+                <w:szCs w:val="24"/>
+              </w:rPr>
+              <w:t>ing a car with simple function include forward, backward and turn</w:t>
+            </w:r>
+            <w:r>
+              <w:rPr>
+                <w:rFonts w:ascii="Arial" w:hAnsi="Arial" w:cs="Arial"/>
+                <w:szCs w:val="24"/>
+              </w:rPr>
+              <w:t xml:space="preserve"> around</w:t>
+            </w:r>
+            <w:r>
+              <w:rPr>
+                <w:rFonts w:ascii="Arial" w:hAnsi="Arial" w:cs="Arial"/>
+                <w:szCs w:val="24"/>
+              </w:rPr>
+              <w:t xml:space="preserve"> controlled </w:t>
+            </w:r>
+            <w:r>
+              <w:rPr>
+                <w:rFonts w:ascii="Arial" w:hAnsi="Arial" w:cs="Arial"/>
+                <w:szCs w:val="24"/>
+              </w:rPr>
+              <w:t>through</w:t>
+            </w:r>
+            <w:r>
+              <w:rPr>
+                <w:rFonts w:ascii="Arial" w:hAnsi="Arial" w:cs="Arial"/>
+                <w:szCs w:val="24"/>
+              </w:rPr>
+              <w:t xml:space="preserve"> the</w:t>
+            </w:r>
+            <w:r>
+              <w:rPr>
+                <w:rFonts w:ascii="Arial" w:hAnsi="Arial" w:cs="Arial"/>
+                <w:szCs w:val="24"/>
+              </w:rPr>
+              <w:t xml:space="preserve"> internet</w:t>
+            </w:r>
+            <w:r>
+              <w:rPr>
+                <w:rFonts w:ascii="Arial" w:hAnsi="Arial" w:cs="Arial"/>
+                <w:szCs w:val="24"/>
+              </w:rPr>
+              <w:t xml:space="preserve"> (ESP</w:t>
+            </w:r>
+            <w:r>
+              <w:rPr>
+                <w:rFonts w:ascii="Arial" w:hAnsi="Arial" w:cs="Arial"/>
+                <w:szCs w:val="24"/>
+              </w:rPr>
+              <w:t>8266, MQTT, NodeJS, Python).</w:t>
             </w:r>
           </w:p>
           <w:p>
             <w:pPr>
               <w:spacing w:line="276" w:lineRule="auto"/>
-              <w:ind w:left="360"/>
+              <w:ind w:left="317"/>
+              <w:jc w:val="both"/>
+              <w:rPr>
+                <w:rFonts w:ascii="Arial" w:hAnsi="Arial" w:cs="Arial"/>
+                <w:sz w:val="8"/>
+                <w:szCs w:val="24"/>
+              </w:rPr>
+            </w:pPr>
+          </w:p>
+          <w:p>
+            <w:pPr>
+              <w:pStyle w:val="ListParagraph"/>
+              <w:numPr>
+                <w:ilvl w:val="0"/>
+                <w:numId w:val="12"/>
+              </w:numPr>
+              <w:tabs>
+                <w:tab w:val="clear" w:pos="720"/>
+              </w:tabs>
+              <w:spacing w:line="276" w:lineRule="auto"/>
+              <w:ind w:left="317" w:hanging="180"/>
+              <w:jc w:val="both"/>
+              <w:rPr>
+                <w:rFonts w:ascii="Arial" w:hAnsi="Arial" w:cs="Arial"/>
+                <w:szCs w:val="24"/>
+              </w:rPr>
+            </w:pPr>
+            <w:r>
+              <w:rPr>
+                <w:rFonts w:ascii="Arial" w:hAnsi="Arial" w:cs="Arial"/>
+                <w:szCs w:val="24"/>
+              </w:rPr>
+              <w:t>Flappy Bird C</w:t>
+            </w:r>
+            <w:r>
+              <w:rPr>
+                <w:rFonts w:ascii="Arial" w:hAnsi="Arial" w:cs="Arial"/>
+                <w:szCs w:val="24"/>
+              </w:rPr>
+              <w:t>lone implement with Golang</w:t>
+            </w:r>
+            <w:r>
+              <w:rPr>
+                <w:rFonts w:ascii="Arial" w:hAnsi="Arial" w:cs="Arial"/>
+                <w:szCs w:val="24"/>
+              </w:rPr>
+              <w:t>.</w:t>
+            </w:r>
+          </w:p>
+          <w:p>
+            <w:pPr>
+              <w:spacing w:line="276" w:lineRule="auto"/>
+              <w:ind w:left="317"/>
               <w:rPr>
                 <w:rFonts w:ascii="Arial" w:hAnsi="Arial" w:cs="Arial"/>
                 <w:szCs w:val="24"/>
@@ -4352,6 +4505,7 @@
           <w:p>
             <w:pPr>
               <w:spacing w:line="259" w:lineRule="auto"/>
+              <w:ind w:left="317"/>
               <w:rPr>
                 <w:rFonts w:ascii="Arial" w:hAnsi="Arial" w:cs="Arial"/>
                 <w:sz w:val="24"/>
@@ -4362,6 +4516,7 @@
           <w:p>
             <w:pPr>
               <w:spacing w:line="360" w:lineRule="auto"/>
+              <w:ind w:left="317"/>
               <w:rPr>
                 <w:rFonts w:ascii="Arial" w:hAnsi="Arial" w:cs="Arial"/>
                 <w:b/>
@@ -4384,7 +4539,7 @@
           <w:tbl>
             <w:tblPr>
               <w:tblStyle w:val="TableGrid"/>
-              <w:tblW w:w="4927" w:type="dxa"/>
+              <w:tblW w:w="5465" w:type="dxa"/>
               <w:tblBorders>
                 <w:top w:val="none" w:sz="0" w:space="0" w:color="auto"/>
                 <w:left w:val="none" w:sz="0" w:space="0" w:color="auto"/>
@@ -4397,17 +4552,17 @@
               <w:tblLook w:val="06A0" w:firstRow="1" w:lastRow="0" w:firstColumn="1" w:lastColumn="0" w:noHBand="1" w:noVBand="1"/>
             </w:tblPr>
             <w:tblGrid>
-              <w:gridCol w:w="2047"/>
+              <w:gridCol w:w="2585"/>
               <w:gridCol w:w="2880"/>
             </w:tblGrid>
             <w:tr>
               <w:tc>
                 <w:tcPr>
-                  <w:tcW w:w="2047" w:type="dxa"/>
+                  <w:tcW w:w="2585" w:type="dxa"/>
                 </w:tcPr>
                 <w:p>
                   <w:pPr>
-                    <w:ind w:left="-126"/>
+                    <w:ind w:left="209"/>
                     <w:rPr>
                       <w:rFonts w:ascii="Arial" w:hAnsi="Arial" w:cs="Arial"/>
                       <w:color w:val="1F3864" w:themeColor="accent1" w:themeShade="80"/>
@@ -4463,7 +4618,7 @@
                 </w:tcPr>
                 <w:p>
                   <w:pPr>
-                    <w:jc w:val="right"/>
+                    <w:ind w:left="34"/>
                     <w:rPr>
                       <w:rFonts w:ascii="Arial" w:hAnsi="Arial" w:cs="Arial"/>
                       <w:color w:val="1F3864" w:themeColor="accent1" w:themeShade="80"/>
@@ -4507,6 +4662,7 @@
           <w:p>
             <w:pPr>
               <w:spacing w:line="259" w:lineRule="auto"/>
+              <w:ind w:left="317"/>
               <w:rPr>
                 <w:rFonts w:ascii="Arial" w:hAnsi="Arial" w:cs="Arial"/>
                 <w:sz w:val="24"/>
@@ -4517,6 +4673,7 @@
           <w:p>
             <w:pPr>
               <w:spacing w:line="259" w:lineRule="auto"/>
+              <w:ind w:left="317"/>
               <w:rPr>
                 <w:rFonts w:ascii="Arial" w:hAnsi="Arial" w:cs="Arial"/>
                 <w:sz w:val="24"/>
@@ -4527,6 +4684,7 @@
           <w:p>
             <w:pPr>
               <w:spacing w:line="360" w:lineRule="auto"/>
+              <w:ind w:left="317"/>
               <w:rPr>
                 <w:rFonts w:ascii="Arial" w:hAnsi="Arial" w:cs="Arial"/>
                 <w:b/>
@@ -4554,7 +4712,8 @@
                 <w:numId w:val="13"/>
               </w:numPr>
               <w:spacing w:line="276" w:lineRule="auto"/>
-              <w:ind w:left="162" w:hanging="198"/>
+              <w:ind w:left="317" w:hanging="198"/>
+              <w:jc w:val="both"/>
               <w:rPr>
                 <w:rFonts w:ascii="Arial" w:hAnsi="Arial" w:cs="Arial"/>
                 <w:szCs w:val="24"/>
@@ -4571,7 +4730,8 @@
           <w:p>
             <w:pPr>
               <w:spacing w:line="276" w:lineRule="auto"/>
-              <w:ind w:left="360"/>
+              <w:ind w:left="317"/>
+              <w:jc w:val="both"/>
               <w:rPr>
                 <w:rFonts w:ascii="Arial" w:hAnsi="Arial" w:cs="Arial"/>
                 <w:sz w:val="8"/>
@@ -4587,7 +4747,8 @@
                 <w:numId w:val="13"/>
               </w:numPr>
               <w:spacing w:line="276" w:lineRule="auto"/>
-              <w:ind w:left="162" w:hanging="198"/>
+              <w:ind w:left="317" w:hanging="198"/>
+              <w:jc w:val="both"/>
               <w:rPr>
                 <w:rFonts w:ascii="Arial" w:hAnsi="Arial" w:cs="Arial"/>
                 <w:szCs w:val="24"/>
@@ -4604,6 +4765,8 @@
           <w:p>
             <w:pPr>
               <w:spacing w:line="276" w:lineRule="auto"/>
+              <w:ind w:left="317"/>
+              <w:jc w:val="both"/>
               <w:rPr>
                 <w:rFonts w:ascii="Arial" w:hAnsi="Arial" w:cs="Arial"/>
                 <w:sz w:val="8"/>
@@ -4619,7 +4782,8 @@
                 <w:numId w:val="13"/>
               </w:numPr>
               <w:spacing w:line="276" w:lineRule="auto"/>
-              <w:ind w:left="162" w:hanging="198"/>
+              <w:ind w:left="317" w:hanging="198"/>
+              <w:jc w:val="both"/>
               <w:rPr>
                 <w:rFonts w:ascii="Arial" w:hAnsi="Arial" w:cs="Arial"/>
                 <w:sz w:val="24"/>
@@ -4631,28 +4795,13 @@
                 <w:rFonts w:ascii="Arial" w:hAnsi="Arial" w:cs="Arial"/>
                 <w:szCs w:val="24"/>
               </w:rPr>
-              <w:t>A few times a year, I often attend to</w:t>
-            </w:r>
-            <w:r>
-              <w:rPr>
-                <w:rFonts w:ascii="Arial" w:hAnsi="Arial" w:cs="Arial"/>
-                <w:szCs w:val="24"/>
-              </w:rPr>
-              <w:t xml:space="preserve"> </w:t>
-            </w:r>
-            <w:r>
-              <w:rPr>
-                <w:rFonts w:ascii="Arial" w:hAnsi="Arial" w:cs="Arial"/>
-                <w:szCs w:val="24"/>
-              </w:rPr>
-              <w:t xml:space="preserve">online competition and contests (AWS Hackday, Zalo AI Hackathon, ...) </w:t>
-            </w:r>
-            <w:bookmarkStart w:id="0" w:name="_GoBack"/>
-            <w:bookmarkEnd w:id="0"/>
+              <w:t xml:space="preserve">A few times a year, I often attend to online competition and contests (AWS Hackday, Zalo AI Hackathon, ...) </w:t>
+            </w:r>
           </w:p>
           <w:p>
             <w:pPr>
               <w:spacing w:line="259" w:lineRule="auto"/>
+              <w:ind w:left="317"/>
               <w:rPr>
                 <w:rFonts w:ascii="Arial" w:hAnsi="Arial" w:cs="Arial"/>
                 <w:sz w:val="24"/>
@@ -4667,8 +4816,8 @@
       <w:pPr>
         <w:rPr>
           <w:rFonts w:ascii="Arial" w:hAnsi="Arial" w:cs="Arial"/>
-          <w:sz w:val="24"/>
-          <w:szCs w:val="24"/>
+          <w:sz w:val="2"/>
+          <w:szCs w:val="2"/>
         </w:rPr>
       </w:pPr>
     </w:p>
@@ -4705,21 +4854,21 @@
         <v:path o:extrusionok="f" gradientshapeok="t" o:connecttype="rect"/>
         <o:lock v:ext="edit" aspectratio="t"/>
       </v:shapetype>
-      <v:shape id="_x0000_i1073" type="#_x0000_t75" style="width:24pt;height:24pt;visibility:visible" o:bullet="t">
+      <v:shape id="_x0000_i1146" type="#_x0000_t75" style="width:24pt;height:24pt;visibility:visible" o:bullet="t">
         <v:imagedata r:id="rId1" o:title=""/>
       </v:shape>
     </w:pict>
   </w:numPicBullet>
   <w:numPicBullet w:numPicBulletId="1">
     <w:pict>
-      <v:shape id="_x0000_i1074" type="#_x0000_t75" style="width:408.75pt;height:408.75pt;visibility:visible" o:bullet="t">
+      <v:shape id="_x0000_i1147" type="#_x0000_t75" style="width:408.75pt;height:408.75pt;visibility:visible" o:bullet="t">
         <v:imagedata r:id="rId2" o:title=""/>
       </v:shape>
     </w:pict>
   </w:numPicBullet>
   <w:numPicBullet w:numPicBulletId="2">
     <w:pict>
-      <v:shape id="_x0000_i1075" type="#_x0000_t75" style="width:12pt;height:12pt;visibility:visible" o:bullet="t">
+      <v:shape id="_x0000_i1148" type="#_x0000_t75" style="width:12pt;height:12pt;visibility:visible" o:bullet="t">
         <v:imagedata r:id="rId3" o:title=""/>
       </v:shape>
     </w:pict>
@@ -5439,6 +5588,119 @@
     </w:lvl>
   </w:abstractNum>
   <w:abstractNum w:abstractNumId="6">
+    <w:nsid w:val="2F2C6D2E"/>
+    <w:multiLevelType w:val="hybridMultilevel"/>
+    <w:tmpl w:val="F528C6B6"/>
+    <w:lvl w:ilvl="0" w:tplc="04090001">
+      <w:start w:val="1"/>
+      <w:numFmt w:val="bullet"/>
+      <w:lvlText w:val=""/>
+      <w:lvlJc w:val="left"/>
+      <w:pPr>
+        <w:ind w:left="755" w:hanging="360"/>
+      </w:pPr>
+      <w:rPr>
+        <w:rFonts w:ascii="Symbol" w:hAnsi="Symbol" w:hint="default"/>
+      </w:rPr>
+    </w:lvl>
+    <w:lvl w:ilvl="1" w:tplc="04090003" w:tentative="1">
+      <w:start w:val="1"/>
+      <w:numFmt w:val="bullet"/>
+      <w:lvlText w:val="o"/>
+      <w:lvlJc w:val="left"/>
+      <w:pPr>
+        <w:ind w:left="1475" w:hanging="360"/>
+      </w:pPr>
+      <w:rPr>
+        <w:rFonts w:ascii="Courier New" w:hAnsi="Courier New" w:cs="Courier New" w:hint="default"/>
+      </w:rPr>
+    </w:lvl>
+    <w:lvl w:ilvl="2" w:tplc="04090005" w:tentative="1">
+      <w:start w:val="1"/>
+      <w:numFmt w:val="bullet"/>
+      <w:lvlText w:val=""/>
+      <w:lvlJc w:val="left"/>
+      <w:pPr>
+        <w:ind w:left="2195" w:hanging="360"/>
+      </w:pPr>
+      <w:rPr>
+        <w:rFonts w:ascii="Wingdings" w:hAnsi="Wingdings" w:hint="default"/>
+      </w:rPr>
+    </w:lvl>
+    <w:lvl w:ilvl="3" w:tplc="04090001" w:tentative="1">
+      <w:start w:val="1"/>
+      <w:numFmt w:val="bullet"/>
+      <w:lvlText w:val=""/>
+      <w:lvlJc w:val="left"/>
+      <w:pPr>
+        <w:ind w:left="2915" w:hanging="360"/>
+      </w:pPr>
+      <w:rPr>
+        <w:rFonts w:ascii="Symbol" w:hAnsi="Symbol" w:hint="default"/>
+      </w:rPr>
+    </w:lvl>
+    <w:lvl w:ilvl="4" w:tplc="04090003" w:tentative="1">
+      <w:start w:val="1"/>
+      <w:numFmt w:val="bullet"/>
+      <w:lvlText w:val="o"/>
+      <w:lvlJc w:val="left"/>
+      <w:pPr>
+        <w:ind w:left="3635" w:hanging="360"/>
+      </w:pPr>
+      <w:rPr>
+        <w:rFonts w:ascii="Courier New" w:hAnsi="Courier New" w:cs="Courier New" w:hint="default"/>
+      </w:rPr>
+    </w:lvl>
+    <w:lvl w:ilvl="5" w:tplc="04090005" w:tentative="1">
+      <w:start w:val="1"/>
+      <w:numFmt w:val="bullet"/>
+      <w:lvlText w:val=""/>
+      <w:lvlJc w:val="left"/>
+      <w:pPr>
+        <w:ind w:left="4355" w:hanging="360"/>
+      </w:pPr>
+      <w:rPr>
+        <w:rFonts w:ascii="Wingdings" w:hAnsi="Wingdings" w:hint="default"/>
+      </w:rPr>
+    </w:lvl>
+    <w:lvl w:ilvl="6" w:tplc="04090001" w:tentative="1">
+      <w:start w:val="1"/>
+      <w:numFmt w:val="bullet"/>
+      <w:lvlText w:val=""/>
+      <w:lvlJc w:val="left"/>
+      <w:pPr>
+        <w:ind w:left="5075" w:hanging="360"/>
+      </w:pPr>
+      <w:rPr>
+        <w:rFonts w:ascii="Symbol" w:hAnsi="Symbol" w:hint="default"/>
+      </w:rPr>
+    </w:lvl>
+    <w:lvl w:ilvl="7" w:tplc="04090003" w:tentative="1">
+      <w:start w:val="1"/>
+      <w:numFmt w:val="bullet"/>
+      <w:lvlText w:val="o"/>
+      <w:lvlJc w:val="left"/>
+      <w:pPr>
+        <w:ind w:left="5795" w:hanging="360"/>
+      </w:pPr>
+      <w:rPr>
+        <w:rFonts w:ascii="Courier New" w:hAnsi="Courier New" w:cs="Courier New" w:hint="default"/>
+      </w:rPr>
+    </w:lvl>
+    <w:lvl w:ilvl="8" w:tplc="04090005" w:tentative="1">
+      <w:start w:val="1"/>
+      <w:numFmt w:val="bullet"/>
+      <w:lvlText w:val=""/>
+      <w:lvlJc w:val="left"/>
+      <w:pPr>
+        <w:ind w:left="6515" w:hanging="360"/>
+      </w:pPr>
+      <w:rPr>
+        <w:rFonts w:ascii="Wingdings" w:hAnsi="Wingdings" w:hint="default"/>
+      </w:rPr>
+    </w:lvl>
+  </w:abstractNum>
+  <w:abstractNum w:abstractNumId="7">
     <w:nsid w:val="31D451B3"/>
     <w:multiLevelType w:val="hybridMultilevel"/>
     <w:tmpl w:val="111E032E"/>
@@ -5551,7 +5813,7 @@
       </w:rPr>
     </w:lvl>
   </w:abstractNum>
-  <w:abstractNum w:abstractNumId="7">
+  <w:abstractNum w:abstractNumId="8">
     <w:nsid w:val="37D63CB1"/>
     <w:multiLevelType w:val="hybridMultilevel"/>
     <w:tmpl w:val="240AF118"/>
@@ -5692,7 +5954,7 @@
       </w:rPr>
     </w:lvl>
   </w:abstractNum>
-  <w:abstractNum w:abstractNumId="8">
+  <w:abstractNum w:abstractNumId="9">
     <w:nsid w:val="3B6B3573"/>
     <w:multiLevelType w:val="hybridMultilevel"/>
     <w:tmpl w:val="6A28E498"/>
@@ -5809,7 +6071,7 @@
       </w:rPr>
     </w:lvl>
   </w:abstractNum>
-  <w:abstractNum w:abstractNumId="9">
+  <w:abstractNum w:abstractNumId="10">
     <w:nsid w:val="43043405"/>
     <w:multiLevelType w:val="hybridMultilevel"/>
     <w:tmpl w:val="C824C2F2"/>
@@ -5922,7 +6184,7 @@
       </w:rPr>
     </w:lvl>
   </w:abstractNum>
-  <w:abstractNum w:abstractNumId="10">
+  <w:abstractNum w:abstractNumId="11">
     <w:nsid w:val="4D2A7A4B"/>
     <w:multiLevelType w:val="hybridMultilevel"/>
     <w:tmpl w:val="E9981BF0"/>
@@ -6035,7 +6297,7 @@
       </w:rPr>
     </w:lvl>
   </w:abstractNum>
-  <w:abstractNum w:abstractNumId="11">
+  <w:abstractNum w:abstractNumId="12">
     <w:nsid w:val="63D5256C"/>
     <w:multiLevelType w:val="hybridMultilevel"/>
     <w:tmpl w:val="A38CD9F4"/>
@@ -6148,7 +6410,7 @@
       </w:rPr>
     </w:lvl>
   </w:abstractNum>
-  <w:abstractNum w:abstractNumId="12">
+  <w:abstractNum w:abstractNumId="13">
     <w:nsid w:val="6C8E54CE"/>
     <w:multiLevelType w:val="hybridMultilevel"/>
     <w:tmpl w:val="66960822"/>
@@ -6296,28 +6558,28 @@
     <w:abstractNumId w:val="1"/>
   </w:num>
   <w:num w:numId="3">
+    <w:abstractNumId w:val="11"/>
+  </w:num>
+  <w:num w:numId="4">
     <w:abstractNumId w:val="10"/>
   </w:num>
-  <w:num w:numId="4">
-    <w:abstractNumId w:val="9"/>
-  </w:num>
   <w:num w:numId="5">
-    <w:abstractNumId w:val="6"/>
+    <w:abstractNumId w:val="7"/>
   </w:num>
   <w:num w:numId="6">
-    <w:abstractNumId w:val="11"/>
+    <w:abstractNumId w:val="12"/>
   </w:num>
   <w:num w:numId="7">
     <w:abstractNumId w:val="5"/>
   </w:num>
   <w:num w:numId="8">
-    <w:abstractNumId w:val="12"/>
+    <w:abstractNumId w:val="13"/>
   </w:num>
   <w:num w:numId="9">
-    <w:abstractNumId w:val="7"/>
+    <w:abstractNumId w:val="8"/>
   </w:num>
   <w:num w:numId="10">
-    <w:abstractNumId w:val="8"/>
+    <w:abstractNumId w:val="9"/>
   </w:num>
   <w:num w:numId="11">
     <w:abstractNumId w:val="2"/>
@@ -6327,6 +6589,9 @@
   </w:num>
   <w:num w:numId="13">
     <w:abstractNumId w:val="4"/>
+  </w:num>
+  <w:num w:numId="14">
+    <w:abstractNumId w:val="6"/>
   </w:num>
 </w:numbering>
 </file>

</xml_diff>